<commit_message>
add multi-value to yylval from lex to bison
</commit_message>
<xml_diff>
--- a/semantic.docx
+++ b/semantic.docx
@@ -5,9 +5,6 @@
     <w:p>
       <w:pPr>
         <w:spacing w:line="220" w:lineRule="atLeast"/>
-        <w:rPr>
-          <w:rFonts w:hint="eastAsia"/>
-        </w:rPr>
       </w:pPr>
       <w:r>
         <w:rPr>
@@ -19,9 +16,6 @@
     <w:p>
       <w:pPr>
         <w:spacing w:line="220" w:lineRule="atLeast"/>
-        <w:rPr>
-          <w:rFonts w:hint="eastAsia"/>
-        </w:rPr>
       </w:pPr>
       <w:r>
         <w:rPr>
@@ -45,9 +39,6 @@
     <w:p>
       <w:pPr>
         <w:spacing w:line="220" w:lineRule="atLeast"/>
-        <w:rPr>
-          <w:rFonts w:hint="eastAsia"/>
-        </w:rPr>
       </w:pPr>
       <w:r>
         <w:rPr>
@@ -77,9 +68,6 @@
     <w:p>
       <w:pPr>
         <w:spacing w:line="220" w:lineRule="atLeast"/>
-        <w:rPr>
-          <w:rFonts w:hint="eastAsia"/>
-        </w:rPr>
       </w:pPr>
       <w:r>
         <w:rPr>
@@ -91,9 +79,6 @@
     <w:p>
       <w:pPr>
         <w:spacing w:line="220" w:lineRule="atLeast"/>
-        <w:rPr>
-          <w:rFonts w:hint="eastAsia"/>
-        </w:rPr>
       </w:pPr>
       <w:r>
         <w:rPr>
@@ -101,21 +86,16 @@
         </w:rPr>
         <w:t>处理输入整数，使用</w:t>
       </w:r>
-      <w:proofErr w:type="spellStart"/>
       <w:r>
         <w:rPr>
           <w:rFonts w:hint="eastAsia"/>
         </w:rPr>
         <w:t>strtol</w:t>
       </w:r>
-      <w:proofErr w:type="spellEnd"/>
-    </w:p>
-    <w:p>
-      <w:pPr>
-        <w:spacing w:line="220" w:lineRule="atLeast"/>
-        <w:rPr>
-          <w:rFonts w:hint="eastAsia"/>
-        </w:rPr>
+    </w:p>
+    <w:p>
+      <w:pPr>
+        <w:spacing w:line="220" w:lineRule="atLeast"/>
       </w:pPr>
       <w:r>
         <w:rPr>
@@ -135,14 +115,12 @@
         </w:rPr>
         <w:t>进制使用</w:t>
       </w:r>
-      <w:proofErr w:type="spellStart"/>
       <w:r>
         <w:rPr>
           <w:rFonts w:hint="eastAsia"/>
         </w:rPr>
         <w:t>strtol</w:t>
       </w:r>
-      <w:proofErr w:type="spellEnd"/>
       <w:r>
         <w:rPr>
           <w:rFonts w:hint="eastAsia"/>
@@ -153,9 +131,6 @@
     <w:p>
       <w:pPr>
         <w:spacing w:line="220" w:lineRule="atLeast"/>
-        <w:rPr>
-          <w:rFonts w:hint="eastAsia"/>
-        </w:rPr>
       </w:pPr>
       <w:r>
         <w:rPr>
@@ -217,9 +192,6 @@
     <w:p>
       <w:pPr>
         <w:spacing w:line="220" w:lineRule="atLeast"/>
-        <w:rPr>
-          <w:rFonts w:hint="eastAsia"/>
-        </w:rPr>
       </w:pPr>
       <w:r>
         <w:rPr>
@@ -231,9 +203,6 @@
     <w:p>
       <w:pPr>
         <w:spacing w:line="220" w:lineRule="atLeast"/>
-        <w:rPr>
-          <w:rFonts w:hint="eastAsia"/>
-        </w:rPr>
       </w:pPr>
       <w:r>
         <w:rPr>
@@ -290,9 +259,6 @@
     <w:p>
       <w:pPr>
         <w:spacing w:line="220" w:lineRule="atLeast"/>
-        <w:rPr>
-          <w:rFonts w:hint="eastAsia"/>
-        </w:rPr>
       </w:pPr>
       <w:r>
         <w:rPr>
@@ -304,9 +270,6 @@
     <w:p>
       <w:pPr>
         <w:spacing w:line="220" w:lineRule="atLeast"/>
-        <w:rPr>
-          <w:rFonts w:hint="eastAsia"/>
-        </w:rPr>
       </w:pPr>
       <w:r>
         <w:rPr>
@@ -362,9 +325,6 @@
     <w:p>
       <w:pPr>
         <w:spacing w:line="220" w:lineRule="atLeast"/>
-        <w:rPr>
-          <w:rFonts w:hint="eastAsia"/>
-        </w:rPr>
       </w:pPr>
       <w:r>
         <w:rPr>
@@ -376,9 +336,6 @@
     <w:p>
       <w:pPr>
         <w:spacing w:line="220" w:lineRule="atLeast"/>
-        <w:rPr>
-          <w:rFonts w:hint="eastAsia"/>
-        </w:rPr>
       </w:pPr>
       <w:r>
         <w:rPr>
@@ -435,9 +392,6 @@
     <w:p>
       <w:pPr>
         <w:spacing w:line="220" w:lineRule="atLeast"/>
-        <w:rPr>
-          <w:rFonts w:hint="eastAsia"/>
-        </w:rPr>
       </w:pPr>
       <w:r>
         <w:rPr>
@@ -449,6 +403,9 @@
     <w:p>
       <w:pPr>
         <w:spacing w:line="220" w:lineRule="atLeast"/>
+        <w:rPr>
+          <w:rFonts w:hint="eastAsia"/>
+        </w:rPr>
       </w:pPr>
       <w:r>
         <w:rPr>
@@ -500,6 +457,206 @@
             </a:graphic>
           </wp:inline>
         </w:drawing>
+      </w:r>
+    </w:p>
+    <w:p>
+      <w:pPr>
+        <w:spacing w:line="220" w:lineRule="atLeast"/>
+        <w:rPr>
+          <w:rFonts w:hint="eastAsia"/>
+        </w:rPr>
+      </w:pPr>
+    </w:p>
+    <w:p>
+      <w:pPr>
+        <w:spacing w:line="220" w:lineRule="atLeast"/>
+        <w:rPr>
+          <w:rFonts w:hint="eastAsia"/>
+        </w:rPr>
+      </w:pPr>
+      <w:r>
+        <w:rPr>
+          <w:rFonts w:hint="eastAsia"/>
+        </w:rPr>
+        <w:t>2017-10-12</w:t>
+      </w:r>
+    </w:p>
+    <w:p>
+      <w:pPr>
+        <w:spacing w:line="220" w:lineRule="atLeast"/>
+        <w:rPr>
+          <w:rFonts w:hint="eastAsia"/>
+        </w:rPr>
+      </w:pPr>
+      <w:r>
+        <w:rPr>
+          <w:rFonts w:hint="eastAsia"/>
+        </w:rPr>
+        <w:t>学习</w:t>
+      </w:r>
+      <w:r>
+        <w:rPr>
+          <w:rFonts w:hint="eastAsia"/>
+        </w:rPr>
+        <w:t>使用栈来处理分析过程。</w:t>
+      </w:r>
+      <w:r>
+        <w:rPr>
+          <w:rFonts w:hint="eastAsia"/>
+        </w:rPr>
+        <w:t>LR</w:t>
+      </w:r>
+      <w:r>
+        <w:rPr>
+          <w:rFonts w:hint="eastAsia"/>
+        </w:rPr>
+        <w:t>是继承文法</w:t>
+      </w:r>
+    </w:p>
+    <w:p>
+      <w:pPr>
+        <w:spacing w:line="220" w:lineRule="atLeast"/>
+        <w:rPr>
+          <w:rFonts w:hint="eastAsia"/>
+        </w:rPr>
+      </w:pPr>
+      <w:r>
+        <w:rPr>
+          <w:rFonts w:hint="eastAsia"/>
+        </w:rPr>
+        <w:t>给终结符和非终结符多重属性，学习使用</w:t>
+      </w:r>
+      <w:r>
+        <w:rPr>
+          <w:rFonts w:hint="eastAsia"/>
+        </w:rPr>
+        <w:t>union</w:t>
+      </w:r>
+    </w:p>
+    <w:p>
+      <w:pPr>
+        <w:spacing w:line="220" w:lineRule="atLeast"/>
+        <w:rPr>
+          <w:rFonts w:hint="eastAsia"/>
+        </w:rPr>
+      </w:pPr>
+      <w:r>
+        <w:rPr>
+          <w:noProof/>
+        </w:rPr>
+        <w:drawing>
+          <wp:inline distT="0" distB="0" distL="0" distR="0">
+            <wp:extent cx="2638425" cy="2190750"/>
+            <wp:effectExtent l="19050" t="0" r="9525" b="0"/>
+            <wp:docPr id="2" name="图片 1"/>
+            <wp:cNvGraphicFramePr>
+              <a:graphicFrameLocks xmlns:a="http://schemas.openxmlformats.org/drawingml/2006/main" noChangeAspect="1"/>
+            </wp:cNvGraphicFramePr>
+            <a:graphic xmlns:a="http://schemas.openxmlformats.org/drawingml/2006/main">
+              <a:graphicData uri="http://schemas.openxmlformats.org/drawingml/2006/picture">
+                <pic:pic xmlns:pic="http://schemas.openxmlformats.org/drawingml/2006/picture">
+                  <pic:nvPicPr>
+                    <pic:cNvPr id="0" name="Picture 1"/>
+                    <pic:cNvPicPr>
+                      <a:picLocks noChangeAspect="1" noChangeArrowheads="1"/>
+                    </pic:cNvPicPr>
+                  </pic:nvPicPr>
+                  <pic:blipFill>
+                    <a:blip r:embed="rId9" cstate="print"/>
+                    <a:srcRect/>
+                    <a:stretch>
+                      <a:fillRect/>
+                    </a:stretch>
+                  </pic:blipFill>
+                  <pic:spPr bwMode="auto">
+                    <a:xfrm>
+                      <a:off x="0" y="0"/>
+                      <a:ext cx="2638425" cy="2190750"/>
+                    </a:xfrm>
+                    <a:prstGeom prst="rect">
+                      <a:avLst/>
+                    </a:prstGeom>
+                    <a:noFill/>
+                    <a:ln w="9525">
+                      <a:noFill/>
+                      <a:miter lim="800000"/>
+                      <a:headEnd/>
+                      <a:tailEnd/>
+                    </a:ln>
+                  </pic:spPr>
+                </pic:pic>
+              </a:graphicData>
+            </a:graphic>
+          </wp:inline>
+        </w:drawing>
+      </w:r>
+      <w:r>
+        <w:rPr>
+          <w:rFonts w:hint="eastAsia"/>
+        </w:rPr>
+        <w:t>输入的都是字符串</w:t>
+      </w:r>
+    </w:p>
+    <w:p>
+      <w:pPr>
+        <w:spacing w:line="220" w:lineRule="atLeast"/>
+      </w:pPr>
+      <w:r>
+        <w:rPr>
+          <w:noProof/>
+        </w:rPr>
+        <w:lastRenderedPageBreak/>
+        <w:drawing>
+          <wp:inline distT="0" distB="0" distL="0" distR="0">
+            <wp:extent cx="3581400" cy="1285875"/>
+            <wp:effectExtent l="19050" t="0" r="0" b="0"/>
+            <wp:docPr id="3" name="图片 4"/>
+            <wp:cNvGraphicFramePr>
+              <a:graphicFrameLocks xmlns:a="http://schemas.openxmlformats.org/drawingml/2006/main" noChangeAspect="1"/>
+            </wp:cNvGraphicFramePr>
+            <a:graphic xmlns:a="http://schemas.openxmlformats.org/drawingml/2006/main">
+              <a:graphicData uri="http://schemas.openxmlformats.org/drawingml/2006/picture">
+                <pic:pic xmlns:pic="http://schemas.openxmlformats.org/drawingml/2006/picture">
+                  <pic:nvPicPr>
+                    <pic:cNvPr id="0" name="Picture 4"/>
+                    <pic:cNvPicPr>
+                      <a:picLocks noChangeAspect="1" noChangeArrowheads="1"/>
+                    </pic:cNvPicPr>
+                  </pic:nvPicPr>
+                  <pic:blipFill>
+                    <a:blip r:embed="rId10" cstate="print"/>
+                    <a:srcRect/>
+                    <a:stretch>
+                      <a:fillRect/>
+                    </a:stretch>
+                  </pic:blipFill>
+                  <pic:spPr bwMode="auto">
+                    <a:xfrm>
+                      <a:off x="0" y="0"/>
+                      <a:ext cx="3581400" cy="1285875"/>
+                    </a:xfrm>
+                    <a:prstGeom prst="rect">
+                      <a:avLst/>
+                    </a:prstGeom>
+                    <a:noFill/>
+                    <a:ln w="9525">
+                      <a:noFill/>
+                      <a:miter lim="800000"/>
+                      <a:headEnd/>
+                      <a:tailEnd/>
+                    </a:ln>
+                  </pic:spPr>
+                </pic:pic>
+              </a:graphicData>
+            </a:graphic>
+          </wp:inline>
+        </w:drawing>
+      </w:r>
+      <w:r>
+        <w:rPr>
+          <w:rFonts w:hint="eastAsia"/>
+        </w:rPr>
+        <w:t>词法处理时就把他们都复制</w:t>
       </w:r>
     </w:p>
     <w:sectPr>

</xml_diff>

<commit_message>
add multi-value to Vn:F->INTNUM
</commit_message>
<xml_diff>
--- a/semantic.docx
+++ b/semantic.docx
@@ -86,12 +86,14 @@
         </w:rPr>
         <w:t>处理输入整数，使用</w:t>
       </w:r>
+      <w:proofErr w:type="spellStart"/>
       <w:r>
         <w:rPr>
           <w:rFonts w:hint="eastAsia"/>
         </w:rPr>
         <w:t>strtol</w:t>
       </w:r>
+      <w:proofErr w:type="spellEnd"/>
     </w:p>
     <w:p>
       <w:pPr>
@@ -115,12 +117,14 @@
         </w:rPr>
         <w:t>进制使用</w:t>
       </w:r>
+      <w:proofErr w:type="spellStart"/>
       <w:r>
         <w:rPr>
           <w:rFonts w:hint="eastAsia"/>
         </w:rPr>
         <w:t>strtol</w:t>
       </w:r>
+      <w:proofErr w:type="spellEnd"/>
       <w:r>
         <w:rPr>
           <w:rFonts w:hint="eastAsia"/>
@@ -600,6 +604,9 @@
     <w:p>
       <w:pPr>
         <w:spacing w:line="220" w:lineRule="atLeast"/>
+        <w:rPr>
+          <w:rFonts w:hint="eastAsia"/>
+        </w:rPr>
       </w:pPr>
       <w:r>
         <w:rPr>
@@ -657,6 +664,200 @@
           <w:rFonts w:hint="eastAsia"/>
         </w:rPr>
         <w:t>词法处理时就把他们都复制</w:t>
+      </w:r>
+    </w:p>
+    <w:p>
+      <w:pPr>
+        <w:spacing w:line="220" w:lineRule="atLeast"/>
+        <w:rPr>
+          <w:rFonts w:hint="eastAsia"/>
+        </w:rPr>
+      </w:pPr>
+      <w:r>
+        <w:rPr>
+          <w:rFonts w:hint="eastAsia"/>
+        </w:rPr>
+        <w:t>由于使用了多重属性，去掉最前面的预定义</w:t>
+      </w:r>
+      <w:r>
+        <w:rPr>
+          <w:rFonts w:hint="eastAsia"/>
+          <w:noProof/>
+        </w:rPr>
+        <w:drawing>
+          <wp:inline distT="0" distB="0" distL="0" distR="0">
+            <wp:extent cx="2038350" cy="390525"/>
+            <wp:effectExtent l="19050" t="0" r="0" b="0"/>
+            <wp:docPr id="5" name="图片 7"/>
+            <wp:cNvGraphicFramePr>
+              <a:graphicFrameLocks xmlns:a="http://schemas.openxmlformats.org/drawingml/2006/main" noChangeAspect="1"/>
+            </wp:cNvGraphicFramePr>
+            <a:graphic xmlns:a="http://schemas.openxmlformats.org/drawingml/2006/main">
+              <a:graphicData uri="http://schemas.openxmlformats.org/drawingml/2006/picture">
+                <pic:pic xmlns:pic="http://schemas.openxmlformats.org/drawingml/2006/picture">
+                  <pic:nvPicPr>
+                    <pic:cNvPr id="0" name="Picture 7"/>
+                    <pic:cNvPicPr>
+                      <a:picLocks noChangeAspect="1" noChangeArrowheads="1"/>
+                    </pic:cNvPicPr>
+                  </pic:nvPicPr>
+                  <pic:blipFill>
+                    <a:blip r:embed="rId11" cstate="print"/>
+                    <a:srcRect/>
+                    <a:stretch>
+                      <a:fillRect/>
+                    </a:stretch>
+                  </pic:blipFill>
+                  <pic:spPr bwMode="auto">
+                    <a:xfrm>
+                      <a:off x="0" y="0"/>
+                      <a:ext cx="2038350" cy="390525"/>
+                    </a:xfrm>
+                    <a:prstGeom prst="rect">
+                      <a:avLst/>
+                    </a:prstGeom>
+                    <a:noFill/>
+                    <a:ln w="9525">
+                      <a:noFill/>
+                      <a:miter lim="800000"/>
+                      <a:headEnd/>
+                      <a:tailEnd/>
+                    </a:ln>
+                  </pic:spPr>
+                </pic:pic>
+              </a:graphicData>
+            </a:graphic>
+          </wp:inline>
+        </w:drawing>
+      </w:r>
+    </w:p>
+    <w:p>
+      <w:pPr>
+        <w:spacing w:line="220" w:lineRule="atLeast"/>
+        <w:rPr>
+          <w:rFonts w:hint="eastAsia"/>
+        </w:rPr>
+      </w:pPr>
+      <w:r>
+        <w:rPr>
+          <w:rFonts w:hint="eastAsia"/>
+          <w:noProof/>
+        </w:rPr>
+        <w:drawing>
+          <wp:inline distT="0" distB="0" distL="0" distR="0">
+            <wp:extent cx="5143500" cy="4191000"/>
+            <wp:effectExtent l="19050" t="0" r="0" b="0"/>
+            <wp:docPr id="6" name="图片 10"/>
+            <wp:cNvGraphicFramePr>
+              <a:graphicFrameLocks xmlns:a="http://schemas.openxmlformats.org/drawingml/2006/main" noChangeAspect="1"/>
+            </wp:cNvGraphicFramePr>
+            <a:graphic xmlns:a="http://schemas.openxmlformats.org/drawingml/2006/main">
+              <a:graphicData uri="http://schemas.openxmlformats.org/drawingml/2006/picture">
+                <pic:pic xmlns:pic="http://schemas.openxmlformats.org/drawingml/2006/picture">
+                  <pic:nvPicPr>
+                    <pic:cNvPr id="0" name="Picture 10"/>
+                    <pic:cNvPicPr>
+                      <a:picLocks noChangeAspect="1" noChangeArrowheads="1"/>
+                    </pic:cNvPicPr>
+                  </pic:nvPicPr>
+                  <pic:blipFill>
+                    <a:blip r:embed="rId12" cstate="print"/>
+                    <a:srcRect/>
+                    <a:stretch>
+                      <a:fillRect/>
+                    </a:stretch>
+                  </pic:blipFill>
+                  <pic:spPr bwMode="auto">
+                    <a:xfrm>
+                      <a:off x="0" y="0"/>
+                      <a:ext cx="5143500" cy="4191000"/>
+                    </a:xfrm>
+                    <a:prstGeom prst="rect">
+                      <a:avLst/>
+                    </a:prstGeom>
+                    <a:noFill/>
+                    <a:ln w="9525">
+                      <a:noFill/>
+                      <a:miter lim="800000"/>
+                      <a:headEnd/>
+                      <a:tailEnd/>
+                    </a:ln>
+                  </pic:spPr>
+                </pic:pic>
+              </a:graphicData>
+            </a:graphic>
+          </wp:inline>
+        </w:drawing>
+      </w:r>
+    </w:p>
+    <w:p>
+      <w:pPr>
+        <w:spacing w:line="220" w:lineRule="atLeast"/>
+        <w:rPr>
+          <w:rFonts w:hint="eastAsia"/>
+        </w:rPr>
+      </w:pPr>
+      <w:r>
+        <w:rPr>
+          <w:rFonts w:hint="eastAsia"/>
+        </w:rPr>
+        <w:t>效果</w:t>
+      </w:r>
+    </w:p>
+    <w:p>
+      <w:pPr>
+        <w:spacing w:line="220" w:lineRule="atLeast"/>
+      </w:pPr>
+      <w:r>
+        <w:rPr>
+          <w:noProof/>
+        </w:rPr>
+        <w:lastRenderedPageBreak/>
+        <w:drawing>
+          <wp:inline distT="0" distB="0" distL="0" distR="0">
+            <wp:extent cx="5274310" cy="3594859"/>
+            <wp:effectExtent l="19050" t="0" r="2540" b="0"/>
+            <wp:docPr id="16" name="图片 16"/>
+            <wp:cNvGraphicFramePr>
+              <a:graphicFrameLocks xmlns:a="http://schemas.openxmlformats.org/drawingml/2006/main" noChangeAspect="1"/>
+            </wp:cNvGraphicFramePr>
+            <a:graphic xmlns:a="http://schemas.openxmlformats.org/drawingml/2006/main">
+              <a:graphicData uri="http://schemas.openxmlformats.org/drawingml/2006/picture">
+                <pic:pic xmlns:pic="http://schemas.openxmlformats.org/drawingml/2006/picture">
+                  <pic:nvPicPr>
+                    <pic:cNvPr id="0" name="Picture 16"/>
+                    <pic:cNvPicPr>
+                      <a:picLocks noChangeAspect="1" noChangeArrowheads="1"/>
+                    </pic:cNvPicPr>
+                  </pic:nvPicPr>
+                  <pic:blipFill>
+                    <a:blip r:embed="rId13" cstate="print"/>
+                    <a:srcRect/>
+                    <a:stretch>
+                      <a:fillRect/>
+                    </a:stretch>
+                  </pic:blipFill>
+                  <pic:spPr bwMode="auto">
+                    <a:xfrm>
+                      <a:off x="0" y="0"/>
+                      <a:ext cx="5274310" cy="3594859"/>
+                    </a:xfrm>
+                    <a:prstGeom prst="rect">
+                      <a:avLst/>
+                    </a:prstGeom>
+                    <a:noFill/>
+                    <a:ln w="9525">
+                      <a:noFill/>
+                      <a:miter lim="800000"/>
+                      <a:headEnd/>
+                      <a:tailEnd/>
+                    </a:ln>
+                  </pic:spPr>
+                </pic:pic>
+              </a:graphicData>
+            </a:graphic>
+          </wp:inline>
+        </w:drawing>
       </w:r>
     </w:p>
     <w:sectPr>

</xml_diff>

<commit_message>
add block-list to managed the paramname && add node of LVALUE
</commit_message>
<xml_diff>
--- a/semantic.docx
+++ b/semantic.docx
@@ -86,14 +86,12 @@
         </w:rPr>
         <w:t>处理输入整数，使用</w:t>
       </w:r>
-      <w:proofErr w:type="spellStart"/>
       <w:r>
         <w:rPr>
           <w:rFonts w:hint="eastAsia"/>
         </w:rPr>
         <w:t>strtol</w:t>
       </w:r>
-      <w:proofErr w:type="spellEnd"/>
     </w:p>
     <w:p>
       <w:pPr>
@@ -117,14 +115,12 @@
         </w:rPr>
         <w:t>进制使用</w:t>
       </w:r>
-      <w:proofErr w:type="spellStart"/>
       <w:r>
         <w:rPr>
           <w:rFonts w:hint="eastAsia"/>
         </w:rPr>
         <w:t>strtol</w:t>
       </w:r>
-      <w:proofErr w:type="spellEnd"/>
       <w:r>
         <w:rPr>
           <w:rFonts w:hint="eastAsia"/>
@@ -807,6 +803,9 @@
     <w:p>
       <w:pPr>
         <w:spacing w:line="220" w:lineRule="atLeast"/>
+        <w:rPr>
+          <w:rFonts w:hint="eastAsia"/>
+        </w:rPr>
       </w:pPr>
       <w:r>
         <w:rPr>
@@ -858,6 +857,240 @@
             </a:graphic>
           </wp:inline>
         </w:drawing>
+      </w:r>
+    </w:p>
+    <w:p>
+      <w:pPr>
+        <w:spacing w:line="220" w:lineRule="atLeast"/>
+        <w:rPr>
+          <w:rFonts w:hint="eastAsia"/>
+        </w:rPr>
+      </w:pPr>
+      <w:r>
+        <w:rPr>
+          <w:rFonts w:hint="eastAsia"/>
+        </w:rPr>
+        <w:t>继续整理多重属性，建立节点结构体</w:t>
+      </w:r>
+    </w:p>
+    <w:p>
+      <w:pPr>
+        <w:spacing w:line="220" w:lineRule="atLeast"/>
+        <w:rPr>
+          <w:rFonts w:hint="eastAsia"/>
+        </w:rPr>
+      </w:pPr>
+      <w:r>
+        <w:rPr>
+          <w:noProof/>
+        </w:rPr>
+        <w:drawing>
+          <wp:inline distT="0" distB="0" distL="0" distR="0">
+            <wp:extent cx="2943225" cy="2895600"/>
+            <wp:effectExtent l="19050" t="0" r="9525" b="0"/>
+            <wp:docPr id="19" name="图片 19"/>
+            <wp:cNvGraphicFramePr>
+              <a:graphicFrameLocks xmlns:a="http://schemas.openxmlformats.org/drawingml/2006/main" noChangeAspect="1"/>
+            </wp:cNvGraphicFramePr>
+            <a:graphic xmlns:a="http://schemas.openxmlformats.org/drawingml/2006/main">
+              <a:graphicData uri="http://schemas.openxmlformats.org/drawingml/2006/picture">
+                <pic:pic xmlns:pic="http://schemas.openxmlformats.org/drawingml/2006/picture">
+                  <pic:nvPicPr>
+                    <pic:cNvPr id="0" name="Picture 19"/>
+                    <pic:cNvPicPr>
+                      <a:picLocks noChangeAspect="1" noChangeArrowheads="1"/>
+                    </pic:cNvPicPr>
+                  </pic:nvPicPr>
+                  <pic:blipFill>
+                    <a:blip r:embed="rId14" cstate="print"/>
+                    <a:srcRect/>
+                    <a:stretch>
+                      <a:fillRect/>
+                    </a:stretch>
+                  </pic:blipFill>
+                  <pic:spPr bwMode="auto">
+                    <a:xfrm>
+                      <a:off x="0" y="0"/>
+                      <a:ext cx="2943225" cy="2895600"/>
+                    </a:xfrm>
+                    <a:prstGeom prst="rect">
+                      <a:avLst/>
+                    </a:prstGeom>
+                    <a:noFill/>
+                    <a:ln w="9525">
+                      <a:noFill/>
+                      <a:miter lim="800000"/>
+                      <a:headEnd/>
+                      <a:tailEnd/>
+                    </a:ln>
+                  </pic:spPr>
+                </pic:pic>
+              </a:graphicData>
+            </a:graphic>
+          </wp:inline>
+        </w:drawing>
+      </w:r>
+    </w:p>
+    <w:p>
+      <w:pPr>
+        <w:spacing w:line="220" w:lineRule="atLeast"/>
+        <w:rPr>
+          <w:rFonts w:hint="eastAsia"/>
+        </w:rPr>
+      </w:pPr>
+      <w:r>
+        <w:rPr>
+          <w:noProof/>
+        </w:rPr>
+        <w:lastRenderedPageBreak/>
+        <w:drawing>
+          <wp:inline distT="0" distB="0" distL="0" distR="0">
+            <wp:extent cx="5274310" cy="3839044"/>
+            <wp:effectExtent l="19050" t="0" r="2540" b="0"/>
+            <wp:docPr id="22" name="图片 22"/>
+            <wp:cNvGraphicFramePr>
+              <a:graphicFrameLocks xmlns:a="http://schemas.openxmlformats.org/drawingml/2006/main" noChangeAspect="1"/>
+            </wp:cNvGraphicFramePr>
+            <a:graphic xmlns:a="http://schemas.openxmlformats.org/drawingml/2006/main">
+              <a:graphicData uri="http://schemas.openxmlformats.org/drawingml/2006/picture">
+                <pic:pic xmlns:pic="http://schemas.openxmlformats.org/drawingml/2006/picture">
+                  <pic:nvPicPr>
+                    <pic:cNvPr id="0" name="Picture 22"/>
+                    <pic:cNvPicPr>
+                      <a:picLocks noChangeAspect="1" noChangeArrowheads="1"/>
+                    </pic:cNvPicPr>
+                  </pic:nvPicPr>
+                  <pic:blipFill>
+                    <a:blip r:embed="rId15" cstate="print"/>
+                    <a:srcRect/>
+                    <a:stretch>
+                      <a:fillRect/>
+                    </a:stretch>
+                  </pic:blipFill>
+                  <pic:spPr bwMode="auto">
+                    <a:xfrm>
+                      <a:off x="0" y="0"/>
+                      <a:ext cx="5274310" cy="3839044"/>
+                    </a:xfrm>
+                    <a:prstGeom prst="rect">
+                      <a:avLst/>
+                    </a:prstGeom>
+                    <a:noFill/>
+                    <a:ln w="9525">
+                      <a:noFill/>
+                      <a:miter lim="800000"/>
+                      <a:headEnd/>
+                      <a:tailEnd/>
+                    </a:ln>
+                  </pic:spPr>
+                </pic:pic>
+              </a:graphicData>
+            </a:graphic>
+          </wp:inline>
+        </w:drawing>
+      </w:r>
+    </w:p>
+    <w:p>
+      <w:pPr>
+        <w:spacing w:line="220" w:lineRule="atLeast"/>
+        <w:rPr>
+          <w:rFonts w:hint="eastAsia"/>
+        </w:rPr>
+      </w:pPr>
+      <w:r>
+        <w:rPr>
+          <w:noProof/>
+        </w:rPr>
+        <w:drawing>
+          <wp:inline distT="0" distB="0" distL="0" distR="0">
+            <wp:extent cx="5274310" cy="3305157"/>
+            <wp:effectExtent l="19050" t="0" r="2540" b="0"/>
+            <wp:docPr id="25" name="图片 25"/>
+            <wp:cNvGraphicFramePr>
+              <a:graphicFrameLocks xmlns:a="http://schemas.openxmlformats.org/drawingml/2006/main" noChangeAspect="1"/>
+            </wp:cNvGraphicFramePr>
+            <a:graphic xmlns:a="http://schemas.openxmlformats.org/drawingml/2006/main">
+              <a:graphicData uri="http://schemas.openxmlformats.org/drawingml/2006/picture">
+                <pic:pic xmlns:pic="http://schemas.openxmlformats.org/drawingml/2006/picture">
+                  <pic:nvPicPr>
+                    <pic:cNvPr id="0" name="Picture 25"/>
+                    <pic:cNvPicPr>
+                      <a:picLocks noChangeAspect="1" noChangeArrowheads="1"/>
+                    </pic:cNvPicPr>
+                  </pic:nvPicPr>
+                  <pic:blipFill>
+                    <a:blip r:embed="rId16" cstate="print"/>
+                    <a:srcRect/>
+                    <a:stretch>
+                      <a:fillRect/>
+                    </a:stretch>
+                  </pic:blipFill>
+                  <pic:spPr bwMode="auto">
+                    <a:xfrm>
+                      <a:off x="0" y="0"/>
+                      <a:ext cx="5274310" cy="3305157"/>
+                    </a:xfrm>
+                    <a:prstGeom prst="rect">
+                      <a:avLst/>
+                    </a:prstGeom>
+                    <a:noFill/>
+                    <a:ln w="9525">
+                      <a:noFill/>
+                      <a:miter lim="800000"/>
+                      <a:headEnd/>
+                      <a:tailEnd/>
+                    </a:ln>
+                  </pic:spPr>
+                </pic:pic>
+              </a:graphicData>
+            </a:graphic>
+          </wp:inline>
+        </w:drawing>
+      </w:r>
+    </w:p>
+    <w:p>
+      <w:pPr>
+        <w:spacing w:line="220" w:lineRule="atLeast"/>
+        <w:rPr>
+          <w:rFonts w:hint="eastAsia"/>
+        </w:rPr>
+      </w:pPr>
+      <w:r>
+        <w:rPr>
+          <w:rFonts w:hint="eastAsia"/>
+        </w:rPr>
+        <w:t>效果</w:t>
+      </w:r>
+    </w:p>
+    <w:p>
+      <w:pPr>
+        <w:spacing w:line="220" w:lineRule="atLeast"/>
+        <w:rPr>
+          <w:rFonts w:hint="eastAsia"/>
+        </w:rPr>
+      </w:pPr>
+    </w:p>
+    <w:p>
+      <w:pPr>
+        <w:spacing w:line="220" w:lineRule="atLeast"/>
+      </w:pPr>
+      <w:r>
+        <w:rPr>
+          <w:rFonts w:hint="eastAsia"/>
+        </w:rPr>
+        <w:t>建立区块链，</w:t>
+      </w:r>
+      <w:r>
+        <w:rPr>
+          <w:rFonts w:hint="eastAsia"/>
+        </w:rPr>
+        <w:t>用于管理符号表</w:t>
+      </w:r>
+      <w:r>
+        <w:rPr>
+          <w:rFonts w:hint="eastAsia"/>
+        </w:rPr>
+        <w:t>，寻找散列表结构学习使用</w:t>
       </w:r>
     </w:p>
     <w:sectPr>

</xml_diff>

<commit_message>
add blocklist and node of it. Now can do management of identifier in different block, by using 'add block' and find or add identifier
</commit_message>
<xml_diff>
--- a/semantic.docx
+++ b/semantic.docx
@@ -86,12 +86,14 @@
         </w:rPr>
         <w:t>处理输入整数，使用</w:t>
       </w:r>
+      <w:proofErr w:type="spellStart"/>
       <w:r>
         <w:rPr>
           <w:rFonts w:hint="eastAsia"/>
         </w:rPr>
         <w:t>strtol</w:t>
       </w:r>
+      <w:proofErr w:type="spellEnd"/>
     </w:p>
     <w:p>
       <w:pPr>
@@ -115,12 +117,14 @@
         </w:rPr>
         <w:t>进制使用</w:t>
       </w:r>
+      <w:proofErr w:type="spellStart"/>
       <w:r>
         <w:rPr>
           <w:rFonts w:hint="eastAsia"/>
         </w:rPr>
         <w:t>strtol</w:t>
       </w:r>
+      <w:proofErr w:type="spellEnd"/>
       <w:r>
         <w:rPr>
           <w:rFonts w:hint="eastAsia"/>
@@ -403,9 +407,6 @@
     <w:p>
       <w:pPr>
         <w:spacing w:line="220" w:lineRule="atLeast"/>
-        <w:rPr>
-          <w:rFonts w:hint="eastAsia"/>
-        </w:rPr>
       </w:pPr>
       <w:r>
         <w:rPr>
@@ -462,17 +463,11 @@
     <w:p>
       <w:pPr>
         <w:spacing w:line="220" w:lineRule="atLeast"/>
-        <w:rPr>
-          <w:rFonts w:hint="eastAsia"/>
-        </w:rPr>
-      </w:pPr>
-    </w:p>
-    <w:p>
-      <w:pPr>
-        <w:spacing w:line="220" w:lineRule="atLeast"/>
-        <w:rPr>
-          <w:rFonts w:hint="eastAsia"/>
-        </w:rPr>
+      </w:pPr>
+    </w:p>
+    <w:p>
+      <w:pPr>
+        <w:spacing w:line="220" w:lineRule="atLeast"/>
       </w:pPr>
       <w:r>
         <w:rPr>
@@ -484,9 +479,6 @@
     <w:p>
       <w:pPr>
         <w:spacing w:line="220" w:lineRule="atLeast"/>
-        <w:rPr>
-          <w:rFonts w:hint="eastAsia"/>
-        </w:rPr>
       </w:pPr>
       <w:r>
         <w:rPr>
@@ -516,9 +508,6 @@
     <w:p>
       <w:pPr>
         <w:spacing w:line="220" w:lineRule="atLeast"/>
-        <w:rPr>
-          <w:rFonts w:hint="eastAsia"/>
-        </w:rPr>
       </w:pPr>
       <w:r>
         <w:rPr>
@@ -536,9 +525,6 @@
     <w:p>
       <w:pPr>
         <w:spacing w:line="220" w:lineRule="atLeast"/>
-        <w:rPr>
-          <w:rFonts w:hint="eastAsia"/>
-        </w:rPr>
       </w:pPr>
       <w:r>
         <w:rPr>
@@ -600,9 +586,6 @@
     <w:p>
       <w:pPr>
         <w:spacing w:line="220" w:lineRule="atLeast"/>
-        <w:rPr>
-          <w:rFonts w:hint="eastAsia"/>
-        </w:rPr>
       </w:pPr>
       <w:r>
         <w:rPr>
@@ -665,9 +648,6 @@
     <w:p>
       <w:pPr>
         <w:spacing w:line="220" w:lineRule="atLeast"/>
-        <w:rPr>
-          <w:rFonts w:hint="eastAsia"/>
-        </w:rPr>
       </w:pPr>
       <w:r>
         <w:rPr>
@@ -730,9 +710,6 @@
     <w:p>
       <w:pPr>
         <w:spacing w:line="220" w:lineRule="atLeast"/>
-        <w:rPr>
-          <w:rFonts w:hint="eastAsia"/>
-        </w:rPr>
       </w:pPr>
       <w:r>
         <w:rPr>
@@ -789,9 +766,6 @@
     <w:p>
       <w:pPr>
         <w:spacing w:line="220" w:lineRule="atLeast"/>
-        <w:rPr>
-          <w:rFonts w:hint="eastAsia"/>
-        </w:rPr>
       </w:pPr>
       <w:r>
         <w:rPr>
@@ -803,9 +777,6 @@
     <w:p>
       <w:pPr>
         <w:spacing w:line="220" w:lineRule="atLeast"/>
-        <w:rPr>
-          <w:rFonts w:hint="eastAsia"/>
-        </w:rPr>
       </w:pPr>
       <w:r>
         <w:rPr>
@@ -862,9 +833,6 @@
     <w:p>
       <w:pPr>
         <w:spacing w:line="220" w:lineRule="atLeast"/>
-        <w:rPr>
-          <w:rFonts w:hint="eastAsia"/>
-        </w:rPr>
       </w:pPr>
       <w:r>
         <w:rPr>
@@ -876,9 +844,6 @@
     <w:p>
       <w:pPr>
         <w:spacing w:line="220" w:lineRule="atLeast"/>
-        <w:rPr>
-          <w:rFonts w:hint="eastAsia"/>
-        </w:rPr>
       </w:pPr>
       <w:r>
         <w:rPr>
@@ -934,9 +899,6 @@
     <w:p>
       <w:pPr>
         <w:spacing w:line="220" w:lineRule="atLeast"/>
-        <w:rPr>
-          <w:rFonts w:hint="eastAsia"/>
-        </w:rPr>
       </w:pPr>
       <w:r>
         <w:rPr>
@@ -993,9 +955,6 @@
     <w:p>
       <w:pPr>
         <w:spacing w:line="220" w:lineRule="atLeast"/>
-        <w:rPr>
-          <w:rFonts w:hint="eastAsia"/>
-        </w:rPr>
       </w:pPr>
       <w:r>
         <w:rPr>
@@ -1051,9 +1010,6 @@
     <w:p>
       <w:pPr>
         <w:spacing w:line="220" w:lineRule="atLeast"/>
-        <w:rPr>
-          <w:rFonts w:hint="eastAsia"/>
-        </w:rPr>
       </w:pPr>
       <w:r>
         <w:rPr>
@@ -1065,14 +1021,14 @@
     <w:p>
       <w:pPr>
         <w:spacing w:line="220" w:lineRule="atLeast"/>
-        <w:rPr>
-          <w:rFonts w:hint="eastAsia"/>
-        </w:rPr>
-      </w:pPr>
-    </w:p>
-    <w:p>
-      <w:pPr>
-        <w:spacing w:line="220" w:lineRule="atLeast"/>
+      </w:pPr>
+    </w:p>
+    <w:p>
+      <w:pPr>
+        <w:spacing w:line="220" w:lineRule="atLeast"/>
+        <w:rPr>
+          <w:rFonts w:hint="eastAsia"/>
+        </w:rPr>
       </w:pPr>
       <w:r>
         <w:rPr>
@@ -1091,6 +1047,304 @@
           <w:rFonts w:hint="eastAsia"/>
         </w:rPr>
         <w:t>，寻找散列表结构学习使用</w:t>
+      </w:r>
+    </w:p>
+    <w:p>
+      <w:pPr>
+        <w:spacing w:line="220" w:lineRule="atLeast"/>
+        <w:rPr>
+          <w:rFonts w:hint="eastAsia"/>
+        </w:rPr>
+      </w:pPr>
+      <w:r>
+        <w:rPr>
+          <w:rFonts w:hint="eastAsia"/>
+        </w:rPr>
+        <w:t>出现</w:t>
+      </w:r>
+      <w:r>
+        <w:rPr>
+          <w:rFonts w:hint="eastAsia"/>
+        </w:rPr>
+        <w:t>error</w:t>
+      </w:r>
+    </w:p>
+    <w:p>
+      <w:pPr>
+        <w:spacing w:line="220" w:lineRule="atLeast"/>
+        <w:rPr>
+          <w:rFonts w:hint="eastAsia"/>
+        </w:rPr>
+      </w:pPr>
+      <w:r>
+        <w:rPr>
+          <w:noProof/>
+        </w:rPr>
+        <w:lastRenderedPageBreak/>
+        <w:drawing>
+          <wp:inline distT="0" distB="0" distL="0" distR="0">
+            <wp:extent cx="3609975" cy="1743075"/>
+            <wp:effectExtent l="19050" t="0" r="9525" b="0"/>
+            <wp:docPr id="8" name="图片 1"/>
+            <wp:cNvGraphicFramePr>
+              <a:graphicFrameLocks xmlns:a="http://schemas.openxmlformats.org/drawingml/2006/main" noChangeAspect="1"/>
+            </wp:cNvGraphicFramePr>
+            <a:graphic xmlns:a="http://schemas.openxmlformats.org/drawingml/2006/main">
+              <a:graphicData uri="http://schemas.openxmlformats.org/drawingml/2006/picture">
+                <pic:pic xmlns:pic="http://schemas.openxmlformats.org/drawingml/2006/picture">
+                  <pic:nvPicPr>
+                    <pic:cNvPr id="0" name="Picture 1"/>
+                    <pic:cNvPicPr>
+                      <a:picLocks noChangeAspect="1" noChangeArrowheads="1"/>
+                    </pic:cNvPicPr>
+                  </pic:nvPicPr>
+                  <pic:blipFill>
+                    <a:blip r:embed="rId17" cstate="print"/>
+                    <a:srcRect/>
+                    <a:stretch>
+                      <a:fillRect/>
+                    </a:stretch>
+                  </pic:blipFill>
+                  <pic:spPr bwMode="auto">
+                    <a:xfrm>
+                      <a:off x="0" y="0"/>
+                      <a:ext cx="3609975" cy="1743075"/>
+                    </a:xfrm>
+                    <a:prstGeom prst="rect">
+                      <a:avLst/>
+                    </a:prstGeom>
+                    <a:noFill/>
+                    <a:ln w="9525">
+                      <a:noFill/>
+                      <a:miter lim="800000"/>
+                      <a:headEnd/>
+                      <a:tailEnd/>
+                    </a:ln>
+                  </pic:spPr>
+                </pic:pic>
+              </a:graphicData>
+            </a:graphic>
+          </wp:inline>
+        </w:drawing>
+      </w:r>
+    </w:p>
+    <w:p>
+      <w:pPr>
+        <w:spacing w:line="220" w:lineRule="atLeast"/>
+        <w:rPr>
+          <w:rFonts w:hint="eastAsia"/>
+        </w:rPr>
+      </w:pPr>
+      <w:r>
+        <w:rPr>
+          <w:rFonts w:hint="eastAsia"/>
+        </w:rPr>
+        <w:t>出现问题</w:t>
+      </w:r>
+      <w:r>
+        <w:rPr>
+          <w:rFonts w:hint="eastAsia"/>
+        </w:rPr>
+        <w:t>_</w:t>
+      </w:r>
+      <w:proofErr w:type="spellStart"/>
+      <w:r>
+        <w:rPr>
+          <w:rFonts w:hint="eastAsia"/>
+        </w:rPr>
+        <w:t>init_value</w:t>
+      </w:r>
+      <w:proofErr w:type="spellEnd"/>
+      <w:r>
+        <w:rPr>
+          <w:rFonts w:hint="eastAsia"/>
+        </w:rPr>
+        <w:t>未定义</w:t>
+      </w:r>
+      <w:r>
+        <w:rPr>
+          <w:rFonts w:hint="eastAsia"/>
+        </w:rPr>
+        <w:t>。</w:t>
+      </w:r>
+    </w:p>
+    <w:p>
+      <w:pPr>
+        <w:spacing w:line="220" w:lineRule="atLeast"/>
+        <w:rPr>
+          <w:rFonts w:hint="eastAsia"/>
+        </w:rPr>
+      </w:pPr>
+      <w:r>
+        <w:rPr>
+          <w:noProof/>
+        </w:rPr>
+        <w:drawing>
+          <wp:inline distT="0" distB="0" distL="0" distR="0">
+            <wp:extent cx="5162550" cy="1171575"/>
+            <wp:effectExtent l="19050" t="0" r="0" b="0"/>
+            <wp:docPr id="9" name="图片 4"/>
+            <wp:cNvGraphicFramePr>
+              <a:graphicFrameLocks xmlns:a="http://schemas.openxmlformats.org/drawingml/2006/main" noChangeAspect="1"/>
+            </wp:cNvGraphicFramePr>
+            <a:graphic xmlns:a="http://schemas.openxmlformats.org/drawingml/2006/main">
+              <a:graphicData uri="http://schemas.openxmlformats.org/drawingml/2006/picture">
+                <pic:pic xmlns:pic="http://schemas.openxmlformats.org/drawingml/2006/picture">
+                  <pic:nvPicPr>
+                    <pic:cNvPr id="0" name="Picture 4"/>
+                    <pic:cNvPicPr>
+                      <a:picLocks noChangeAspect="1" noChangeArrowheads="1"/>
+                    </pic:cNvPicPr>
+                  </pic:nvPicPr>
+                  <pic:blipFill>
+                    <a:blip r:embed="rId18" cstate="print"/>
+                    <a:srcRect/>
+                    <a:stretch>
+                      <a:fillRect/>
+                    </a:stretch>
+                  </pic:blipFill>
+                  <pic:spPr bwMode="auto">
+                    <a:xfrm>
+                      <a:off x="0" y="0"/>
+                      <a:ext cx="5162550" cy="1171575"/>
+                    </a:xfrm>
+                    <a:prstGeom prst="rect">
+                      <a:avLst/>
+                    </a:prstGeom>
+                    <a:noFill/>
+                    <a:ln w="9525">
+                      <a:noFill/>
+                      <a:miter lim="800000"/>
+                      <a:headEnd/>
+                      <a:tailEnd/>
+                    </a:ln>
+                  </pic:spPr>
+                </pic:pic>
+              </a:graphicData>
+            </a:graphic>
+          </wp:inline>
+        </w:drawing>
+      </w:r>
+    </w:p>
+    <w:p>
+      <w:pPr>
+        <w:spacing w:line="220" w:lineRule="atLeast"/>
+        <w:rPr>
+          <w:rFonts w:hint="eastAsia"/>
+        </w:rPr>
+      </w:pPr>
+      <w:r>
+        <w:rPr>
+          <w:rFonts w:hint="eastAsia"/>
+        </w:rPr>
+        <w:t>也没有定义和使用过这个函数</w:t>
+      </w:r>
+      <w:r>
+        <w:rPr>
+          <w:rFonts w:hint="eastAsia"/>
+        </w:rPr>
+        <w:t>。</w:t>
+      </w:r>
+    </w:p>
+    <w:p>
+      <w:pPr>
+        <w:spacing w:line="220" w:lineRule="atLeast"/>
+        <w:rPr>
+          <w:rFonts w:hint="eastAsia"/>
+        </w:rPr>
+      </w:pPr>
+      <w:r>
+        <w:rPr>
+          <w:rFonts w:hint="eastAsia"/>
+        </w:rPr>
+        <w:t>遇见段错误</w:t>
+      </w:r>
+      <w:r>
+        <w:rPr>
+          <w:rFonts w:hint="eastAsia"/>
+        </w:rPr>
+        <w:t>：原因为</w:t>
+      </w:r>
+      <w:r>
+        <w:rPr>
+          <w:rFonts w:hint="eastAsia"/>
+        </w:rPr>
+        <w:t>hash</w:t>
+      </w:r>
+      <w:r>
+        <w:rPr>
+          <w:rFonts w:hint="eastAsia"/>
+        </w:rPr>
+        <w:t>表初始化指针要赋为空指针。</w:t>
+      </w:r>
+    </w:p>
+    <w:p>
+      <w:pPr>
+        <w:spacing w:line="220" w:lineRule="atLeast"/>
+        <w:rPr>
+          <w:rFonts w:hint="eastAsia"/>
+        </w:rPr>
+      </w:pPr>
+      <w:r>
+        <w:rPr>
+          <w:rFonts w:hint="eastAsia"/>
+        </w:rPr>
+        <w:t>调试成功</w:t>
+      </w:r>
+    </w:p>
+    <w:p>
+      <w:pPr>
+        <w:spacing w:line="220" w:lineRule="atLeast"/>
+      </w:pPr>
+      <w:r>
+        <w:rPr>
+          <w:noProof/>
+        </w:rPr>
+        <w:drawing>
+          <wp:inline distT="0" distB="0" distL="0" distR="0">
+            <wp:extent cx="5274310" cy="1671232"/>
+            <wp:effectExtent l="19050" t="0" r="2540" b="0"/>
+            <wp:docPr id="11" name="图片 7"/>
+            <wp:cNvGraphicFramePr>
+              <a:graphicFrameLocks xmlns:a="http://schemas.openxmlformats.org/drawingml/2006/main" noChangeAspect="1"/>
+            </wp:cNvGraphicFramePr>
+            <a:graphic xmlns:a="http://schemas.openxmlformats.org/drawingml/2006/main">
+              <a:graphicData uri="http://schemas.openxmlformats.org/drawingml/2006/picture">
+                <pic:pic xmlns:pic="http://schemas.openxmlformats.org/drawingml/2006/picture">
+                  <pic:nvPicPr>
+                    <pic:cNvPr id="0" name="Picture 7"/>
+                    <pic:cNvPicPr>
+                      <a:picLocks noChangeAspect="1" noChangeArrowheads="1"/>
+                    </pic:cNvPicPr>
+                  </pic:nvPicPr>
+                  <pic:blipFill>
+                    <a:blip r:embed="rId19" cstate="print"/>
+                    <a:srcRect/>
+                    <a:stretch>
+                      <a:fillRect/>
+                    </a:stretch>
+                  </pic:blipFill>
+                  <pic:spPr bwMode="auto">
+                    <a:xfrm>
+                      <a:off x="0" y="0"/>
+                      <a:ext cx="5274310" cy="1671232"/>
+                    </a:xfrm>
+                    <a:prstGeom prst="rect">
+                      <a:avLst/>
+                    </a:prstGeom>
+                    <a:noFill/>
+                    <a:ln w="9525">
+                      <a:noFill/>
+                      <a:miter lim="800000"/>
+                      <a:headEnd/>
+                      <a:tailEnd/>
+                    </a:ln>
+                  </pic:spPr>
+                </pic:pic>
+              </a:graphicData>
+            </a:graphic>
+          </wp:inline>
+        </w:drawing>
       </w:r>
     </w:p>
     <w:sectPr>

</xml_diff>

<commit_message>
now can trace position when do yylex ,which can give a help in error processing  ;   Also do some integration on converting string to number;   Add 'check_value_type in blocklist ,that function is used when finding an id in blocklist', to check whether the goal func is wanted; And fixed the way initializing blocklist
</commit_message>
<xml_diff>
--- a/semantic.docx
+++ b/semantic.docx
@@ -86,14 +86,12 @@
         </w:rPr>
         <w:t>处理输入整数，使用</w:t>
       </w:r>
-      <w:proofErr w:type="spellStart"/>
       <w:r>
         <w:rPr>
           <w:rFonts w:hint="eastAsia"/>
         </w:rPr>
         <w:t>strtol</w:t>
       </w:r>
-      <w:proofErr w:type="spellEnd"/>
     </w:p>
     <w:p>
       <w:pPr>
@@ -117,14 +115,12 @@
         </w:rPr>
         <w:t>进制使用</w:t>
       </w:r>
-      <w:proofErr w:type="spellStart"/>
       <w:r>
         <w:rPr>
           <w:rFonts w:hint="eastAsia"/>
         </w:rPr>
         <w:t>strtol</w:t>
       </w:r>
-      <w:proofErr w:type="spellEnd"/>
       <w:r>
         <w:rPr>
           <w:rFonts w:hint="eastAsia"/>
@@ -1022,6 +1018,12 @@
       <w:pPr>
         <w:spacing w:line="220" w:lineRule="atLeast"/>
       </w:pPr>
+      <w:r>
+        <w:rPr>
+          <w:rFonts w:hint="eastAsia"/>
+        </w:rPr>
+        <w:t>2017-10-13</w:t>
+      </w:r>
     </w:p>
     <w:p>
       <w:pPr>
@@ -1145,16 +1147,8 @@
         <w:rPr>
           <w:rFonts w:hint="eastAsia"/>
         </w:rPr>
-        <w:t>_</w:t>
-      </w:r>
-      <w:proofErr w:type="spellStart"/>
-      <w:r>
-        <w:rPr>
-          <w:rFonts w:hint="eastAsia"/>
-        </w:rPr>
-        <w:t>init_value</w:t>
-      </w:r>
-      <w:proofErr w:type="spellEnd"/>
+        <w:t>_init_value</w:t>
+      </w:r>
       <w:r>
         <w:rPr>
           <w:rFonts w:hint="eastAsia"/>
@@ -1295,6 +1289,9 @@
     <w:p>
       <w:pPr>
         <w:spacing w:line="220" w:lineRule="atLeast"/>
+        <w:rPr>
+          <w:rFonts w:hint="eastAsia"/>
+        </w:rPr>
       </w:pPr>
       <w:r>
         <w:rPr>
@@ -1345,6 +1342,292 @@
             </a:graphic>
           </wp:inline>
         </w:drawing>
+      </w:r>
+    </w:p>
+    <w:p>
+      <w:pPr>
+        <w:spacing w:line="220" w:lineRule="atLeast"/>
+        <w:rPr>
+          <w:rFonts w:hint="eastAsia"/>
+        </w:rPr>
+      </w:pPr>
+    </w:p>
+    <w:p>
+      <w:pPr>
+        <w:spacing w:line="220" w:lineRule="atLeast"/>
+        <w:rPr>
+          <w:rFonts w:hint="eastAsia"/>
+        </w:rPr>
+      </w:pPr>
+      <w:r>
+        <w:rPr>
+          <w:rFonts w:hint="eastAsia"/>
+        </w:rPr>
+        <w:t>数字转换整合到</w:t>
+      </w:r>
+      <w:r>
+        <w:t>”</w:t>
+      </w:r>
+      <w:r>
+        <w:rPr>
+          <w:rFonts w:hint="eastAsia"/>
+        </w:rPr>
+        <w:t>mylib.h</w:t>
+      </w:r>
+      <w:r>
+        <w:t>”</w:t>
+      </w:r>
+      <w:r>
+        <w:rPr>
+          <w:rFonts w:hint="eastAsia"/>
+        </w:rPr>
+        <w:t>中</w:t>
+      </w:r>
+    </w:p>
+    <w:p>
+      <w:pPr>
+        <w:spacing w:line="220" w:lineRule="atLeast"/>
+        <w:rPr>
+          <w:rFonts w:hint="eastAsia"/>
+        </w:rPr>
+      </w:pPr>
+      <w:r>
+        <w:rPr>
+          <w:noProof/>
+        </w:rPr>
+        <w:lastRenderedPageBreak/>
+        <w:drawing>
+          <wp:inline distT="0" distB="0" distL="0" distR="0">
+            <wp:extent cx="5274310" cy="3757735"/>
+            <wp:effectExtent l="19050" t="0" r="2540" b="0"/>
+            <wp:docPr id="12" name="图片 10"/>
+            <wp:cNvGraphicFramePr>
+              <a:graphicFrameLocks xmlns:a="http://schemas.openxmlformats.org/drawingml/2006/main" noChangeAspect="1"/>
+            </wp:cNvGraphicFramePr>
+            <a:graphic xmlns:a="http://schemas.openxmlformats.org/drawingml/2006/main">
+              <a:graphicData uri="http://schemas.openxmlformats.org/drawingml/2006/picture">
+                <pic:pic xmlns:pic="http://schemas.openxmlformats.org/drawingml/2006/picture">
+                  <pic:nvPicPr>
+                    <pic:cNvPr id="0" name="Picture 10"/>
+                    <pic:cNvPicPr>
+                      <a:picLocks noChangeAspect="1" noChangeArrowheads="1"/>
+                    </pic:cNvPicPr>
+                  </pic:nvPicPr>
+                  <pic:blipFill>
+                    <a:blip r:embed="rId20" cstate="print"/>
+                    <a:srcRect/>
+                    <a:stretch>
+                      <a:fillRect/>
+                    </a:stretch>
+                  </pic:blipFill>
+                  <pic:spPr bwMode="auto">
+                    <a:xfrm>
+                      <a:off x="0" y="0"/>
+                      <a:ext cx="5274310" cy="3757735"/>
+                    </a:xfrm>
+                    <a:prstGeom prst="rect">
+                      <a:avLst/>
+                    </a:prstGeom>
+                    <a:noFill/>
+                    <a:ln w="9525">
+                      <a:noFill/>
+                      <a:miter lim="800000"/>
+                      <a:headEnd/>
+                      <a:tailEnd/>
+                    </a:ln>
+                  </pic:spPr>
+                </pic:pic>
+              </a:graphicData>
+            </a:graphic>
+          </wp:inline>
+        </w:drawing>
+      </w:r>
+    </w:p>
+    <w:p>
+      <w:pPr>
+        <w:spacing w:line="220" w:lineRule="atLeast"/>
+        <w:rPr>
+          <w:rFonts w:hint="eastAsia"/>
+        </w:rPr>
+      </w:pPr>
+    </w:p>
+    <w:p>
+      <w:pPr>
+        <w:spacing w:line="220" w:lineRule="atLeast"/>
+        <w:rPr>
+          <w:rFonts w:hint="eastAsia"/>
+        </w:rPr>
+      </w:pPr>
+      <w:r>
+        <w:rPr>
+          <w:rFonts w:hint="eastAsia"/>
+        </w:rPr>
+        <w:t>处理声明产生式</w:t>
+      </w:r>
+    </w:p>
+    <w:p>
+      <w:pPr>
+        <w:spacing w:line="220" w:lineRule="atLeast"/>
+        <w:rPr>
+          <w:rFonts w:hint="eastAsia"/>
+        </w:rPr>
+      </w:pPr>
+      <w:r>
+        <w:rPr>
+          <w:rFonts w:hint="eastAsia"/>
+        </w:rPr>
+        <w:t>处理错误报告</w:t>
+      </w:r>
+      <w:r>
+        <w:rPr>
+          <w:rFonts w:hint="eastAsia"/>
+        </w:rPr>
+        <w:t>，要显示错误位置和原因</w:t>
+      </w:r>
+    </w:p>
+    <w:p>
+      <w:pPr>
+        <w:spacing w:line="220" w:lineRule="atLeast"/>
+        <w:rPr>
+          <w:rFonts w:hint="eastAsia"/>
+        </w:rPr>
+      </w:pPr>
+      <w:r>
+        <w:rPr>
+          <w:rFonts w:hint="eastAsia"/>
+        </w:rPr>
+        <w:t>需要修改词法部分以支持位置显示</w:t>
+      </w:r>
+      <w:r>
+        <w:rPr>
+          <w:rFonts w:hint="eastAsia"/>
+        </w:rPr>
+        <w:t>（</w:t>
+      </w:r>
+      <w:r>
+        <w:t>http://www.cnblogs.com/me115/archive/2010/10/27/1862180.html</w:t>
+      </w:r>
+      <w:r>
+        <w:rPr>
+          <w:rFonts w:hint="eastAsia"/>
+        </w:rPr>
+        <w:t>）</w:t>
+      </w:r>
+    </w:p>
+    <w:p>
+      <w:pPr>
+        <w:spacing w:line="220" w:lineRule="atLeast"/>
+        <w:rPr>
+          <w:rFonts w:hint="eastAsia"/>
+        </w:rPr>
+      </w:pPr>
+      <w:r>
+        <w:rPr>
+          <w:rFonts w:hint="eastAsia"/>
+        </w:rPr>
+        <w:t>效果</w:t>
+      </w:r>
+    </w:p>
+    <w:p>
+      <w:pPr>
+        <w:spacing w:line="220" w:lineRule="atLeast"/>
+        <w:rPr>
+          <w:rFonts w:hint="eastAsia"/>
+        </w:rPr>
+      </w:pPr>
+      <w:r>
+        <w:rPr>
+          <w:noProof/>
+        </w:rPr>
+        <w:drawing>
+          <wp:inline distT="0" distB="0" distL="0" distR="0">
+            <wp:extent cx="5274310" cy="2487506"/>
+            <wp:effectExtent l="19050" t="0" r="2540" b="0"/>
+            <wp:docPr id="14" name="图片 13"/>
+            <wp:cNvGraphicFramePr>
+              <a:graphicFrameLocks xmlns:a="http://schemas.openxmlformats.org/drawingml/2006/main" noChangeAspect="1"/>
+            </wp:cNvGraphicFramePr>
+            <a:graphic xmlns:a="http://schemas.openxmlformats.org/drawingml/2006/main">
+              <a:graphicData uri="http://schemas.openxmlformats.org/drawingml/2006/picture">
+                <pic:pic xmlns:pic="http://schemas.openxmlformats.org/drawingml/2006/picture">
+                  <pic:nvPicPr>
+                    <pic:cNvPr id="0" name="Picture 13"/>
+                    <pic:cNvPicPr>
+                      <a:picLocks noChangeAspect="1" noChangeArrowheads="1"/>
+                    </pic:cNvPicPr>
+                  </pic:nvPicPr>
+                  <pic:blipFill>
+                    <a:blip r:embed="rId21" cstate="print"/>
+                    <a:srcRect/>
+                    <a:stretch>
+                      <a:fillRect/>
+                    </a:stretch>
+                  </pic:blipFill>
+                  <pic:spPr bwMode="auto">
+                    <a:xfrm>
+                      <a:off x="0" y="0"/>
+                      <a:ext cx="5274310" cy="2487506"/>
+                    </a:xfrm>
+                    <a:prstGeom prst="rect">
+                      <a:avLst/>
+                    </a:prstGeom>
+                    <a:noFill/>
+                    <a:ln w="9525">
+                      <a:noFill/>
+                      <a:miter lim="800000"/>
+                      <a:headEnd/>
+                      <a:tailEnd/>
+                    </a:ln>
+                  </pic:spPr>
+                </pic:pic>
+              </a:graphicData>
+            </a:graphic>
+          </wp:inline>
+        </w:drawing>
+      </w:r>
+    </w:p>
+    <w:p>
+      <w:pPr>
+        <w:spacing w:line="220" w:lineRule="atLeast"/>
+        <w:rPr>
+          <w:rFonts w:hint="eastAsia"/>
+        </w:rPr>
+      </w:pPr>
+    </w:p>
+    <w:p>
+      <w:pPr>
+        <w:spacing w:line="220" w:lineRule="atLeast"/>
+      </w:pPr>
+      <w:r>
+        <w:rPr>
+          <w:rFonts w:hint="eastAsia"/>
+        </w:rPr>
+        <w:lastRenderedPageBreak/>
+        <w:t>遇到错误段错误：原因，在</w:t>
+      </w:r>
+      <w:r>
+        <w:rPr>
+          <w:rFonts w:hint="eastAsia"/>
+        </w:rPr>
+        <w:t>yyparse</w:t>
+      </w:r>
+      <w:r>
+        <w:rPr>
+          <w:rFonts w:hint="eastAsia"/>
+        </w:rPr>
+        <w:t>函数运行之前忘了对</w:t>
+      </w:r>
+      <w:r>
+        <w:rPr>
+          <w:rFonts w:hint="eastAsia"/>
+        </w:rPr>
+        <w:t>blocklist</w:t>
+      </w:r>
+      <w:r>
+        <w:rPr>
+          <w:rFonts w:hint="eastAsia"/>
+        </w:rPr>
+        <w:t>进行初始化。</w:t>
       </w:r>
     </w:p>
     <w:sectPr>

</xml_diff>

<commit_message>
1.new 'vnstruct' for Vn in seman- . thereafter all of Vn can use it.  2.modify INTNUM,FLOATNUM,CONSTCHAR,CONSTSTRING  3.implement err log of 'ARRSIZE->ID'.
</commit_message>
<xml_diff>
--- a/semantic.docx
+++ b/semantic.docx
@@ -1028,9 +1028,6 @@
     <w:p>
       <w:pPr>
         <w:spacing w:line="220" w:lineRule="atLeast"/>
-        <w:rPr>
-          <w:rFonts w:hint="eastAsia"/>
-        </w:rPr>
       </w:pPr>
       <w:r>
         <w:rPr>
@@ -1054,9 +1051,6 @@
     <w:p>
       <w:pPr>
         <w:spacing w:line="220" w:lineRule="atLeast"/>
-        <w:rPr>
-          <w:rFonts w:hint="eastAsia"/>
-        </w:rPr>
       </w:pPr>
       <w:r>
         <w:rPr>
@@ -1074,9 +1068,6 @@
     <w:p>
       <w:pPr>
         <w:spacing w:line="220" w:lineRule="atLeast"/>
-        <w:rPr>
-          <w:rFonts w:hint="eastAsia"/>
-        </w:rPr>
       </w:pPr>
       <w:r>
         <w:rPr>
@@ -1133,9 +1124,6 @@
     <w:p>
       <w:pPr>
         <w:spacing w:line="220" w:lineRule="atLeast"/>
-        <w:rPr>
-          <w:rFonts w:hint="eastAsia"/>
-        </w:rPr>
       </w:pPr>
       <w:r>
         <w:rPr>
@@ -1165,9 +1153,6 @@
     <w:p>
       <w:pPr>
         <w:spacing w:line="220" w:lineRule="atLeast"/>
-        <w:rPr>
-          <w:rFonts w:hint="eastAsia"/>
-        </w:rPr>
       </w:pPr>
       <w:r>
         <w:rPr>
@@ -1223,9 +1208,6 @@
     <w:p>
       <w:pPr>
         <w:spacing w:line="220" w:lineRule="atLeast"/>
-        <w:rPr>
-          <w:rFonts w:hint="eastAsia"/>
-        </w:rPr>
       </w:pPr>
       <w:r>
         <w:rPr>
@@ -1243,9 +1225,6 @@
     <w:p>
       <w:pPr>
         <w:spacing w:line="220" w:lineRule="atLeast"/>
-        <w:rPr>
-          <w:rFonts w:hint="eastAsia"/>
-        </w:rPr>
       </w:pPr>
       <w:r>
         <w:rPr>
@@ -1275,9 +1254,6 @@
     <w:p>
       <w:pPr>
         <w:spacing w:line="220" w:lineRule="atLeast"/>
-        <w:rPr>
-          <w:rFonts w:hint="eastAsia"/>
-        </w:rPr>
       </w:pPr>
       <w:r>
         <w:rPr>
@@ -1289,9 +1265,6 @@
     <w:p>
       <w:pPr>
         <w:spacing w:line="220" w:lineRule="atLeast"/>
-        <w:rPr>
-          <w:rFonts w:hint="eastAsia"/>
-        </w:rPr>
       </w:pPr>
       <w:r>
         <w:rPr>
@@ -1347,17 +1320,11 @@
     <w:p>
       <w:pPr>
         <w:spacing w:line="220" w:lineRule="atLeast"/>
-        <w:rPr>
-          <w:rFonts w:hint="eastAsia"/>
-        </w:rPr>
-      </w:pPr>
-    </w:p>
-    <w:p>
-      <w:pPr>
-        <w:spacing w:line="220" w:lineRule="atLeast"/>
-        <w:rPr>
-          <w:rFonts w:hint="eastAsia"/>
-        </w:rPr>
+      </w:pPr>
+    </w:p>
+    <w:p>
+      <w:pPr>
+        <w:spacing w:line="220" w:lineRule="atLeast"/>
       </w:pPr>
       <w:r>
         <w:rPr>
@@ -1387,9 +1354,6 @@
     <w:p>
       <w:pPr>
         <w:spacing w:line="220" w:lineRule="atLeast"/>
-        <w:rPr>
-          <w:rFonts w:hint="eastAsia"/>
-        </w:rPr>
       </w:pPr>
       <w:r>
         <w:rPr>
@@ -1446,17 +1410,11 @@
     <w:p>
       <w:pPr>
         <w:spacing w:line="220" w:lineRule="atLeast"/>
-        <w:rPr>
-          <w:rFonts w:hint="eastAsia"/>
-        </w:rPr>
-      </w:pPr>
-    </w:p>
-    <w:p>
-      <w:pPr>
-        <w:spacing w:line="220" w:lineRule="atLeast"/>
-        <w:rPr>
-          <w:rFonts w:hint="eastAsia"/>
-        </w:rPr>
+      </w:pPr>
+    </w:p>
+    <w:p>
+      <w:pPr>
+        <w:spacing w:line="220" w:lineRule="atLeast"/>
       </w:pPr>
       <w:r>
         <w:rPr>
@@ -1468,9 +1426,6 @@
     <w:p>
       <w:pPr>
         <w:spacing w:line="220" w:lineRule="atLeast"/>
-        <w:rPr>
-          <w:rFonts w:hint="eastAsia"/>
-        </w:rPr>
       </w:pPr>
       <w:r>
         <w:rPr>
@@ -1488,9 +1443,6 @@
     <w:p>
       <w:pPr>
         <w:spacing w:line="220" w:lineRule="atLeast"/>
-        <w:rPr>
-          <w:rFonts w:hint="eastAsia"/>
-        </w:rPr>
       </w:pPr>
       <w:r>
         <w:rPr>
@@ -1517,9 +1469,6 @@
     <w:p>
       <w:pPr>
         <w:spacing w:line="220" w:lineRule="atLeast"/>
-        <w:rPr>
-          <w:rFonts w:hint="eastAsia"/>
-        </w:rPr>
       </w:pPr>
       <w:r>
         <w:rPr>
@@ -1531,9 +1480,6 @@
     <w:p>
       <w:pPr>
         <w:spacing w:line="220" w:lineRule="atLeast"/>
-        <w:rPr>
-          <w:rFonts w:hint="eastAsia"/>
-        </w:rPr>
       </w:pPr>
       <w:r>
         <w:rPr>
@@ -1589,14 +1535,14 @@
     <w:p>
       <w:pPr>
         <w:spacing w:line="220" w:lineRule="atLeast"/>
-        <w:rPr>
-          <w:rFonts w:hint="eastAsia"/>
-        </w:rPr>
-      </w:pPr>
-    </w:p>
-    <w:p>
-      <w:pPr>
-        <w:spacing w:line="220" w:lineRule="atLeast"/>
+      </w:pPr>
+    </w:p>
+    <w:p>
+      <w:pPr>
+        <w:spacing w:line="220" w:lineRule="atLeast"/>
+        <w:rPr>
+          <w:rFonts w:hint="eastAsia"/>
+        </w:rPr>
       </w:pPr>
       <w:r>
         <w:rPr>
@@ -1628,6 +1574,298 @@
           <w:rFonts w:hint="eastAsia"/>
         </w:rPr>
         <w:t>进行初始化。</w:t>
+      </w:r>
+    </w:p>
+    <w:p>
+      <w:pPr>
+        <w:spacing w:line="220" w:lineRule="atLeast"/>
+        <w:rPr>
+          <w:rFonts w:hint="eastAsia"/>
+        </w:rPr>
+      </w:pPr>
+    </w:p>
+    <w:p>
+      <w:pPr>
+        <w:spacing w:line="220" w:lineRule="atLeast"/>
+        <w:rPr>
+          <w:rFonts w:hint="eastAsia"/>
+        </w:rPr>
+      </w:pPr>
+      <w:r>
+        <w:rPr>
+          <w:rFonts w:hint="eastAsia"/>
+        </w:rPr>
+        <w:t>2017-10-14</w:t>
+      </w:r>
+    </w:p>
+    <w:p>
+      <w:pPr>
+        <w:spacing w:line="220" w:lineRule="atLeast"/>
+        <w:rPr>
+          <w:rFonts w:hint="eastAsia"/>
+        </w:rPr>
+      </w:pPr>
+      <w:r>
+        <w:rPr>
+          <w:rFonts w:hint="eastAsia"/>
+        </w:rPr>
+        <w:t>修改</w:t>
+      </w:r>
+      <w:r>
+        <w:rPr>
+          <w:rFonts w:hint="eastAsia"/>
+        </w:rPr>
+        <w:t>ARRSIZE-&gt;ID</w:t>
+      </w:r>
+      <w:r>
+        <w:rPr>
+          <w:rFonts w:hint="eastAsia"/>
+        </w:rPr>
+        <w:t>的错误处理</w:t>
+      </w:r>
+    </w:p>
+    <w:p>
+      <w:pPr>
+        <w:spacing w:line="220" w:lineRule="atLeast"/>
+        <w:rPr>
+          <w:rFonts w:hint="eastAsia"/>
+        </w:rPr>
+      </w:pPr>
+      <w:r>
+        <w:rPr>
+          <w:rFonts w:hint="eastAsia"/>
+        </w:rPr>
+        <w:t>为非终结符建立结构体</w:t>
+      </w:r>
+    </w:p>
+    <w:p>
+      <w:pPr>
+        <w:spacing w:line="220" w:lineRule="atLeast"/>
+        <w:rPr>
+          <w:rFonts w:hint="eastAsia"/>
+        </w:rPr>
+      </w:pPr>
+      <w:r>
+        <w:rPr>
+          <w:rFonts w:hint="eastAsia"/>
+        </w:rPr>
+        <w:t>发现错误段错误：原因是</w:t>
+      </w:r>
+      <w:r>
+        <w:rPr>
+          <w:rFonts w:hint="eastAsia"/>
+        </w:rPr>
+        <w:t>strcpy</w:t>
+      </w:r>
+      <w:r>
+        <w:rPr>
+          <w:rFonts w:hint="eastAsia"/>
+        </w:rPr>
+        <w:t>不能拷贝空指针，要用</w:t>
+      </w:r>
+      <w:r>
+        <w:t>””</w:t>
+      </w:r>
+      <w:r>
+        <w:rPr>
+          <w:rFonts w:hint="eastAsia"/>
+        </w:rPr>
+        <w:t>空串来替换</w:t>
+      </w:r>
+      <w:r>
+        <w:rPr>
+          <w:rFonts w:hint="eastAsia"/>
+        </w:rPr>
+        <w:t>。</w:t>
+      </w:r>
+    </w:p>
+    <w:p>
+      <w:pPr>
+        <w:spacing w:line="220" w:lineRule="atLeast"/>
+        <w:rPr>
+          <w:rFonts w:hint="eastAsia"/>
+        </w:rPr>
+      </w:pPr>
+      <w:r>
+        <w:rPr>
+          <w:noProof/>
+        </w:rPr>
+        <w:drawing>
+          <wp:inline distT="0" distB="0" distL="0" distR="0">
+            <wp:extent cx="4600575" cy="514350"/>
+            <wp:effectExtent l="19050" t="0" r="9525" b="0"/>
+            <wp:docPr id="15" name="图片 1"/>
+            <wp:cNvGraphicFramePr>
+              <a:graphicFrameLocks xmlns:a="http://schemas.openxmlformats.org/drawingml/2006/main" noChangeAspect="1"/>
+            </wp:cNvGraphicFramePr>
+            <a:graphic xmlns:a="http://schemas.openxmlformats.org/drawingml/2006/main">
+              <a:graphicData uri="http://schemas.openxmlformats.org/drawingml/2006/picture">
+                <pic:pic xmlns:pic="http://schemas.openxmlformats.org/drawingml/2006/picture">
+                  <pic:nvPicPr>
+                    <pic:cNvPr id="0" name="Picture 1"/>
+                    <pic:cNvPicPr>
+                      <a:picLocks noChangeAspect="1" noChangeArrowheads="1"/>
+                    </pic:cNvPicPr>
+                  </pic:nvPicPr>
+                  <pic:blipFill>
+                    <a:blip r:embed="rId22" cstate="print"/>
+                    <a:srcRect/>
+                    <a:stretch>
+                      <a:fillRect/>
+                    </a:stretch>
+                  </pic:blipFill>
+                  <pic:spPr bwMode="auto">
+                    <a:xfrm>
+                      <a:off x="0" y="0"/>
+                      <a:ext cx="4600575" cy="514350"/>
+                    </a:xfrm>
+                    <a:prstGeom prst="rect">
+                      <a:avLst/>
+                    </a:prstGeom>
+                    <a:noFill/>
+                    <a:ln w="9525">
+                      <a:noFill/>
+                      <a:miter lim="800000"/>
+                      <a:headEnd/>
+                      <a:tailEnd/>
+                    </a:ln>
+                  </pic:spPr>
+                </pic:pic>
+              </a:graphicData>
+            </a:graphic>
+          </wp:inline>
+        </w:drawing>
+      </w:r>
+    </w:p>
+    <w:p>
+      <w:pPr>
+        <w:spacing w:line="220" w:lineRule="atLeast"/>
+        <w:rPr>
+          <w:rFonts w:hint="eastAsia"/>
+        </w:rPr>
+      </w:pPr>
+      <w:r>
+        <w:rPr>
+          <w:rFonts w:hint="eastAsia"/>
+        </w:rPr>
+        <w:t>正常</w:t>
+      </w:r>
+    </w:p>
+    <w:p>
+      <w:pPr>
+        <w:spacing w:line="220" w:lineRule="atLeast"/>
+        <w:rPr>
+          <w:rFonts w:hint="eastAsia"/>
+        </w:rPr>
+      </w:pPr>
+      <w:r>
+        <w:rPr>
+          <w:noProof/>
+        </w:rPr>
+        <w:drawing>
+          <wp:inline distT="0" distB="0" distL="0" distR="0">
+            <wp:extent cx="4572000" cy="1447800"/>
+            <wp:effectExtent l="19050" t="0" r="0" b="0"/>
+            <wp:docPr id="17" name="图片 4"/>
+            <wp:cNvGraphicFramePr>
+              <a:graphicFrameLocks xmlns:a="http://schemas.openxmlformats.org/drawingml/2006/main" noChangeAspect="1"/>
+            </wp:cNvGraphicFramePr>
+            <a:graphic xmlns:a="http://schemas.openxmlformats.org/drawingml/2006/main">
+              <a:graphicData uri="http://schemas.openxmlformats.org/drawingml/2006/picture">
+                <pic:pic xmlns:pic="http://schemas.openxmlformats.org/drawingml/2006/picture">
+                  <pic:nvPicPr>
+                    <pic:cNvPr id="0" name="Picture 4"/>
+                    <pic:cNvPicPr>
+                      <a:picLocks noChangeAspect="1" noChangeArrowheads="1"/>
+                    </pic:cNvPicPr>
+                  </pic:nvPicPr>
+                  <pic:blipFill>
+                    <a:blip r:embed="rId23" cstate="print"/>
+                    <a:srcRect/>
+                    <a:stretch>
+                      <a:fillRect/>
+                    </a:stretch>
+                  </pic:blipFill>
+                  <pic:spPr bwMode="auto">
+                    <a:xfrm>
+                      <a:off x="0" y="0"/>
+                      <a:ext cx="4572000" cy="1447800"/>
+                    </a:xfrm>
+                    <a:prstGeom prst="rect">
+                      <a:avLst/>
+                    </a:prstGeom>
+                    <a:noFill/>
+                    <a:ln w="9525">
+                      <a:noFill/>
+                      <a:miter lim="800000"/>
+                      <a:headEnd/>
+                      <a:tailEnd/>
+                    </a:ln>
+                  </pic:spPr>
+                </pic:pic>
+              </a:graphicData>
+            </a:graphic>
+          </wp:inline>
+        </w:drawing>
+      </w:r>
+    </w:p>
+    <w:p>
+      <w:pPr>
+        <w:spacing w:line="220" w:lineRule="atLeast"/>
+      </w:pPr>
+      <w:r>
+        <w:rPr>
+          <w:rFonts w:hint="eastAsia"/>
+        </w:rPr>
+        <w:t>修改了</w:t>
+      </w:r>
+      <w:r>
+        <w:rPr>
+          <w:rFonts w:hint="eastAsia"/>
+        </w:rPr>
+        <w:t>INTNUM</w:t>
+      </w:r>
+      <w:r>
+        <w:rPr>
+          <w:rFonts w:hint="eastAsia"/>
+        </w:rPr>
+        <w:t>、</w:t>
+      </w:r>
+      <w:r>
+        <w:rPr>
+          <w:rFonts w:hint="eastAsia"/>
+        </w:rPr>
+        <w:t>FLOATNUM</w:t>
+      </w:r>
+      <w:r>
+        <w:rPr>
+          <w:rFonts w:hint="eastAsia"/>
+        </w:rPr>
+        <w:t>、</w:t>
+      </w:r>
+      <w:r>
+        <w:rPr>
+          <w:rFonts w:hint="eastAsia"/>
+        </w:rPr>
+        <w:t>CONSTCHAR</w:t>
+      </w:r>
+      <w:r>
+        <w:rPr>
+          <w:rFonts w:hint="eastAsia"/>
+        </w:rPr>
+        <w:t>、</w:t>
+      </w:r>
+      <w:r>
+        <w:rPr>
+          <w:rFonts w:hint="eastAsia"/>
+        </w:rPr>
+        <w:t>CONSTSTRING</w:t>
+      </w:r>
+      <w:r>
+        <w:rPr>
+          <w:rFonts w:hint="eastAsia"/>
+        </w:rPr>
+        <w:t>非终结符的处理</w:t>
       </w:r>
     </w:p>
     <w:sectPr>

</xml_diff>

<commit_message>
1.deprecated struct value. 2.now vnstruct take the place of value, it have 'addr',and 'code',presents the attribute aa Vn should have during semantic processing 3.modify vnstruct's code to make the code have a code linklist possible.
</commit_message>
<xml_diff>
--- a/semantic.docx
+++ b/semantic.docx
@@ -86,12 +86,14 @@
         </w:rPr>
         <w:t>处理输入整数，使用</w:t>
       </w:r>
+      <w:proofErr w:type="spellStart"/>
       <w:r>
         <w:rPr>
           <w:rFonts w:hint="eastAsia"/>
         </w:rPr>
         <w:t>strtol</w:t>
       </w:r>
+      <w:proofErr w:type="spellEnd"/>
     </w:p>
     <w:p>
       <w:pPr>
@@ -115,12 +117,14 @@
         </w:rPr>
         <w:t>进制使用</w:t>
       </w:r>
+      <w:proofErr w:type="spellStart"/>
       <w:r>
         <w:rPr>
           <w:rFonts w:hint="eastAsia"/>
         </w:rPr>
         <w:t>strtol</w:t>
       </w:r>
+      <w:proofErr w:type="spellEnd"/>
       <w:r>
         <w:rPr>
           <w:rFonts w:hint="eastAsia"/>
@@ -1135,8 +1139,16 @@
         <w:rPr>
           <w:rFonts w:hint="eastAsia"/>
         </w:rPr>
-        <w:t>_init_value</w:t>
-      </w:r>
+        <w:t>_</w:t>
+      </w:r>
+      <w:proofErr w:type="spellStart"/>
+      <w:r>
+        <w:rPr>
+          <w:rFonts w:hint="eastAsia"/>
+        </w:rPr>
+        <w:t>init_value</w:t>
+      </w:r>
+      <w:proofErr w:type="spellEnd"/>
       <w:r>
         <w:rPr>
           <w:rFonts w:hint="eastAsia"/>
@@ -1335,12 +1347,14 @@
       <w:r>
         <w:t>”</w:t>
       </w:r>
+      <w:proofErr w:type="spellStart"/>
       <w:r>
         <w:rPr>
           <w:rFonts w:hint="eastAsia"/>
         </w:rPr>
         <w:t>mylib.h</w:t>
       </w:r>
+      <w:proofErr w:type="spellEnd"/>
       <w:r>
         <w:t>”</w:t>
       </w:r>
@@ -1551,24 +1565,28 @@
         <w:lastRenderedPageBreak/>
         <w:t>遇到错误段错误：原因，在</w:t>
       </w:r>
+      <w:proofErr w:type="spellStart"/>
       <w:r>
         <w:rPr>
           <w:rFonts w:hint="eastAsia"/>
         </w:rPr>
         <w:t>yyparse</w:t>
       </w:r>
+      <w:proofErr w:type="spellEnd"/>
       <w:r>
         <w:rPr>
           <w:rFonts w:hint="eastAsia"/>
         </w:rPr>
         <w:t>函数运行之前忘了对</w:t>
       </w:r>
+      <w:proofErr w:type="spellStart"/>
       <w:r>
         <w:rPr>
           <w:rFonts w:hint="eastAsia"/>
         </w:rPr>
         <w:t>blocklist</w:t>
       </w:r>
+      <w:proofErr w:type="spellEnd"/>
       <w:r>
         <w:rPr>
           <w:rFonts w:hint="eastAsia"/>
@@ -1637,6 +1655,64 @@
         </w:rPr>
         <w:t>为非终结符建立结构体</w:t>
       </w:r>
+      <w:proofErr w:type="spellStart"/>
+      <w:r>
+        <w:rPr>
+          <w:rFonts w:hint="eastAsia"/>
+        </w:rPr>
+        <w:t>vnstruct</w:t>
+      </w:r>
+      <w:proofErr w:type="spellEnd"/>
+      <w:r>
+        <w:rPr>
+          <w:rFonts w:hint="eastAsia"/>
+        </w:rPr>
+        <w:t>，有</w:t>
+      </w:r>
+      <w:proofErr w:type="spellStart"/>
+      <w:r>
+        <w:rPr>
+          <w:rFonts w:hint="eastAsia"/>
+        </w:rPr>
+        <w:t>addr</w:t>
+      </w:r>
+      <w:proofErr w:type="spellEnd"/>
+      <w:r>
+        <w:rPr>
+          <w:rFonts w:hint="eastAsia"/>
+        </w:rPr>
+        <w:t>属性和</w:t>
+      </w:r>
+      <w:r>
+        <w:rPr>
+          <w:rFonts w:hint="eastAsia"/>
+        </w:rPr>
+        <w:t>code</w:t>
+      </w:r>
+      <w:r>
+        <w:rPr>
+          <w:rFonts w:hint="eastAsia"/>
+        </w:rPr>
+        <w:t>属性</w:t>
+      </w:r>
+      <w:r>
+        <w:rPr>
+          <w:rFonts w:hint="eastAsia"/>
+        </w:rPr>
+        <w:t>。废除</w:t>
+      </w:r>
+      <w:r>
+        <w:rPr>
+          <w:rFonts w:hint="eastAsia"/>
+        </w:rPr>
+        <w:t>value</w:t>
+      </w:r>
+      <w:r>
+        <w:rPr>
+          <w:rFonts w:hint="eastAsia"/>
+        </w:rPr>
+        <w:t>结构体。</w:t>
+      </w:r>
     </w:p>
     <w:p>
       <w:pPr>
@@ -1651,12 +1727,14 @@
         </w:rPr>
         <w:t>发现错误段错误：原因是</w:t>
       </w:r>
+      <w:proofErr w:type="spellStart"/>
       <w:r>
         <w:rPr>
           <w:rFonts w:hint="eastAsia"/>
         </w:rPr>
         <w:t>strcpy</w:t>
       </w:r>
+      <w:proofErr w:type="spellEnd"/>
       <w:r>
         <w:rPr>
           <w:rFonts w:hint="eastAsia"/>
@@ -1812,6 +1890,9 @@
     <w:p>
       <w:pPr>
         <w:spacing w:line="220" w:lineRule="atLeast"/>
+        <w:rPr>
+          <w:rFonts w:hint="eastAsia"/>
+        </w:rPr>
       </w:pPr>
       <w:r>
         <w:rPr>
@@ -1866,6 +1947,162 @@
           <w:rFonts w:hint="eastAsia"/>
         </w:rPr>
         <w:t>非终结符的处理</w:t>
+      </w:r>
+    </w:p>
+    <w:p>
+      <w:pPr>
+        <w:spacing w:line="220" w:lineRule="atLeast"/>
+        <w:rPr>
+          <w:rFonts w:hint="eastAsia"/>
+        </w:rPr>
+      </w:pPr>
+      <w:r>
+        <w:rPr>
+          <w:rFonts w:hint="eastAsia"/>
+        </w:rPr>
+        <w:t>修改</w:t>
+      </w:r>
+      <w:proofErr w:type="spellStart"/>
+      <w:r>
+        <w:rPr>
+          <w:rFonts w:hint="eastAsia"/>
+        </w:rPr>
+        <w:t>vnstruct</w:t>
+      </w:r>
+      <w:proofErr w:type="spellEnd"/>
+      <w:r>
+        <w:rPr>
+          <w:rFonts w:hint="eastAsia"/>
+        </w:rPr>
+        <w:t>结构体，可以有多个</w:t>
+      </w:r>
+      <w:r>
+        <w:rPr>
+          <w:rFonts w:hint="eastAsia"/>
+        </w:rPr>
+        <w:t>code(</w:t>
+      </w:r>
+      <w:r>
+        <w:rPr>
+          <w:rFonts w:hint="eastAsia"/>
+        </w:rPr>
+        <w:t>用链表拼接的</w:t>
+      </w:r>
+      <w:r>
+        <w:rPr>
+          <w:rFonts w:hint="eastAsia"/>
+        </w:rPr>
+        <w:t>code</w:t>
+      </w:r>
+      <w:r>
+        <w:rPr>
+          <w:rFonts w:hint="eastAsia"/>
+        </w:rPr>
+        <w:t>序列</w:t>
+      </w:r>
+      <w:r>
+        <w:rPr>
+          <w:rFonts w:hint="eastAsia"/>
+        </w:rPr>
+        <w:t>)</w:t>
+      </w:r>
+    </w:p>
+    <w:p>
+      <w:pPr>
+        <w:spacing w:line="220" w:lineRule="atLeast"/>
+        <w:rPr>
+          <w:rFonts w:hint="eastAsia"/>
+        </w:rPr>
+      </w:pPr>
+      <w:r>
+        <w:rPr>
+          <w:rFonts w:hint="eastAsia"/>
+        </w:rPr>
+        <w:t>建立展示</w:t>
+      </w:r>
+      <w:proofErr w:type="spellStart"/>
+      <w:r>
+        <w:rPr>
+          <w:rFonts w:hint="eastAsia"/>
+        </w:rPr>
+        <w:t>vnstruct</w:t>
+      </w:r>
+      <w:proofErr w:type="spellEnd"/>
+      <w:r>
+        <w:rPr>
+          <w:rFonts w:hint="eastAsia"/>
+        </w:rPr>
+        <w:t>结构的函数。</w:t>
+      </w:r>
+    </w:p>
+    <w:p>
+      <w:pPr>
+        <w:spacing w:line="220" w:lineRule="atLeast"/>
+        <w:rPr>
+          <w:rFonts w:hint="eastAsia"/>
+        </w:rPr>
+      </w:pPr>
+      <w:r>
+        <w:rPr>
+          <w:rFonts w:hint="eastAsia"/>
+        </w:rPr>
+        <w:t>效果</w:t>
+      </w:r>
+    </w:p>
+    <w:p>
+      <w:pPr>
+        <w:spacing w:line="220" w:lineRule="atLeast"/>
+      </w:pPr>
+      <w:r>
+        <w:rPr>
+          <w:noProof/>
+        </w:rPr>
+        <w:lastRenderedPageBreak/>
+        <w:drawing>
+          <wp:inline distT="0" distB="0" distL="0" distR="0">
+            <wp:extent cx="5274310" cy="3031047"/>
+            <wp:effectExtent l="19050" t="0" r="2540" b="0"/>
+            <wp:docPr id="18" name="图片 7"/>
+            <wp:cNvGraphicFramePr>
+              <a:graphicFrameLocks xmlns:a="http://schemas.openxmlformats.org/drawingml/2006/main" noChangeAspect="1"/>
+            </wp:cNvGraphicFramePr>
+            <a:graphic xmlns:a="http://schemas.openxmlformats.org/drawingml/2006/main">
+              <a:graphicData uri="http://schemas.openxmlformats.org/drawingml/2006/picture">
+                <pic:pic xmlns:pic="http://schemas.openxmlformats.org/drawingml/2006/picture">
+                  <pic:nvPicPr>
+                    <pic:cNvPr id="0" name="Picture 7"/>
+                    <pic:cNvPicPr>
+                      <a:picLocks noChangeAspect="1" noChangeArrowheads="1"/>
+                    </pic:cNvPicPr>
+                  </pic:nvPicPr>
+                  <pic:blipFill>
+                    <a:blip r:embed="rId24" cstate="print"/>
+                    <a:srcRect/>
+                    <a:stretch>
+                      <a:fillRect/>
+                    </a:stretch>
+                  </pic:blipFill>
+                  <pic:spPr bwMode="auto">
+                    <a:xfrm>
+                      <a:off x="0" y="0"/>
+                      <a:ext cx="5274310" cy="3031047"/>
+                    </a:xfrm>
+                    <a:prstGeom prst="rect">
+                      <a:avLst/>
+                    </a:prstGeom>
+                    <a:noFill/>
+                    <a:ln w="9525">
+                      <a:noFill/>
+                      <a:miter lim="800000"/>
+                      <a:headEnd/>
+                      <a:tailEnd/>
+                    </a:ln>
+                  </pic:spPr>
+                </pic:pic>
+              </a:graphicData>
+            </a:graphic>
+          </wp:inline>
+        </w:drawing>
       </w:r>
     </w:p>
     <w:sectPr>

</xml_diff>

<commit_message>
1.modify struct 'value' and make it a return value when using function '_find_id_from_block', now 'value'have :'state'stand for state of finding result; 'addr'is a idaddr* will used secondly.   2.and because the change of 'struct value' , the updating of its implement done.
</commit_message>
<xml_diff>
--- a/semantic.docx
+++ b/semantic.docx
@@ -86,14 +86,12 @@
         </w:rPr>
         <w:t>处理输入整数，使用</w:t>
       </w:r>
-      <w:proofErr w:type="spellStart"/>
       <w:r>
         <w:rPr>
           <w:rFonts w:hint="eastAsia"/>
         </w:rPr>
         <w:t>strtol</w:t>
       </w:r>
-      <w:proofErr w:type="spellEnd"/>
     </w:p>
     <w:p>
       <w:pPr>
@@ -117,14 +115,12 @@
         </w:rPr>
         <w:t>进制使用</w:t>
       </w:r>
-      <w:proofErr w:type="spellStart"/>
       <w:r>
         <w:rPr>
           <w:rFonts w:hint="eastAsia"/>
         </w:rPr>
         <w:t>strtol</w:t>
       </w:r>
-      <w:proofErr w:type="spellEnd"/>
       <w:r>
         <w:rPr>
           <w:rFonts w:hint="eastAsia"/>
@@ -1139,16 +1135,8 @@
         <w:rPr>
           <w:rFonts w:hint="eastAsia"/>
         </w:rPr>
-        <w:t>_</w:t>
-      </w:r>
-      <w:proofErr w:type="spellStart"/>
-      <w:r>
-        <w:rPr>
-          <w:rFonts w:hint="eastAsia"/>
-        </w:rPr>
-        <w:t>init_value</w:t>
-      </w:r>
-      <w:proofErr w:type="spellEnd"/>
+        <w:t>_init_value</w:t>
+      </w:r>
       <w:r>
         <w:rPr>
           <w:rFonts w:hint="eastAsia"/>
@@ -1347,14 +1335,12 @@
       <w:r>
         <w:t>”</w:t>
       </w:r>
-      <w:proofErr w:type="spellStart"/>
       <w:r>
         <w:rPr>
           <w:rFonts w:hint="eastAsia"/>
         </w:rPr>
         <w:t>mylib.h</w:t>
       </w:r>
-      <w:proofErr w:type="spellEnd"/>
       <w:r>
         <w:t>”</w:t>
       </w:r>
@@ -1565,28 +1551,24 @@
         <w:lastRenderedPageBreak/>
         <w:t>遇到错误段错误：原因，在</w:t>
       </w:r>
-      <w:proofErr w:type="spellStart"/>
       <w:r>
         <w:rPr>
           <w:rFonts w:hint="eastAsia"/>
         </w:rPr>
         <w:t>yyparse</w:t>
       </w:r>
-      <w:proofErr w:type="spellEnd"/>
       <w:r>
         <w:rPr>
           <w:rFonts w:hint="eastAsia"/>
         </w:rPr>
         <w:t>函数运行之前忘了对</w:t>
       </w:r>
-      <w:proofErr w:type="spellStart"/>
       <w:r>
         <w:rPr>
           <w:rFonts w:hint="eastAsia"/>
         </w:rPr>
         <w:t>blocklist</w:t>
       </w:r>
-      <w:proofErr w:type="spellEnd"/>
       <w:r>
         <w:rPr>
           <w:rFonts w:hint="eastAsia"/>
@@ -1655,28 +1637,24 @@
         </w:rPr>
         <w:t>为非终结符建立结构体</w:t>
       </w:r>
-      <w:proofErr w:type="spellStart"/>
       <w:r>
         <w:rPr>
           <w:rFonts w:hint="eastAsia"/>
         </w:rPr>
         <w:t>vnstruct</w:t>
       </w:r>
-      <w:proofErr w:type="spellEnd"/>
       <w:r>
         <w:rPr>
           <w:rFonts w:hint="eastAsia"/>
         </w:rPr>
         <w:t>，有</w:t>
       </w:r>
-      <w:proofErr w:type="spellStart"/>
       <w:r>
         <w:rPr>
           <w:rFonts w:hint="eastAsia"/>
         </w:rPr>
         <w:t>addr</w:t>
       </w:r>
-      <w:proofErr w:type="spellEnd"/>
       <w:r>
         <w:rPr>
           <w:rFonts w:hint="eastAsia"/>
@@ -1727,14 +1705,12 @@
         </w:rPr>
         <w:t>发现错误段错误：原因是</w:t>
       </w:r>
-      <w:proofErr w:type="spellStart"/>
       <w:r>
         <w:rPr>
           <w:rFonts w:hint="eastAsia"/>
         </w:rPr>
         <w:t>strcpy</w:t>
       </w:r>
-      <w:proofErr w:type="spellEnd"/>
       <w:r>
         <w:rPr>
           <w:rFonts w:hint="eastAsia"/>
@@ -1962,14 +1938,12 @@
         </w:rPr>
         <w:t>修改</w:t>
       </w:r>
-      <w:proofErr w:type="spellStart"/>
       <w:r>
         <w:rPr>
           <w:rFonts w:hint="eastAsia"/>
         </w:rPr>
         <w:t>vnstruct</w:t>
       </w:r>
-      <w:proofErr w:type="spellEnd"/>
       <w:r>
         <w:rPr>
           <w:rFonts w:hint="eastAsia"/>
@@ -2020,14 +1994,12 @@
         </w:rPr>
         <w:t>建立展示</w:t>
       </w:r>
-      <w:proofErr w:type="spellStart"/>
       <w:r>
         <w:rPr>
           <w:rFonts w:hint="eastAsia"/>
         </w:rPr>
         <w:t>vnstruct</w:t>
       </w:r>
-      <w:proofErr w:type="spellEnd"/>
       <w:r>
         <w:rPr>
           <w:rFonts w:hint="eastAsia"/>
@@ -2052,6 +2024,9 @@
     <w:p>
       <w:pPr>
         <w:spacing w:line="220" w:lineRule="atLeast"/>
+        <w:rPr>
+          <w:rFonts w:hint="eastAsia"/>
+        </w:rPr>
       </w:pPr>
       <w:r>
         <w:rPr>
@@ -2103,6 +2078,146 @@
             </a:graphic>
           </wp:inline>
         </w:drawing>
+      </w:r>
+    </w:p>
+    <w:p>
+      <w:pPr>
+        <w:spacing w:line="220" w:lineRule="atLeast"/>
+        <w:rPr>
+          <w:rFonts w:hint="eastAsia"/>
+        </w:rPr>
+      </w:pPr>
+      <w:r>
+        <w:rPr>
+          <w:rFonts w:hint="eastAsia"/>
+        </w:rPr>
+        <w:t>由于废除</w:t>
+      </w:r>
+      <w:r>
+        <w:rPr>
+          <w:rFonts w:hint="eastAsia"/>
+        </w:rPr>
+        <w:t>value</w:t>
+      </w:r>
+      <w:r>
+        <w:rPr>
+          <w:rFonts w:hint="eastAsia"/>
+        </w:rPr>
+        <w:t>结构体，修改</w:t>
+      </w:r>
+      <w:r>
+        <w:t>_find_id_from_block</w:t>
+      </w:r>
+      <w:r>
+        <w:rPr>
+          <w:rFonts w:hint="eastAsia"/>
+        </w:rPr>
+        <w:t>的返回值。现在的</w:t>
+      </w:r>
+      <w:r>
+        <w:rPr>
+          <w:rFonts w:hint="eastAsia"/>
+        </w:rPr>
+        <w:t>value</w:t>
+      </w:r>
+      <w:r>
+        <w:rPr>
+          <w:rFonts w:hint="eastAsia"/>
+        </w:rPr>
+        <w:t>包含返回值状态信息，和</w:t>
+      </w:r>
+      <w:r>
+        <w:rPr>
+          <w:rFonts w:hint="eastAsia"/>
+        </w:rPr>
+        <w:t>idaddr</w:t>
+      </w:r>
+      <w:r>
+        <w:rPr>
+          <w:rFonts w:hint="eastAsia"/>
+        </w:rPr>
+        <w:t>指针。</w:t>
+      </w:r>
+    </w:p>
+    <w:p>
+      <w:pPr>
+        <w:spacing w:line="220" w:lineRule="atLeast"/>
+        <w:rPr>
+          <w:rFonts w:hint="eastAsia"/>
+        </w:rPr>
+      </w:pPr>
+      <w:r>
+        <w:rPr>
+          <w:noProof/>
+        </w:rPr>
+        <w:drawing>
+          <wp:inline distT="0" distB="0" distL="0" distR="0">
+            <wp:extent cx="4000500" cy="2124075"/>
+            <wp:effectExtent l="19050" t="0" r="0" b="0"/>
+            <wp:docPr id="20" name="图片 10"/>
+            <wp:cNvGraphicFramePr>
+              <a:graphicFrameLocks xmlns:a="http://schemas.openxmlformats.org/drawingml/2006/main" noChangeAspect="1"/>
+            </wp:cNvGraphicFramePr>
+            <a:graphic xmlns:a="http://schemas.openxmlformats.org/drawingml/2006/main">
+              <a:graphicData uri="http://schemas.openxmlformats.org/drawingml/2006/picture">
+                <pic:pic xmlns:pic="http://schemas.openxmlformats.org/drawingml/2006/picture">
+                  <pic:nvPicPr>
+                    <pic:cNvPr id="0" name="Picture 10"/>
+                    <pic:cNvPicPr>
+                      <a:picLocks noChangeAspect="1" noChangeArrowheads="1"/>
+                    </pic:cNvPicPr>
+                  </pic:nvPicPr>
+                  <pic:blipFill>
+                    <a:blip r:embed="rId25" cstate="print"/>
+                    <a:srcRect/>
+                    <a:stretch>
+                      <a:fillRect/>
+                    </a:stretch>
+                  </pic:blipFill>
+                  <pic:spPr bwMode="auto">
+                    <a:xfrm>
+                      <a:off x="0" y="0"/>
+                      <a:ext cx="4000500" cy="2124075"/>
+                    </a:xfrm>
+                    <a:prstGeom prst="rect">
+                      <a:avLst/>
+                    </a:prstGeom>
+                    <a:noFill/>
+                    <a:ln w="9525">
+                      <a:noFill/>
+                      <a:miter lim="800000"/>
+                      <a:headEnd/>
+                      <a:tailEnd/>
+                    </a:ln>
+                  </pic:spPr>
+                </pic:pic>
+              </a:graphicData>
+            </a:graphic>
+          </wp:inline>
+        </w:drawing>
+      </w:r>
+    </w:p>
+    <w:p>
+      <w:pPr>
+        <w:spacing w:line="220" w:lineRule="atLeast"/>
+      </w:pPr>
+      <w:r>
+        <w:rPr>
+          <w:rFonts w:hint="eastAsia"/>
+        </w:rPr>
+        <w:t>还要修改</w:t>
+      </w:r>
+      <w:r>
+        <w:rPr>
+          <w:rFonts w:hint="eastAsia"/>
+        </w:rPr>
+        <w:t>value</w:t>
+      </w:r>
+      <w:r>
+        <w:rPr>
+          <w:rFonts w:hint="eastAsia"/>
+        </w:rPr>
+        <w:t>相关的一系列接口</w:t>
       </w:r>
     </w:p>
     <w:sectPr>

</xml_diff>

<commit_message>
1.add method 'usage_of_id'when wanted to used an id , need to provide name, expected type and position of that id in textfile(to error handling).
</commit_message>
<xml_diff>
--- a/semantic.docx
+++ b/semantic.docx
@@ -86,12 +86,14 @@
         </w:rPr>
         <w:t>处理输入整数，使用</w:t>
       </w:r>
+      <w:proofErr w:type="spellStart"/>
       <w:r>
         <w:rPr>
           <w:rFonts w:hint="eastAsia"/>
         </w:rPr>
         <w:t>strtol</w:t>
       </w:r>
+      <w:proofErr w:type="spellEnd"/>
     </w:p>
     <w:p>
       <w:pPr>
@@ -115,12 +117,14 @@
         </w:rPr>
         <w:t>进制使用</w:t>
       </w:r>
+      <w:proofErr w:type="spellStart"/>
       <w:r>
         <w:rPr>
           <w:rFonts w:hint="eastAsia"/>
         </w:rPr>
         <w:t>strtol</w:t>
       </w:r>
+      <w:proofErr w:type="spellEnd"/>
       <w:r>
         <w:rPr>
           <w:rFonts w:hint="eastAsia"/>
@@ -1135,8 +1139,16 @@
         <w:rPr>
           <w:rFonts w:hint="eastAsia"/>
         </w:rPr>
-        <w:t>_init_value</w:t>
-      </w:r>
+        <w:t>_</w:t>
+      </w:r>
+      <w:proofErr w:type="spellStart"/>
+      <w:r>
+        <w:rPr>
+          <w:rFonts w:hint="eastAsia"/>
+        </w:rPr>
+        <w:t>init_value</w:t>
+      </w:r>
+      <w:proofErr w:type="spellEnd"/>
       <w:r>
         <w:rPr>
           <w:rFonts w:hint="eastAsia"/>
@@ -1335,12 +1347,14 @@
       <w:r>
         <w:t>”</w:t>
       </w:r>
+      <w:proofErr w:type="spellStart"/>
       <w:r>
         <w:rPr>
           <w:rFonts w:hint="eastAsia"/>
         </w:rPr>
         <w:t>mylib.h</w:t>
       </w:r>
+      <w:proofErr w:type="spellEnd"/>
       <w:r>
         <w:t>”</w:t>
       </w:r>
@@ -1551,24 +1565,28 @@
         <w:lastRenderedPageBreak/>
         <w:t>遇到错误段错误：原因，在</w:t>
       </w:r>
+      <w:proofErr w:type="spellStart"/>
       <w:r>
         <w:rPr>
           <w:rFonts w:hint="eastAsia"/>
         </w:rPr>
         <w:t>yyparse</w:t>
       </w:r>
+      <w:proofErr w:type="spellEnd"/>
       <w:r>
         <w:rPr>
           <w:rFonts w:hint="eastAsia"/>
         </w:rPr>
         <w:t>函数运行之前忘了对</w:t>
       </w:r>
+      <w:proofErr w:type="spellStart"/>
       <w:r>
         <w:rPr>
           <w:rFonts w:hint="eastAsia"/>
         </w:rPr>
         <w:t>blocklist</w:t>
       </w:r>
+      <w:proofErr w:type="spellEnd"/>
       <w:r>
         <w:rPr>
           <w:rFonts w:hint="eastAsia"/>
@@ -1637,24 +1655,28 @@
         </w:rPr>
         <w:t>为非终结符建立结构体</w:t>
       </w:r>
+      <w:proofErr w:type="spellStart"/>
       <w:r>
         <w:rPr>
           <w:rFonts w:hint="eastAsia"/>
         </w:rPr>
         <w:t>vnstruct</w:t>
       </w:r>
+      <w:proofErr w:type="spellEnd"/>
       <w:r>
         <w:rPr>
           <w:rFonts w:hint="eastAsia"/>
         </w:rPr>
         <w:t>，有</w:t>
       </w:r>
+      <w:proofErr w:type="spellStart"/>
       <w:r>
         <w:rPr>
           <w:rFonts w:hint="eastAsia"/>
         </w:rPr>
         <w:t>addr</w:t>
       </w:r>
+      <w:proofErr w:type="spellEnd"/>
       <w:r>
         <w:rPr>
           <w:rFonts w:hint="eastAsia"/>
@@ -1705,12 +1727,14 @@
         </w:rPr>
         <w:t>发现错误段错误：原因是</w:t>
       </w:r>
+      <w:proofErr w:type="spellStart"/>
       <w:r>
         <w:rPr>
           <w:rFonts w:hint="eastAsia"/>
         </w:rPr>
         <w:t>strcpy</w:t>
       </w:r>
+      <w:proofErr w:type="spellEnd"/>
       <w:r>
         <w:rPr>
           <w:rFonts w:hint="eastAsia"/>
@@ -1938,12 +1962,14 @@
         </w:rPr>
         <w:t>修改</w:t>
       </w:r>
+      <w:proofErr w:type="spellStart"/>
       <w:r>
         <w:rPr>
           <w:rFonts w:hint="eastAsia"/>
         </w:rPr>
         <w:t>vnstruct</w:t>
       </w:r>
+      <w:proofErr w:type="spellEnd"/>
       <w:r>
         <w:rPr>
           <w:rFonts w:hint="eastAsia"/>
@@ -1994,12 +2020,14 @@
         </w:rPr>
         <w:t>建立展示</w:t>
       </w:r>
+      <w:proofErr w:type="spellStart"/>
       <w:r>
         <w:rPr>
           <w:rFonts w:hint="eastAsia"/>
         </w:rPr>
         <w:t>vnstruct</w:t>
       </w:r>
+      <w:proofErr w:type="spellEnd"/>
       <w:r>
         <w:rPr>
           <w:rFonts w:hint="eastAsia"/>
@@ -2106,8 +2134,13 @@
         <w:t>结构体，修改</w:t>
       </w:r>
       <w:r>
-        <w:t>_find_id_from_block</w:t>
-      </w:r>
+        <w:t>_</w:t>
+      </w:r>
+      <w:proofErr w:type="spellStart"/>
+      <w:r>
+        <w:t>find_id_from_block</w:t>
+      </w:r>
+      <w:proofErr w:type="spellEnd"/>
       <w:r>
         <w:rPr>
           <w:rFonts w:hint="eastAsia"/>
@@ -2126,12 +2159,14 @@
         </w:rPr>
         <w:t>包含返回值状态信息，和</w:t>
       </w:r>
+      <w:proofErr w:type="spellStart"/>
       <w:r>
         <w:rPr>
           <w:rFonts w:hint="eastAsia"/>
         </w:rPr>
         <w:t>idaddr</w:t>
       </w:r>
+      <w:proofErr w:type="spellEnd"/>
       <w:r>
         <w:rPr>
           <w:rFonts w:hint="eastAsia"/>
@@ -2200,6 +2235,9 @@
     <w:p>
       <w:pPr>
         <w:spacing w:line="220" w:lineRule="atLeast"/>
+        <w:rPr>
+          <w:rFonts w:hint="eastAsia"/>
+        </w:rPr>
       </w:pPr>
       <w:r>
         <w:rPr>
@@ -2218,6 +2256,361 @@
           <w:rFonts w:hint="eastAsia"/>
         </w:rPr>
         <w:t>相关的一系列接口</w:t>
+      </w:r>
+    </w:p>
+    <w:p>
+      <w:pPr>
+        <w:spacing w:line="220" w:lineRule="atLeast"/>
+        <w:rPr>
+          <w:rFonts w:hint="eastAsia"/>
+        </w:rPr>
+      </w:pPr>
+      <w:r>
+        <w:rPr>
+          <w:noProof/>
+        </w:rPr>
+        <w:drawing>
+          <wp:inline distT="0" distB="0" distL="0" distR="0">
+            <wp:extent cx="4848225" cy="1057275"/>
+            <wp:effectExtent l="19050" t="0" r="9525" b="0"/>
+            <wp:docPr id="21" name="图片 13"/>
+            <wp:cNvGraphicFramePr>
+              <a:graphicFrameLocks xmlns:a="http://schemas.openxmlformats.org/drawingml/2006/main" noChangeAspect="1"/>
+            </wp:cNvGraphicFramePr>
+            <a:graphic xmlns:a="http://schemas.openxmlformats.org/drawingml/2006/main">
+              <a:graphicData uri="http://schemas.openxmlformats.org/drawingml/2006/picture">
+                <pic:pic xmlns:pic="http://schemas.openxmlformats.org/drawingml/2006/picture">
+                  <pic:nvPicPr>
+                    <pic:cNvPr id="0" name="Picture 13"/>
+                    <pic:cNvPicPr>
+                      <a:picLocks noChangeAspect="1" noChangeArrowheads="1"/>
+                    </pic:cNvPicPr>
+                  </pic:nvPicPr>
+                  <pic:blipFill>
+                    <a:blip r:embed="rId26" cstate="print"/>
+                    <a:srcRect/>
+                    <a:stretch>
+                      <a:fillRect/>
+                    </a:stretch>
+                  </pic:blipFill>
+                  <pic:spPr bwMode="auto">
+                    <a:xfrm>
+                      <a:off x="0" y="0"/>
+                      <a:ext cx="4848225" cy="1057275"/>
+                    </a:xfrm>
+                    <a:prstGeom prst="rect">
+                      <a:avLst/>
+                    </a:prstGeom>
+                    <a:noFill/>
+                    <a:ln w="9525">
+                      <a:noFill/>
+                      <a:miter lim="800000"/>
+                      <a:headEnd/>
+                      <a:tailEnd/>
+                    </a:ln>
+                  </pic:spPr>
+                </pic:pic>
+              </a:graphicData>
+            </a:graphic>
+          </wp:inline>
+        </w:drawing>
+      </w:r>
+    </w:p>
+    <w:p>
+      <w:pPr>
+        <w:spacing w:line="220" w:lineRule="atLeast"/>
+        <w:rPr>
+          <w:rFonts w:hint="eastAsia"/>
+        </w:rPr>
+      </w:pPr>
+      <w:r>
+        <w:rPr>
+          <w:noProof/>
+        </w:rPr>
+        <w:drawing>
+          <wp:inline distT="0" distB="0" distL="0" distR="0">
+            <wp:extent cx="5274310" cy="251985"/>
+            <wp:effectExtent l="19050" t="0" r="2540" b="0"/>
+            <wp:docPr id="23" name="图片 16"/>
+            <wp:cNvGraphicFramePr>
+              <a:graphicFrameLocks xmlns:a="http://schemas.openxmlformats.org/drawingml/2006/main" noChangeAspect="1"/>
+            </wp:cNvGraphicFramePr>
+            <a:graphic xmlns:a="http://schemas.openxmlformats.org/drawingml/2006/main">
+              <a:graphicData uri="http://schemas.openxmlformats.org/drawingml/2006/picture">
+                <pic:pic xmlns:pic="http://schemas.openxmlformats.org/drawingml/2006/picture">
+                  <pic:nvPicPr>
+                    <pic:cNvPr id="0" name="Picture 16"/>
+                    <pic:cNvPicPr>
+                      <a:picLocks noChangeAspect="1" noChangeArrowheads="1"/>
+                    </pic:cNvPicPr>
+                  </pic:nvPicPr>
+                  <pic:blipFill>
+                    <a:blip r:embed="rId27" cstate="print"/>
+                    <a:srcRect/>
+                    <a:stretch>
+                      <a:fillRect/>
+                    </a:stretch>
+                  </pic:blipFill>
+                  <pic:spPr bwMode="auto">
+                    <a:xfrm>
+                      <a:off x="0" y="0"/>
+                      <a:ext cx="5274310" cy="251985"/>
+                    </a:xfrm>
+                    <a:prstGeom prst="rect">
+                      <a:avLst/>
+                    </a:prstGeom>
+                    <a:noFill/>
+                    <a:ln w="9525">
+                      <a:noFill/>
+                      <a:miter lim="800000"/>
+                      <a:headEnd/>
+                      <a:tailEnd/>
+                    </a:ln>
+                  </pic:spPr>
+                </pic:pic>
+              </a:graphicData>
+            </a:graphic>
+          </wp:inline>
+        </w:drawing>
+      </w:r>
+    </w:p>
+    <w:p>
+      <w:pPr>
+        <w:spacing w:line="220" w:lineRule="atLeast"/>
+        <w:rPr>
+          <w:rFonts w:hint="eastAsia"/>
+        </w:rPr>
+      </w:pPr>
+      <w:r>
+        <w:rPr>
+          <w:rFonts w:hint="eastAsia"/>
+        </w:rPr>
+        <w:t>等等</w:t>
+      </w:r>
+    </w:p>
+    <w:p>
+      <w:pPr>
+        <w:spacing w:line="220" w:lineRule="atLeast"/>
+        <w:rPr>
+          <w:rFonts w:hint="eastAsia"/>
+        </w:rPr>
+      </w:pPr>
+      <w:r>
+        <w:rPr>
+          <w:rFonts w:hint="eastAsia"/>
+        </w:rPr>
+        <w:t>将使用</w:t>
+      </w:r>
+      <w:r>
+        <w:rPr>
+          <w:rFonts w:hint="eastAsia"/>
+        </w:rPr>
+        <w:t>id</w:t>
+      </w:r>
+      <w:r>
+        <w:rPr>
+          <w:rFonts w:hint="eastAsia"/>
+        </w:rPr>
+        <w:t>的情况整合成函数</w:t>
+      </w:r>
+      <w:r>
+        <w:t>’</w:t>
+      </w:r>
+      <w:r>
+        <w:t xml:space="preserve"> </w:t>
+      </w:r>
+      <w:proofErr w:type="spellStart"/>
+      <w:r>
+        <w:t>useage_of_id</w:t>
+      </w:r>
+      <w:proofErr w:type="spellEnd"/>
+      <w:r>
+        <w:rPr>
+          <w:rFonts w:hint="eastAsia"/>
+        </w:rPr>
+        <w:t>(</w:t>
+      </w:r>
+      <w:r>
+        <w:t>…</w:t>
+      </w:r>
+      <w:r>
+        <w:rPr>
+          <w:rFonts w:hint="eastAsia"/>
+        </w:rPr>
+        <w:t>)</w:t>
+      </w:r>
+      <w:r>
+        <w:t>’</w:t>
+      </w:r>
+      <w:r>
+        <w:rPr>
+          <w:rFonts w:hint="eastAsia"/>
+        </w:rPr>
+        <w:t>需要参数</w:t>
+      </w:r>
+      <w:r>
+        <w:rPr>
+          <w:rFonts w:hint="eastAsia"/>
+        </w:rPr>
+        <w:t>name,</w:t>
+      </w:r>
+      <w:r>
+        <w:rPr>
+          <w:rFonts w:hint="eastAsia"/>
+        </w:rPr>
+        <w:t>期望的数据类型和文件位置</w:t>
+      </w:r>
+      <w:r>
+        <w:rPr>
+          <w:rFonts w:hint="eastAsia"/>
+        </w:rPr>
+        <w:t>(</w:t>
+      </w:r>
+      <w:r>
+        <w:rPr>
+          <w:rFonts w:hint="eastAsia"/>
+        </w:rPr>
+        <w:t>用于报告错误</w:t>
+      </w:r>
+      <w:r>
+        <w:rPr>
+          <w:rFonts w:hint="eastAsia"/>
+        </w:rPr>
+        <w:t>).</w:t>
+      </w:r>
+      <w:r>
+        <w:rPr>
+          <w:rFonts w:hint="eastAsia"/>
+        </w:rPr>
+        <w:t>出错时返回的</w:t>
+      </w:r>
+      <w:proofErr w:type="spellStart"/>
+      <w:r>
+        <w:rPr>
+          <w:rFonts w:hint="eastAsia"/>
+        </w:rPr>
+        <w:t>vnstruct</w:t>
+      </w:r>
+      <w:proofErr w:type="spellEnd"/>
+      <w:r>
+        <w:rPr>
+          <w:rFonts w:hint="eastAsia"/>
+        </w:rPr>
+        <w:t>的地址为空。</w:t>
+      </w:r>
+    </w:p>
+    <w:p>
+      <w:pPr>
+        <w:spacing w:line="220" w:lineRule="atLeast"/>
+        <w:rPr>
+          <w:rFonts w:hint="eastAsia"/>
+        </w:rPr>
+      </w:pPr>
+      <w:r>
+        <w:rPr>
+          <w:noProof/>
+        </w:rPr>
+        <w:lastRenderedPageBreak/>
+        <w:drawing>
+          <wp:inline distT="0" distB="0" distL="0" distR="0">
+            <wp:extent cx="5274310" cy="705015"/>
+            <wp:effectExtent l="19050" t="0" r="2540" b="0"/>
+            <wp:docPr id="24" name="图片 19"/>
+            <wp:cNvGraphicFramePr>
+              <a:graphicFrameLocks xmlns:a="http://schemas.openxmlformats.org/drawingml/2006/main" noChangeAspect="1"/>
+            </wp:cNvGraphicFramePr>
+            <a:graphic xmlns:a="http://schemas.openxmlformats.org/drawingml/2006/main">
+              <a:graphicData uri="http://schemas.openxmlformats.org/drawingml/2006/picture">
+                <pic:pic xmlns:pic="http://schemas.openxmlformats.org/drawingml/2006/picture">
+                  <pic:nvPicPr>
+                    <pic:cNvPr id="0" name="Picture 19"/>
+                    <pic:cNvPicPr>
+                      <a:picLocks noChangeAspect="1" noChangeArrowheads="1"/>
+                    </pic:cNvPicPr>
+                  </pic:nvPicPr>
+                  <pic:blipFill>
+                    <a:blip r:embed="rId28" cstate="print"/>
+                    <a:srcRect/>
+                    <a:stretch>
+                      <a:fillRect/>
+                    </a:stretch>
+                  </pic:blipFill>
+                  <pic:spPr bwMode="auto">
+                    <a:xfrm>
+                      <a:off x="0" y="0"/>
+                      <a:ext cx="5274310" cy="705015"/>
+                    </a:xfrm>
+                    <a:prstGeom prst="rect">
+                      <a:avLst/>
+                    </a:prstGeom>
+                    <a:noFill/>
+                    <a:ln w="9525">
+                      <a:noFill/>
+                      <a:miter lim="800000"/>
+                      <a:headEnd/>
+                      <a:tailEnd/>
+                    </a:ln>
+                  </pic:spPr>
+                </pic:pic>
+              </a:graphicData>
+            </a:graphic>
+          </wp:inline>
+        </w:drawing>
+      </w:r>
+    </w:p>
+    <w:p>
+      <w:pPr>
+        <w:spacing w:line="220" w:lineRule="atLeast"/>
+      </w:pPr>
+      <w:r>
+        <w:rPr>
+          <w:noProof/>
+        </w:rPr>
+        <w:drawing>
+          <wp:inline distT="0" distB="0" distL="0" distR="0">
+            <wp:extent cx="5274310" cy="2647163"/>
+            <wp:effectExtent l="19050" t="0" r="2540" b="0"/>
+            <wp:docPr id="26" name="图片 22"/>
+            <wp:cNvGraphicFramePr>
+              <a:graphicFrameLocks xmlns:a="http://schemas.openxmlformats.org/drawingml/2006/main" noChangeAspect="1"/>
+            </wp:cNvGraphicFramePr>
+            <a:graphic xmlns:a="http://schemas.openxmlformats.org/drawingml/2006/main">
+              <a:graphicData uri="http://schemas.openxmlformats.org/drawingml/2006/picture">
+                <pic:pic xmlns:pic="http://schemas.openxmlformats.org/drawingml/2006/picture">
+                  <pic:nvPicPr>
+                    <pic:cNvPr id="0" name="Picture 22"/>
+                    <pic:cNvPicPr>
+                      <a:picLocks noChangeAspect="1" noChangeArrowheads="1"/>
+                    </pic:cNvPicPr>
+                  </pic:nvPicPr>
+                  <pic:blipFill>
+                    <a:blip r:embed="rId29" cstate="print"/>
+                    <a:srcRect/>
+                    <a:stretch>
+                      <a:fillRect/>
+                    </a:stretch>
+                  </pic:blipFill>
+                  <pic:spPr bwMode="auto">
+                    <a:xfrm>
+                      <a:off x="0" y="0"/>
+                      <a:ext cx="5274310" cy="2647163"/>
+                    </a:xfrm>
+                    <a:prstGeom prst="rect">
+                      <a:avLst/>
+                    </a:prstGeom>
+                    <a:noFill/>
+                    <a:ln w="9525">
+                      <a:noFill/>
+                      <a:miter lim="800000"/>
+                      <a:headEnd/>
+                      <a:tailEnd/>
+                    </a:ln>
+                  </pic:spPr>
+                </pic:pic>
+              </a:graphicData>
+            </a:graphic>
+          </wp:inline>
+        </w:drawing>
       </w:r>
     </w:p>
     <w:sectPr>

</xml_diff>

<commit_message>
2.add some mid code while finding address of id-array  \n 3.find some error in syntax when assigning an id address don't know how to classify it ,that's need to solve   \n 4.fixed some segment fault when showing Vn.
</commit_message>
<xml_diff>
--- a/semantic.docx
+++ b/semantic.docx
@@ -86,14 +86,12 @@
         </w:rPr>
         <w:t>处理输入整数，使用</w:t>
       </w:r>
-      <w:proofErr w:type="spellStart"/>
       <w:r>
         <w:rPr>
           <w:rFonts w:hint="eastAsia"/>
         </w:rPr>
         <w:t>strtol</w:t>
       </w:r>
-      <w:proofErr w:type="spellEnd"/>
     </w:p>
     <w:p>
       <w:pPr>
@@ -117,14 +115,12 @@
         </w:rPr>
         <w:t>进制使用</w:t>
       </w:r>
-      <w:proofErr w:type="spellStart"/>
       <w:r>
         <w:rPr>
           <w:rFonts w:hint="eastAsia"/>
         </w:rPr>
         <w:t>strtol</w:t>
       </w:r>
-      <w:proofErr w:type="spellEnd"/>
       <w:r>
         <w:rPr>
           <w:rFonts w:hint="eastAsia"/>
@@ -1139,16 +1135,8 @@
         <w:rPr>
           <w:rFonts w:hint="eastAsia"/>
         </w:rPr>
-        <w:t>_</w:t>
-      </w:r>
-      <w:proofErr w:type="spellStart"/>
-      <w:r>
-        <w:rPr>
-          <w:rFonts w:hint="eastAsia"/>
-        </w:rPr>
-        <w:t>init_value</w:t>
-      </w:r>
-      <w:proofErr w:type="spellEnd"/>
+        <w:t>_init_value</w:t>
+      </w:r>
       <w:r>
         <w:rPr>
           <w:rFonts w:hint="eastAsia"/>
@@ -1347,14 +1335,12 @@
       <w:r>
         <w:t>”</w:t>
       </w:r>
-      <w:proofErr w:type="spellStart"/>
       <w:r>
         <w:rPr>
           <w:rFonts w:hint="eastAsia"/>
         </w:rPr>
         <w:t>mylib.h</w:t>
       </w:r>
-      <w:proofErr w:type="spellEnd"/>
       <w:r>
         <w:t>”</w:t>
       </w:r>
@@ -1565,28 +1551,24 @@
         <w:lastRenderedPageBreak/>
         <w:t>遇到错误段错误：原因，在</w:t>
       </w:r>
-      <w:proofErr w:type="spellStart"/>
       <w:r>
         <w:rPr>
           <w:rFonts w:hint="eastAsia"/>
         </w:rPr>
         <w:t>yyparse</w:t>
       </w:r>
-      <w:proofErr w:type="spellEnd"/>
       <w:r>
         <w:rPr>
           <w:rFonts w:hint="eastAsia"/>
         </w:rPr>
         <w:t>函数运行之前忘了对</w:t>
       </w:r>
-      <w:proofErr w:type="spellStart"/>
       <w:r>
         <w:rPr>
           <w:rFonts w:hint="eastAsia"/>
         </w:rPr>
         <w:t>blocklist</w:t>
       </w:r>
-      <w:proofErr w:type="spellEnd"/>
       <w:r>
         <w:rPr>
           <w:rFonts w:hint="eastAsia"/>
@@ -1655,28 +1637,24 @@
         </w:rPr>
         <w:t>为非终结符建立结构体</w:t>
       </w:r>
-      <w:proofErr w:type="spellStart"/>
       <w:r>
         <w:rPr>
           <w:rFonts w:hint="eastAsia"/>
         </w:rPr>
         <w:t>vnstruct</w:t>
       </w:r>
-      <w:proofErr w:type="spellEnd"/>
       <w:r>
         <w:rPr>
           <w:rFonts w:hint="eastAsia"/>
         </w:rPr>
         <w:t>，有</w:t>
       </w:r>
-      <w:proofErr w:type="spellStart"/>
       <w:r>
         <w:rPr>
           <w:rFonts w:hint="eastAsia"/>
         </w:rPr>
         <w:t>addr</w:t>
       </w:r>
-      <w:proofErr w:type="spellEnd"/>
       <w:r>
         <w:rPr>
           <w:rFonts w:hint="eastAsia"/>
@@ -1727,14 +1705,12 @@
         </w:rPr>
         <w:t>发现错误段错误：原因是</w:t>
       </w:r>
-      <w:proofErr w:type="spellStart"/>
       <w:r>
         <w:rPr>
           <w:rFonts w:hint="eastAsia"/>
         </w:rPr>
         <w:t>strcpy</w:t>
       </w:r>
-      <w:proofErr w:type="spellEnd"/>
       <w:r>
         <w:rPr>
           <w:rFonts w:hint="eastAsia"/>
@@ -1962,14 +1938,12 @@
         </w:rPr>
         <w:t>修改</w:t>
       </w:r>
-      <w:proofErr w:type="spellStart"/>
       <w:r>
         <w:rPr>
           <w:rFonts w:hint="eastAsia"/>
         </w:rPr>
         <w:t>vnstruct</w:t>
       </w:r>
-      <w:proofErr w:type="spellEnd"/>
       <w:r>
         <w:rPr>
           <w:rFonts w:hint="eastAsia"/>
@@ -2020,14 +1994,12 @@
         </w:rPr>
         <w:t>建立展示</w:t>
       </w:r>
-      <w:proofErr w:type="spellStart"/>
       <w:r>
         <w:rPr>
           <w:rFonts w:hint="eastAsia"/>
         </w:rPr>
         <w:t>vnstruct</w:t>
       </w:r>
-      <w:proofErr w:type="spellEnd"/>
       <w:r>
         <w:rPr>
           <w:rFonts w:hint="eastAsia"/>
@@ -2134,13 +2106,8 @@
         <w:t>结构体，修改</w:t>
       </w:r>
       <w:r>
-        <w:t>_</w:t>
-      </w:r>
-      <w:proofErr w:type="spellStart"/>
-      <w:r>
-        <w:t>find_id_from_block</w:t>
-      </w:r>
-      <w:proofErr w:type="spellEnd"/>
+        <w:t>_find_id_from_block</w:t>
+      </w:r>
       <w:r>
         <w:rPr>
           <w:rFonts w:hint="eastAsia"/>
@@ -2159,14 +2126,12 @@
         </w:rPr>
         <w:t>包含返回值状态信息，和</w:t>
       </w:r>
-      <w:proofErr w:type="spellStart"/>
       <w:r>
         <w:rPr>
           <w:rFonts w:hint="eastAsia"/>
         </w:rPr>
         <w:t>idaddr</w:t>
       </w:r>
-      <w:proofErr w:type="spellEnd"/>
       <w:r>
         <w:rPr>
           <w:rFonts w:hint="eastAsia"/>
@@ -2417,13 +2382,8 @@
         <w:t>’</w:t>
       </w:r>
       <w:r>
-        <w:t xml:space="preserve"> </w:t>
-      </w:r>
-      <w:proofErr w:type="spellStart"/>
-      <w:r>
-        <w:t>useage_of_id</w:t>
-      </w:r>
-      <w:proofErr w:type="spellEnd"/>
+        <w:t xml:space="preserve"> useage_of_id</w:t>
+      </w:r>
       <w:r>
         <w:rPr>
           <w:rFonts w:hint="eastAsia"/>
@@ -2484,14 +2444,12 @@
         </w:rPr>
         <w:t>出错时返回的</w:t>
       </w:r>
-      <w:proofErr w:type="spellStart"/>
       <w:r>
         <w:rPr>
           <w:rFonts w:hint="eastAsia"/>
         </w:rPr>
         <w:t>vnstruct</w:t>
       </w:r>
-      <w:proofErr w:type="spellEnd"/>
       <w:r>
         <w:rPr>
           <w:rFonts w:hint="eastAsia"/>
@@ -2561,6 +2519,9 @@
     <w:p>
       <w:pPr>
         <w:spacing w:line="220" w:lineRule="atLeast"/>
+        <w:rPr>
+          <w:rFonts w:hint="eastAsia"/>
+        </w:rPr>
       </w:pPr>
       <w:r>
         <w:rPr>
@@ -2611,6 +2572,115 @@
             </a:graphic>
           </wp:inline>
         </w:drawing>
+      </w:r>
+    </w:p>
+    <w:p>
+      <w:pPr>
+        <w:spacing w:line="220" w:lineRule="atLeast"/>
+        <w:rPr>
+          <w:rFonts w:hint="eastAsia"/>
+        </w:rPr>
+      </w:pPr>
+      <w:r>
+        <w:rPr>
+          <w:rFonts w:hint="eastAsia"/>
+        </w:rPr>
+        <w:t>增加使用数组元素的语义部分</w:t>
+      </w:r>
+    </w:p>
+    <w:p>
+      <w:pPr>
+        <w:spacing w:line="220" w:lineRule="atLeast"/>
+        <w:rPr>
+          <w:rFonts w:hint="eastAsia"/>
+        </w:rPr>
+      </w:pPr>
+      <w:r>
+        <w:rPr>
+          <w:rFonts w:hint="eastAsia"/>
+        </w:rPr>
+        <w:t>效果</w:t>
+      </w:r>
+    </w:p>
+    <w:p>
+      <w:pPr>
+        <w:spacing w:line="220" w:lineRule="atLeast"/>
+        <w:rPr>
+          <w:rFonts w:hint="eastAsia"/>
+        </w:rPr>
+      </w:pPr>
+      <w:r>
+        <w:rPr>
+          <w:noProof/>
+        </w:rPr>
+        <w:drawing>
+          <wp:inline distT="0" distB="0" distL="0" distR="0">
+            <wp:extent cx="5274310" cy="2313150"/>
+            <wp:effectExtent l="19050" t="0" r="2540" b="0"/>
+            <wp:docPr id="27" name="图片 25"/>
+            <wp:cNvGraphicFramePr>
+              <a:graphicFrameLocks xmlns:a="http://schemas.openxmlformats.org/drawingml/2006/main" noChangeAspect="1"/>
+            </wp:cNvGraphicFramePr>
+            <a:graphic xmlns:a="http://schemas.openxmlformats.org/drawingml/2006/main">
+              <a:graphicData uri="http://schemas.openxmlformats.org/drawingml/2006/picture">
+                <pic:pic xmlns:pic="http://schemas.openxmlformats.org/drawingml/2006/picture">
+                  <pic:nvPicPr>
+                    <pic:cNvPr id="0" name="Picture 25"/>
+                    <pic:cNvPicPr>
+                      <a:picLocks noChangeAspect="1" noChangeArrowheads="1"/>
+                    </pic:cNvPicPr>
+                  </pic:nvPicPr>
+                  <pic:blipFill>
+                    <a:blip r:embed="rId30" cstate="print"/>
+                    <a:srcRect/>
+                    <a:stretch>
+                      <a:fillRect/>
+                    </a:stretch>
+                  </pic:blipFill>
+                  <pic:spPr bwMode="auto">
+                    <a:xfrm>
+                      <a:off x="0" y="0"/>
+                      <a:ext cx="5274310" cy="2313150"/>
+                    </a:xfrm>
+                    <a:prstGeom prst="rect">
+                      <a:avLst/>
+                    </a:prstGeom>
+                    <a:noFill/>
+                    <a:ln w="9525">
+                      <a:noFill/>
+                      <a:miter lim="800000"/>
+                      <a:headEnd/>
+                      <a:tailEnd/>
+                    </a:ln>
+                  </pic:spPr>
+                </pic:pic>
+              </a:graphicData>
+            </a:graphic>
+          </wp:inline>
+        </w:drawing>
+      </w:r>
+    </w:p>
+    <w:p>
+      <w:pPr>
+        <w:spacing w:line="220" w:lineRule="atLeast"/>
+      </w:pPr>
+      <w:r>
+        <w:rPr>
+          <w:rFonts w:hint="eastAsia"/>
+        </w:rPr>
+        <w:t>修改展示</w:t>
+      </w:r>
+      <w:r>
+        <w:rPr>
+          <w:rFonts w:hint="eastAsia"/>
+        </w:rPr>
+        <w:t>Vn</w:t>
+      </w:r>
+      <w:r>
+        <w:rPr>
+          <w:rFonts w:hint="eastAsia"/>
+        </w:rPr>
+        <w:t>的函数</w:t>
       </w:r>
     </w:p>
     <w:sectPr>

</xml_diff>

<commit_message>
1.modify the grammar of E, let it have 'E->E,E' and 'E->{E}',and deprecated RARRAY, also the usage of comma in LVALUE only available when give assignments  \n  2.modify 'struct codevalue'to let it have parellel ptr of itself to let it can present multi-dimension-array, also shown of 'vnstruct'and 'codevalue' updated together.
</commit_message>
<xml_diff>
--- a/semantic.docx
+++ b/semantic.docx
@@ -86,12 +86,14 @@
         </w:rPr>
         <w:t>处理输入整数，使用</w:t>
       </w:r>
+      <w:proofErr w:type="spellStart"/>
       <w:r>
         <w:rPr>
           <w:rFonts w:hint="eastAsia"/>
         </w:rPr>
         <w:t>strtol</w:t>
       </w:r>
+      <w:proofErr w:type="spellEnd"/>
     </w:p>
     <w:p>
       <w:pPr>
@@ -115,12 +117,14 @@
         </w:rPr>
         <w:t>进制使用</w:t>
       </w:r>
+      <w:proofErr w:type="spellStart"/>
       <w:r>
         <w:rPr>
           <w:rFonts w:hint="eastAsia"/>
         </w:rPr>
         <w:t>strtol</w:t>
       </w:r>
+      <w:proofErr w:type="spellEnd"/>
       <w:r>
         <w:rPr>
           <w:rFonts w:hint="eastAsia"/>
@@ -1135,8 +1139,16 @@
         <w:rPr>
           <w:rFonts w:hint="eastAsia"/>
         </w:rPr>
-        <w:t>_init_value</w:t>
-      </w:r>
+        <w:t>_</w:t>
+      </w:r>
+      <w:proofErr w:type="spellStart"/>
+      <w:r>
+        <w:rPr>
+          <w:rFonts w:hint="eastAsia"/>
+        </w:rPr>
+        <w:t>init_value</w:t>
+      </w:r>
+      <w:proofErr w:type="spellEnd"/>
       <w:r>
         <w:rPr>
           <w:rFonts w:hint="eastAsia"/>
@@ -1335,12 +1347,14 @@
       <w:r>
         <w:t>”</w:t>
       </w:r>
+      <w:proofErr w:type="spellStart"/>
       <w:r>
         <w:rPr>
           <w:rFonts w:hint="eastAsia"/>
         </w:rPr>
         <w:t>mylib.h</w:t>
       </w:r>
+      <w:proofErr w:type="spellEnd"/>
       <w:r>
         <w:t>”</w:t>
       </w:r>
@@ -1540,9 +1554,6 @@
     <w:p>
       <w:pPr>
         <w:spacing w:line="220" w:lineRule="atLeast"/>
-        <w:rPr>
-          <w:rFonts w:hint="eastAsia"/>
-        </w:rPr>
       </w:pPr>
       <w:r>
         <w:rPr>
@@ -1551,24 +1562,28 @@
         <w:lastRenderedPageBreak/>
         <w:t>遇到错误段错误：原因，在</w:t>
       </w:r>
+      <w:proofErr w:type="spellStart"/>
       <w:r>
         <w:rPr>
           <w:rFonts w:hint="eastAsia"/>
         </w:rPr>
         <w:t>yyparse</w:t>
       </w:r>
+      <w:proofErr w:type="spellEnd"/>
       <w:r>
         <w:rPr>
           <w:rFonts w:hint="eastAsia"/>
         </w:rPr>
         <w:t>函数运行之前忘了对</w:t>
       </w:r>
+      <w:proofErr w:type="spellStart"/>
       <w:r>
         <w:rPr>
           <w:rFonts w:hint="eastAsia"/>
         </w:rPr>
         <w:t>blocklist</w:t>
       </w:r>
+      <w:proofErr w:type="spellEnd"/>
       <w:r>
         <w:rPr>
           <w:rFonts w:hint="eastAsia"/>
@@ -1579,17 +1594,11 @@
     <w:p>
       <w:pPr>
         <w:spacing w:line="220" w:lineRule="atLeast"/>
-        <w:rPr>
-          <w:rFonts w:hint="eastAsia"/>
-        </w:rPr>
-      </w:pPr>
-    </w:p>
-    <w:p>
-      <w:pPr>
-        <w:spacing w:line="220" w:lineRule="atLeast"/>
-        <w:rPr>
-          <w:rFonts w:hint="eastAsia"/>
-        </w:rPr>
+      </w:pPr>
+    </w:p>
+    <w:p>
+      <w:pPr>
+        <w:spacing w:line="220" w:lineRule="atLeast"/>
       </w:pPr>
       <w:r>
         <w:rPr>
@@ -1601,9 +1610,6 @@
     <w:p>
       <w:pPr>
         <w:spacing w:line="220" w:lineRule="atLeast"/>
-        <w:rPr>
-          <w:rFonts w:hint="eastAsia"/>
-        </w:rPr>
       </w:pPr>
       <w:r>
         <w:rPr>
@@ -1627,9 +1633,6 @@
     <w:p>
       <w:pPr>
         <w:spacing w:line="220" w:lineRule="atLeast"/>
-        <w:rPr>
-          <w:rFonts w:hint="eastAsia"/>
-        </w:rPr>
       </w:pPr>
       <w:r>
         <w:rPr>
@@ -1637,24 +1640,28 @@
         </w:rPr>
         <w:t>为非终结符建立结构体</w:t>
       </w:r>
+      <w:proofErr w:type="spellStart"/>
       <w:r>
         <w:rPr>
           <w:rFonts w:hint="eastAsia"/>
         </w:rPr>
         <w:t>vnstruct</w:t>
       </w:r>
+      <w:proofErr w:type="spellEnd"/>
       <w:r>
         <w:rPr>
           <w:rFonts w:hint="eastAsia"/>
         </w:rPr>
         <w:t>，有</w:t>
       </w:r>
+      <w:proofErr w:type="spellStart"/>
       <w:r>
         <w:rPr>
           <w:rFonts w:hint="eastAsia"/>
         </w:rPr>
         <w:t>addr</w:t>
       </w:r>
+      <w:proofErr w:type="spellEnd"/>
       <w:r>
         <w:rPr>
           <w:rFonts w:hint="eastAsia"/>
@@ -1695,9 +1702,6 @@
     <w:p>
       <w:pPr>
         <w:spacing w:line="220" w:lineRule="atLeast"/>
-        <w:rPr>
-          <w:rFonts w:hint="eastAsia"/>
-        </w:rPr>
       </w:pPr>
       <w:r>
         <w:rPr>
@@ -1705,12 +1709,14 @@
         </w:rPr>
         <w:t>发现错误段错误：原因是</w:t>
       </w:r>
+      <w:proofErr w:type="spellStart"/>
       <w:r>
         <w:rPr>
           <w:rFonts w:hint="eastAsia"/>
         </w:rPr>
         <w:t>strcpy</w:t>
       </w:r>
+      <w:proofErr w:type="spellEnd"/>
       <w:r>
         <w:rPr>
           <w:rFonts w:hint="eastAsia"/>
@@ -1736,9 +1742,6 @@
     <w:p>
       <w:pPr>
         <w:spacing w:line="220" w:lineRule="atLeast"/>
-        <w:rPr>
-          <w:rFonts w:hint="eastAsia"/>
-        </w:rPr>
       </w:pPr>
       <w:r>
         <w:rPr>
@@ -1794,9 +1797,6 @@
     <w:p>
       <w:pPr>
         <w:spacing w:line="220" w:lineRule="atLeast"/>
-        <w:rPr>
-          <w:rFonts w:hint="eastAsia"/>
-        </w:rPr>
       </w:pPr>
       <w:r>
         <w:rPr>
@@ -1808,9 +1808,6 @@
     <w:p>
       <w:pPr>
         <w:spacing w:line="220" w:lineRule="atLeast"/>
-        <w:rPr>
-          <w:rFonts w:hint="eastAsia"/>
-        </w:rPr>
       </w:pPr>
       <w:r>
         <w:rPr>
@@ -1866,9 +1863,6 @@
     <w:p>
       <w:pPr>
         <w:spacing w:line="220" w:lineRule="atLeast"/>
-        <w:rPr>
-          <w:rFonts w:hint="eastAsia"/>
-        </w:rPr>
       </w:pPr>
       <w:r>
         <w:rPr>
@@ -1928,9 +1922,6 @@
     <w:p>
       <w:pPr>
         <w:spacing w:line="220" w:lineRule="atLeast"/>
-        <w:rPr>
-          <w:rFonts w:hint="eastAsia"/>
-        </w:rPr>
       </w:pPr>
       <w:r>
         <w:rPr>
@@ -1938,12 +1929,14 @@
         </w:rPr>
         <w:t>修改</w:t>
       </w:r>
+      <w:proofErr w:type="spellStart"/>
       <w:r>
         <w:rPr>
           <w:rFonts w:hint="eastAsia"/>
         </w:rPr>
         <w:t>vnstruct</w:t>
       </w:r>
+      <w:proofErr w:type="spellEnd"/>
       <w:r>
         <w:rPr>
           <w:rFonts w:hint="eastAsia"/>
@@ -1984,9 +1977,6 @@
     <w:p>
       <w:pPr>
         <w:spacing w:line="220" w:lineRule="atLeast"/>
-        <w:rPr>
-          <w:rFonts w:hint="eastAsia"/>
-        </w:rPr>
       </w:pPr>
       <w:r>
         <w:rPr>
@@ -1994,12 +1984,14 @@
         </w:rPr>
         <w:t>建立展示</w:t>
       </w:r>
+      <w:proofErr w:type="spellStart"/>
       <w:r>
         <w:rPr>
           <w:rFonts w:hint="eastAsia"/>
         </w:rPr>
         <w:t>vnstruct</w:t>
       </w:r>
+      <w:proofErr w:type="spellEnd"/>
       <w:r>
         <w:rPr>
           <w:rFonts w:hint="eastAsia"/>
@@ -2010,9 +2002,6 @@
     <w:p>
       <w:pPr>
         <w:spacing w:line="220" w:lineRule="atLeast"/>
-        <w:rPr>
-          <w:rFonts w:hint="eastAsia"/>
-        </w:rPr>
       </w:pPr>
       <w:r>
         <w:rPr>
@@ -2024,9 +2013,6 @@
     <w:p>
       <w:pPr>
         <w:spacing w:line="220" w:lineRule="atLeast"/>
-        <w:rPr>
-          <w:rFonts w:hint="eastAsia"/>
-        </w:rPr>
       </w:pPr>
       <w:r>
         <w:rPr>
@@ -2083,9 +2069,6 @@
     <w:p>
       <w:pPr>
         <w:spacing w:line="220" w:lineRule="atLeast"/>
-        <w:rPr>
-          <w:rFonts w:hint="eastAsia"/>
-        </w:rPr>
       </w:pPr>
       <w:r>
         <w:rPr>
@@ -2106,8 +2089,13 @@
         <w:t>结构体，修改</w:t>
       </w:r>
       <w:r>
-        <w:t>_find_id_from_block</w:t>
-      </w:r>
+        <w:t>_</w:t>
+      </w:r>
+      <w:proofErr w:type="spellStart"/>
+      <w:r>
+        <w:t>find_id_from_block</w:t>
+      </w:r>
+      <w:proofErr w:type="spellEnd"/>
       <w:r>
         <w:rPr>
           <w:rFonts w:hint="eastAsia"/>
@@ -2126,12 +2114,14 @@
         </w:rPr>
         <w:t>包含返回值状态信息，和</w:t>
       </w:r>
+      <w:proofErr w:type="spellStart"/>
       <w:r>
         <w:rPr>
           <w:rFonts w:hint="eastAsia"/>
         </w:rPr>
         <w:t>idaddr</w:t>
       </w:r>
+      <w:proofErr w:type="spellEnd"/>
       <w:r>
         <w:rPr>
           <w:rFonts w:hint="eastAsia"/>
@@ -2142,9 +2132,6 @@
     <w:p>
       <w:pPr>
         <w:spacing w:line="220" w:lineRule="atLeast"/>
-        <w:rPr>
-          <w:rFonts w:hint="eastAsia"/>
-        </w:rPr>
       </w:pPr>
       <w:r>
         <w:rPr>
@@ -2200,9 +2187,6 @@
     <w:p>
       <w:pPr>
         <w:spacing w:line="220" w:lineRule="atLeast"/>
-        <w:rPr>
-          <w:rFonts w:hint="eastAsia"/>
-        </w:rPr>
       </w:pPr>
       <w:r>
         <w:rPr>
@@ -2226,9 +2210,6 @@
     <w:p>
       <w:pPr>
         <w:spacing w:line="220" w:lineRule="atLeast"/>
-        <w:rPr>
-          <w:rFonts w:hint="eastAsia"/>
-        </w:rPr>
       </w:pPr>
       <w:r>
         <w:rPr>
@@ -2284,9 +2265,6 @@
     <w:p>
       <w:pPr>
         <w:spacing w:line="220" w:lineRule="atLeast"/>
-        <w:rPr>
-          <w:rFonts w:hint="eastAsia"/>
-        </w:rPr>
       </w:pPr>
       <w:r>
         <w:rPr>
@@ -2342,9 +2320,6 @@
     <w:p>
       <w:pPr>
         <w:spacing w:line="220" w:lineRule="atLeast"/>
-        <w:rPr>
-          <w:rFonts w:hint="eastAsia"/>
-        </w:rPr>
       </w:pPr>
       <w:r>
         <w:rPr>
@@ -2356,9 +2331,6 @@
     <w:p>
       <w:pPr>
         <w:spacing w:line="220" w:lineRule="atLeast"/>
-        <w:rPr>
-          <w:rFonts w:hint="eastAsia"/>
-        </w:rPr>
       </w:pPr>
       <w:r>
         <w:rPr>
@@ -2382,8 +2354,13 @@
         <w:t>’</w:t>
       </w:r>
       <w:r>
-        <w:t xml:space="preserve"> useage_of_id</w:t>
-      </w:r>
+        <w:t xml:space="preserve"> </w:t>
+      </w:r>
+      <w:proofErr w:type="spellStart"/>
+      <w:r>
+        <w:t>useage_of_id</w:t>
+      </w:r>
+      <w:proofErr w:type="spellEnd"/>
       <w:r>
         <w:rPr>
           <w:rFonts w:hint="eastAsia"/>
@@ -2444,12 +2421,14 @@
         </w:rPr>
         <w:t>出错时返回的</w:t>
       </w:r>
+      <w:proofErr w:type="spellStart"/>
       <w:r>
         <w:rPr>
           <w:rFonts w:hint="eastAsia"/>
         </w:rPr>
         <w:t>vnstruct</w:t>
       </w:r>
+      <w:proofErr w:type="spellEnd"/>
       <w:r>
         <w:rPr>
           <w:rFonts w:hint="eastAsia"/>
@@ -2460,9 +2439,6 @@
     <w:p>
       <w:pPr>
         <w:spacing w:line="220" w:lineRule="atLeast"/>
-        <w:rPr>
-          <w:rFonts w:hint="eastAsia"/>
-        </w:rPr>
       </w:pPr>
       <w:r>
         <w:rPr>
@@ -2519,9 +2495,6 @@
     <w:p>
       <w:pPr>
         <w:spacing w:line="220" w:lineRule="atLeast"/>
-        <w:rPr>
-          <w:rFonts w:hint="eastAsia"/>
-        </w:rPr>
       </w:pPr>
       <w:r>
         <w:rPr>
@@ -2577,9 +2550,6 @@
     <w:p>
       <w:pPr>
         <w:spacing w:line="220" w:lineRule="atLeast"/>
-        <w:rPr>
-          <w:rFonts w:hint="eastAsia"/>
-        </w:rPr>
       </w:pPr>
       <w:r>
         <w:rPr>
@@ -2591,9 +2561,6 @@
     <w:p>
       <w:pPr>
         <w:spacing w:line="220" w:lineRule="atLeast"/>
-        <w:rPr>
-          <w:rFonts w:hint="eastAsia"/>
-        </w:rPr>
       </w:pPr>
       <w:r>
         <w:rPr>
@@ -2605,9 +2572,6 @@
     <w:p>
       <w:pPr>
         <w:spacing w:line="220" w:lineRule="atLeast"/>
-        <w:rPr>
-          <w:rFonts w:hint="eastAsia"/>
-        </w:rPr>
       </w:pPr>
       <w:r>
         <w:rPr>
@@ -2663,6 +2627,9 @@
     <w:p>
       <w:pPr>
         <w:spacing w:line="220" w:lineRule="atLeast"/>
+        <w:rPr>
+          <w:rFonts w:hint="eastAsia"/>
+        </w:rPr>
       </w:pPr>
       <w:r>
         <w:rPr>
@@ -2670,17 +2637,353 @@
         </w:rPr>
         <w:t>修改展示</w:t>
       </w:r>
+      <w:proofErr w:type="spellStart"/>
       <w:r>
         <w:rPr>
           <w:rFonts w:hint="eastAsia"/>
         </w:rPr>
         <w:t>Vn</w:t>
       </w:r>
+      <w:proofErr w:type="spellEnd"/>
       <w:r>
         <w:rPr>
           <w:rFonts w:hint="eastAsia"/>
         </w:rPr>
         <w:t>的函数</w:t>
+      </w:r>
+    </w:p>
+    <w:p>
+      <w:pPr>
+        <w:spacing w:line="220" w:lineRule="atLeast"/>
+        <w:rPr>
+          <w:rFonts w:hint="eastAsia"/>
+        </w:rPr>
+      </w:pPr>
+      <w:r>
+        <w:rPr>
+          <w:rFonts w:hint="eastAsia"/>
+        </w:rPr>
+        <w:t>修改</w:t>
+      </w:r>
+      <w:r>
+        <w:rPr>
+          <w:rFonts w:hint="eastAsia"/>
+        </w:rPr>
+        <w:t>E</w:t>
+      </w:r>
+      <w:r>
+        <w:rPr>
+          <w:rFonts w:hint="eastAsia"/>
+        </w:rPr>
+        <w:t>的产生式增加</w:t>
+      </w:r>
+      <w:r>
+        <w:rPr>
+          <w:rFonts w:hint="eastAsia"/>
+        </w:rPr>
+        <w:t>E-&gt;{E}</w:t>
+      </w:r>
+      <w:r>
+        <w:rPr>
+          <w:rFonts w:hint="eastAsia"/>
+        </w:rPr>
+        <w:t>和</w:t>
+      </w:r>
+      <w:r>
+        <w:rPr>
+          <w:rFonts w:hint="eastAsia"/>
+        </w:rPr>
+        <w:t>E-&gt;E,E</w:t>
+      </w:r>
+      <w:r>
+        <w:rPr>
+          <w:rFonts w:hint="eastAsia"/>
+        </w:rPr>
+        <w:t>。弃掉</w:t>
+      </w:r>
+      <w:r>
+        <w:rPr>
+          <w:rFonts w:hint="eastAsia"/>
+        </w:rPr>
+        <w:t>RARRAY</w:t>
+      </w:r>
+      <w:r>
+        <w:rPr>
+          <w:rFonts w:hint="eastAsia"/>
+        </w:rPr>
+        <w:t>的相关使用</w:t>
+      </w:r>
+    </w:p>
+    <w:p>
+      <w:pPr>
+        <w:spacing w:line="220" w:lineRule="atLeast"/>
+        <w:rPr>
+          <w:rFonts w:hint="eastAsia"/>
+        </w:rPr>
+      </w:pPr>
+      <w:r>
+        <w:rPr>
+          <w:rFonts w:hint="eastAsia"/>
+        </w:rPr>
+        <w:t>修改构造</w:t>
+      </w:r>
+      <w:proofErr w:type="spellStart"/>
+      <w:r>
+        <w:rPr>
+          <w:rFonts w:hint="eastAsia"/>
+        </w:rPr>
+        <w:t>structvn</w:t>
+      </w:r>
+      <w:proofErr w:type="spellEnd"/>
+      <w:r>
+        <w:rPr>
+          <w:rFonts w:hint="eastAsia"/>
+        </w:rPr>
+        <w:t>的函数，使其可以正常构建</w:t>
+      </w:r>
+      <w:r>
+        <w:rPr>
+          <w:rFonts w:hint="eastAsia"/>
+        </w:rPr>
+        <w:t>code</w:t>
+      </w:r>
+      <w:r>
+        <w:rPr>
+          <w:rFonts w:hint="eastAsia"/>
+        </w:rPr>
+        <w:t>值。</w:t>
+      </w:r>
+    </w:p>
+    <w:p>
+      <w:pPr>
+        <w:spacing w:line="220" w:lineRule="atLeast"/>
+        <w:rPr>
+          <w:rFonts w:hint="eastAsia"/>
+        </w:rPr>
+      </w:pPr>
+      <w:r>
+        <w:rPr>
+          <w:rFonts w:hint="eastAsia"/>
+        </w:rPr>
+        <w:t>效果</w:t>
+      </w:r>
+    </w:p>
+    <w:p>
+      <w:pPr>
+        <w:spacing w:line="220" w:lineRule="atLeast"/>
+        <w:rPr>
+          <w:rFonts w:hint="eastAsia"/>
+        </w:rPr>
+      </w:pPr>
+      <w:r>
+        <w:rPr>
+          <w:noProof/>
+        </w:rPr>
+        <w:lastRenderedPageBreak/>
+        <w:drawing>
+          <wp:inline distT="0" distB="0" distL="0" distR="0">
+            <wp:extent cx="5274310" cy="3821465"/>
+            <wp:effectExtent l="19050" t="0" r="2540" b="0"/>
+            <wp:docPr id="28" name="图片 1"/>
+            <wp:cNvGraphicFramePr>
+              <a:graphicFrameLocks xmlns:a="http://schemas.openxmlformats.org/drawingml/2006/main" noChangeAspect="1"/>
+            </wp:cNvGraphicFramePr>
+            <a:graphic xmlns:a="http://schemas.openxmlformats.org/drawingml/2006/main">
+              <a:graphicData uri="http://schemas.openxmlformats.org/drawingml/2006/picture">
+                <pic:pic xmlns:pic="http://schemas.openxmlformats.org/drawingml/2006/picture">
+                  <pic:nvPicPr>
+                    <pic:cNvPr id="0" name="Picture 1"/>
+                    <pic:cNvPicPr>
+                      <a:picLocks noChangeAspect="1" noChangeArrowheads="1"/>
+                    </pic:cNvPicPr>
+                  </pic:nvPicPr>
+                  <pic:blipFill>
+                    <a:blip r:embed="rId31" cstate="print"/>
+                    <a:srcRect/>
+                    <a:stretch>
+                      <a:fillRect/>
+                    </a:stretch>
+                  </pic:blipFill>
+                  <pic:spPr bwMode="auto">
+                    <a:xfrm>
+                      <a:off x="0" y="0"/>
+                      <a:ext cx="5274310" cy="3821465"/>
+                    </a:xfrm>
+                    <a:prstGeom prst="rect">
+                      <a:avLst/>
+                    </a:prstGeom>
+                    <a:noFill/>
+                    <a:ln w="9525">
+                      <a:noFill/>
+                      <a:miter lim="800000"/>
+                      <a:headEnd/>
+                      <a:tailEnd/>
+                    </a:ln>
+                  </pic:spPr>
+                </pic:pic>
+              </a:graphicData>
+            </a:graphic>
+          </wp:inline>
+        </w:drawing>
+      </w:r>
+    </w:p>
+    <w:p>
+      <w:pPr>
+        <w:spacing w:line="220" w:lineRule="atLeast"/>
+        <w:rPr>
+          <w:rFonts w:hint="eastAsia"/>
+        </w:rPr>
+      </w:pPr>
+      <w:r>
+        <w:rPr>
+          <w:rFonts w:hint="eastAsia"/>
+        </w:rPr>
+        <w:t>修改</w:t>
+      </w:r>
+      <w:proofErr w:type="spellStart"/>
+      <w:r>
+        <w:rPr>
+          <w:rFonts w:hint="eastAsia"/>
+        </w:rPr>
+        <w:t>codevalue</w:t>
+      </w:r>
+      <w:proofErr w:type="spellEnd"/>
+      <w:r>
+        <w:rPr>
+          <w:rFonts w:hint="eastAsia"/>
+        </w:rPr>
+        <w:t>结构体，给它的</w:t>
+      </w:r>
+      <w:proofErr w:type="spellStart"/>
+      <w:r>
+        <w:rPr>
+          <w:rFonts w:hint="eastAsia"/>
+        </w:rPr>
+        <w:t>nextcodevalue</w:t>
+      </w:r>
+      <w:proofErr w:type="spellEnd"/>
+      <w:r>
+        <w:rPr>
+          <w:rFonts w:hint="eastAsia"/>
+        </w:rPr>
+        <w:t>计数，并且增加</w:t>
+      </w:r>
+      <w:proofErr w:type="spellStart"/>
+      <w:r>
+        <w:rPr>
+          <w:rFonts w:hint="eastAsia"/>
+        </w:rPr>
+        <w:t>parellelcodevalue</w:t>
+      </w:r>
+      <w:proofErr w:type="spellEnd"/>
+      <w:r>
+        <w:rPr>
+          <w:rFonts w:hint="eastAsia"/>
+        </w:rPr>
+        <w:t>指针，作为平行的</w:t>
+      </w:r>
+      <w:proofErr w:type="spellStart"/>
+      <w:r>
+        <w:rPr>
+          <w:rFonts w:hint="eastAsia"/>
+        </w:rPr>
+        <w:t>codevalue</w:t>
+      </w:r>
+      <w:proofErr w:type="spellEnd"/>
+      <w:r>
+        <w:rPr>
+          <w:rFonts w:hint="eastAsia"/>
+        </w:rPr>
+        <w:t>指针，用于多重数组。</w:t>
+      </w:r>
+      <w:r>
+        <w:rPr>
+          <w:rFonts w:hint="eastAsia"/>
+        </w:rPr>
+        <w:t>如果有</w:t>
+      </w:r>
+      <w:proofErr w:type="spellStart"/>
+      <w:r>
+        <w:rPr>
+          <w:rFonts w:hint="eastAsia"/>
+        </w:rPr>
+        <w:t>parellel</w:t>
+      </w:r>
+      <w:proofErr w:type="spellEnd"/>
+      <w:r>
+        <w:rPr>
+          <w:rFonts w:hint="eastAsia"/>
+        </w:rPr>
+        <w:t>指针就要先考虑他。</w:t>
+      </w:r>
+    </w:p>
+    <w:p>
+      <w:pPr>
+        <w:spacing w:line="220" w:lineRule="atLeast"/>
+        <w:rPr>
+          <w:rFonts w:hint="eastAsia"/>
+        </w:rPr>
+      </w:pPr>
+      <w:r>
+        <w:rPr>
+          <w:rFonts w:hint="eastAsia"/>
+        </w:rPr>
+        <w:t>效果</w:t>
+      </w:r>
+    </w:p>
+    <w:p>
+      <w:pPr>
+        <w:spacing w:line="220" w:lineRule="atLeast"/>
+      </w:pPr>
+      <w:r>
+        <w:rPr>
+          <w:noProof/>
+        </w:rPr>
+        <w:drawing>
+          <wp:inline distT="0" distB="0" distL="0" distR="0">
+            <wp:extent cx="5274310" cy="2557483"/>
+            <wp:effectExtent l="19050" t="0" r="2540" b="0"/>
+            <wp:docPr id="29" name="图片 4"/>
+            <wp:cNvGraphicFramePr>
+              <a:graphicFrameLocks xmlns:a="http://schemas.openxmlformats.org/drawingml/2006/main" noChangeAspect="1"/>
+            </wp:cNvGraphicFramePr>
+            <a:graphic xmlns:a="http://schemas.openxmlformats.org/drawingml/2006/main">
+              <a:graphicData uri="http://schemas.openxmlformats.org/drawingml/2006/picture">
+                <pic:pic xmlns:pic="http://schemas.openxmlformats.org/drawingml/2006/picture">
+                  <pic:nvPicPr>
+                    <pic:cNvPr id="0" name="Picture 4"/>
+                    <pic:cNvPicPr>
+                      <a:picLocks noChangeAspect="1" noChangeArrowheads="1"/>
+                    </pic:cNvPicPr>
+                  </pic:nvPicPr>
+                  <pic:blipFill>
+                    <a:blip r:embed="rId32" cstate="print"/>
+                    <a:srcRect/>
+                    <a:stretch>
+                      <a:fillRect/>
+                    </a:stretch>
+                  </pic:blipFill>
+                  <pic:spPr bwMode="auto">
+                    <a:xfrm>
+                      <a:off x="0" y="0"/>
+                      <a:ext cx="5274310" cy="2557483"/>
+                    </a:xfrm>
+                    <a:prstGeom prst="rect">
+                      <a:avLst/>
+                    </a:prstGeom>
+                    <a:noFill/>
+                    <a:ln w="9525">
+                      <a:noFill/>
+                      <a:miter lim="800000"/>
+                      <a:headEnd/>
+                      <a:tailEnd/>
+                    </a:ln>
+                  </pic:spPr>
+                </pic:pic>
+              </a:graphicData>
+            </a:graphic>
+          </wp:inline>
+        </w:drawing>
       </w:r>
     </w:p>
     <w:sectPr>

</xml_diff>

<commit_message>
daily updated 1.some producing for E->E,E 2.E->F 3. sth for ARRSIZE
</commit_message>
<xml_diff>
--- a/semantic.docx
+++ b/semantic.docx
@@ -2627,9 +2627,6 @@
     <w:p>
       <w:pPr>
         <w:spacing w:line="220" w:lineRule="atLeast"/>
-        <w:rPr>
-          <w:rFonts w:hint="eastAsia"/>
-        </w:rPr>
       </w:pPr>
       <w:r>
         <w:rPr>
@@ -2655,9 +2652,6 @@
     <w:p>
       <w:pPr>
         <w:spacing w:line="220" w:lineRule="atLeast"/>
-        <w:rPr>
-          <w:rFonts w:hint="eastAsia"/>
-        </w:rPr>
       </w:pPr>
       <w:r>
         <w:rPr>
@@ -2717,9 +2711,6 @@
     <w:p>
       <w:pPr>
         <w:spacing w:line="220" w:lineRule="atLeast"/>
-        <w:rPr>
-          <w:rFonts w:hint="eastAsia"/>
-        </w:rPr>
       </w:pPr>
       <w:r>
         <w:rPr>
@@ -2757,9 +2748,6 @@
     <w:p>
       <w:pPr>
         <w:spacing w:line="220" w:lineRule="atLeast"/>
-        <w:rPr>
-          <w:rFonts w:hint="eastAsia"/>
-        </w:rPr>
       </w:pPr>
       <w:r>
         <w:rPr>
@@ -2771,9 +2759,6 @@
     <w:p>
       <w:pPr>
         <w:spacing w:line="220" w:lineRule="atLeast"/>
-        <w:rPr>
-          <w:rFonts w:hint="eastAsia"/>
-        </w:rPr>
       </w:pPr>
       <w:r>
         <w:rPr>
@@ -2830,9 +2815,6 @@
     <w:p>
       <w:pPr>
         <w:spacing w:line="220" w:lineRule="atLeast"/>
-        <w:rPr>
-          <w:rFonts w:hint="eastAsia"/>
-        </w:rPr>
       </w:pPr>
       <w:r>
         <w:rPr>
@@ -2920,9 +2902,6 @@
     <w:p>
       <w:pPr>
         <w:spacing w:line="220" w:lineRule="atLeast"/>
-        <w:rPr>
-          <w:rFonts w:hint="eastAsia"/>
-        </w:rPr>
       </w:pPr>
       <w:r>
         <w:rPr>
@@ -2934,6 +2913,9 @@
     <w:p>
       <w:pPr>
         <w:spacing w:line="220" w:lineRule="atLeast"/>
+        <w:rPr>
+          <w:rFonts w:hint="eastAsia"/>
+        </w:rPr>
       </w:pPr>
       <w:r>
         <w:rPr>
@@ -2967,6 +2949,97 @@
                     <a:xfrm>
                       <a:off x="0" y="0"/>
                       <a:ext cx="5274310" cy="2557483"/>
+                    </a:xfrm>
+                    <a:prstGeom prst="rect">
+                      <a:avLst/>
+                    </a:prstGeom>
+                    <a:noFill/>
+                    <a:ln w="9525">
+                      <a:noFill/>
+                      <a:miter lim="800000"/>
+                      <a:headEnd/>
+                      <a:tailEnd/>
+                    </a:ln>
+                  </pic:spPr>
+                </pic:pic>
+              </a:graphicData>
+            </a:graphic>
+          </wp:inline>
+        </w:drawing>
+      </w:r>
+    </w:p>
+    <w:p>
+      <w:pPr>
+        <w:spacing w:line="220" w:lineRule="atLeast"/>
+        <w:rPr>
+          <w:rFonts w:hint="eastAsia"/>
+        </w:rPr>
+      </w:pPr>
+      <w:r>
+        <w:rPr>
+          <w:rFonts w:hint="eastAsia"/>
+        </w:rPr>
+        <w:t>发现段错误：原因没有申请</w:t>
+      </w:r>
+      <w:proofErr w:type="spellStart"/>
+      <w:r>
+        <w:rPr>
+          <w:rFonts w:hint="eastAsia"/>
+        </w:rPr>
+        <w:t>Vn</w:t>
+      </w:r>
+      <w:proofErr w:type="spellEnd"/>
+      <w:r>
+        <w:rPr>
+          <w:rFonts w:hint="eastAsia"/>
+        </w:rPr>
+        <w:t>空间</w:t>
+      </w:r>
+    </w:p>
+    <w:p>
+      <w:pPr>
+        <w:spacing w:line="220" w:lineRule="atLeast"/>
+      </w:pPr>
+      <w:r>
+        <w:rPr>
+          <w:rFonts w:hint="eastAsia"/>
+        </w:rPr>
+        <w:lastRenderedPageBreak/>
+        <w:t>编写计算数组大小的中间代码</w:t>
+      </w:r>
+      <w:r>
+        <w:rPr>
+          <w:rFonts w:hint="eastAsia"/>
+          <w:noProof/>
+        </w:rPr>
+        <w:drawing>
+          <wp:inline distT="0" distB="0" distL="0" distR="0">
+            <wp:extent cx="5274310" cy="1267204"/>
+            <wp:effectExtent l="19050" t="0" r="2540" b="0"/>
+            <wp:docPr id="30" name="图片 1"/>
+            <wp:cNvGraphicFramePr>
+              <a:graphicFrameLocks xmlns:a="http://schemas.openxmlformats.org/drawingml/2006/main" noChangeAspect="1"/>
+            </wp:cNvGraphicFramePr>
+            <a:graphic xmlns:a="http://schemas.openxmlformats.org/drawingml/2006/main">
+              <a:graphicData uri="http://schemas.openxmlformats.org/drawingml/2006/picture">
+                <pic:pic xmlns:pic="http://schemas.openxmlformats.org/drawingml/2006/picture">
+                  <pic:nvPicPr>
+                    <pic:cNvPr id="0" name="Picture 1"/>
+                    <pic:cNvPicPr>
+                      <a:picLocks noChangeAspect="1" noChangeArrowheads="1"/>
+                    </pic:cNvPicPr>
+                  </pic:nvPicPr>
+                  <pic:blipFill>
+                    <a:blip r:embed="rId33" cstate="print"/>
+                    <a:srcRect/>
+                    <a:stretch>
+                      <a:fillRect/>
+                    </a:stretch>
+                  </pic:blipFill>
+                  <pic:spPr bwMode="auto">
+                    <a:xfrm>
+                      <a:off x="0" y="0"/>
+                      <a:ext cx="5274310" cy="1267204"/>
                     </a:xfrm>
                     <a:prstGeom prst="rect">
                       <a:avLst/>

</xml_diff>

<commit_message>
1.finish arraydeclare 2. prepare for building midcode for blockcontrol for declaration
</commit_message>
<xml_diff>
--- a/semantic.docx
+++ b/semantic.docx
@@ -2,6 +2,11 @@
 <file path=word/document.xml><?xml version="1.0" encoding="utf-8"?>
 <w:document xmlns:ve="http://schemas.openxmlformats.org/markup-compatibility/2006" xmlns:o="urn:schemas-microsoft-com:office:office" xmlns:r="http://schemas.openxmlformats.org/officeDocument/2006/relationships" xmlns:m="http://schemas.openxmlformats.org/officeDocument/2006/math" xmlns:v="urn:schemas-microsoft-com:vml" xmlns:wp="http://schemas.openxmlformats.org/drawingml/2006/wordprocessingDrawing" xmlns:w10="urn:schemas-microsoft-com:office:word" xmlns:w="http://schemas.openxmlformats.org/wordprocessingml/2006/main" xmlns:wne="http://schemas.microsoft.com/office/word/2006/wordml">
   <w:body>
+    <w:p>
+      <w:pPr>
+        <w:spacing w:line="220" w:lineRule="atLeast"/>
+      </w:pPr>
+    </w:p>
     <w:p>
       <w:pPr>
         <w:spacing w:line="220" w:lineRule="atLeast"/>
@@ -2913,9 +2918,6 @@
     <w:p>
       <w:pPr>
         <w:spacing w:line="220" w:lineRule="atLeast"/>
-        <w:rPr>
-          <w:rFonts w:hint="eastAsia"/>
-        </w:rPr>
       </w:pPr>
       <w:r>
         <w:rPr>
@@ -2971,9 +2973,6 @@
     <w:p>
       <w:pPr>
         <w:spacing w:line="220" w:lineRule="atLeast"/>
-        <w:rPr>
-          <w:rFonts w:hint="eastAsia"/>
-        </w:rPr>
       </w:pPr>
       <w:r>
         <w:rPr>
@@ -3058,6 +3057,425 @@
           </wp:inline>
         </w:drawing>
       </w:r>
+    </w:p>
+    <w:p>
+      <w:pPr>
+        <w:spacing w:line="220" w:lineRule="atLeast"/>
+      </w:pPr>
+      <w:r>
+        <w:rPr>
+          <w:rFonts w:hint="eastAsia"/>
+        </w:rPr>
+        <w:t>2017-10-18</w:t>
+      </w:r>
+    </w:p>
+    <w:p>
+      <w:pPr>
+        <w:spacing w:line="220" w:lineRule="atLeast"/>
+      </w:pPr>
+      <w:r>
+        <w:rPr>
+          <w:rFonts w:hint="eastAsia"/>
+        </w:rPr>
+        <w:t>实现</w:t>
+      </w:r>
+      <w:r>
+        <w:rPr>
+          <w:rFonts w:hint="eastAsia"/>
+        </w:rPr>
+        <w:t xml:space="preserve">LVALUE-&gt;LVALUE,LVALUE </w:t>
+      </w:r>
+    </w:p>
+    <w:p>
+      <w:pPr>
+        <w:spacing w:line="220" w:lineRule="atLeast"/>
+      </w:pPr>
+      <w:r>
+        <w:rPr>
+          <w:rFonts w:hint="eastAsia"/>
+        </w:rPr>
+        <w:t xml:space="preserve">LVALUE-&gt;LVALUE=E </w:t>
+      </w:r>
+      <w:r>
+        <w:rPr>
+          <w:rFonts w:hint="eastAsia"/>
+        </w:rPr>
+        <w:t>部分的中间代码</w:t>
+      </w:r>
+    </w:p>
+    <w:p>
+      <w:pPr>
+        <w:spacing w:line="220" w:lineRule="atLeast"/>
+      </w:pPr>
+      <w:r>
+        <w:rPr>
+          <w:noProof/>
+        </w:rPr>
+        <w:drawing>
+          <wp:inline distT="0" distB="0" distL="0" distR="0">
+            <wp:extent cx="5274310" cy="3220045"/>
+            <wp:effectExtent l="19050" t="0" r="2540" b="0"/>
+            <wp:docPr id="31" name="图片 1"/>
+            <wp:cNvGraphicFramePr>
+              <a:graphicFrameLocks xmlns:a="http://schemas.openxmlformats.org/drawingml/2006/main" noChangeAspect="1"/>
+            </wp:cNvGraphicFramePr>
+            <a:graphic xmlns:a="http://schemas.openxmlformats.org/drawingml/2006/main">
+              <a:graphicData uri="http://schemas.openxmlformats.org/drawingml/2006/picture">
+                <pic:pic xmlns:pic="http://schemas.openxmlformats.org/drawingml/2006/picture">
+                  <pic:nvPicPr>
+                    <pic:cNvPr id="0" name="Picture 1"/>
+                    <pic:cNvPicPr>
+                      <a:picLocks noChangeAspect="1" noChangeArrowheads="1"/>
+                    </pic:cNvPicPr>
+                  </pic:nvPicPr>
+                  <pic:blipFill>
+                    <a:blip r:embed="rId34" cstate="print"/>
+                    <a:srcRect/>
+                    <a:stretch>
+                      <a:fillRect/>
+                    </a:stretch>
+                  </pic:blipFill>
+                  <pic:spPr bwMode="auto">
+                    <a:xfrm>
+                      <a:off x="0" y="0"/>
+                      <a:ext cx="5274310" cy="3220045"/>
+                    </a:xfrm>
+                    <a:prstGeom prst="rect">
+                      <a:avLst/>
+                    </a:prstGeom>
+                    <a:noFill/>
+                    <a:ln w="9525">
+                      <a:noFill/>
+                      <a:miter lim="800000"/>
+                      <a:headEnd/>
+                      <a:tailEnd/>
+                    </a:ln>
+                  </pic:spPr>
+                </pic:pic>
+              </a:graphicData>
+            </a:graphic>
+          </wp:inline>
+        </w:drawing>
+      </w:r>
+    </w:p>
+    <w:p>
+      <w:pPr>
+        <w:spacing w:line="220" w:lineRule="atLeast"/>
+      </w:pPr>
+      <w:r>
+        <w:rPr>
+          <w:rFonts w:hint="eastAsia"/>
+        </w:rPr>
+        <w:t>修正一些构造中间代码的错误</w:t>
+      </w:r>
+      <w:proofErr w:type="spellStart"/>
+      <w:r>
+        <w:rPr>
+          <w:rFonts w:hint="eastAsia"/>
+        </w:rPr>
+        <w:t>kckc</w:t>
+      </w:r>
+      <w:proofErr w:type="spellEnd"/>
+    </w:p>
+    <w:p>
+      <w:pPr>
+        <w:spacing w:line="220" w:lineRule="atLeast"/>
+      </w:pPr>
+      <w:r>
+        <w:rPr>
+          <w:rFonts w:hint="eastAsia"/>
+        </w:rPr>
+        <w:t>修正赋值中的错误</w:t>
+      </w:r>
+    </w:p>
+    <w:p>
+      <w:pPr>
+        <w:spacing w:line="220" w:lineRule="atLeast"/>
+        <w:rPr>
+          <w:strike/>
+        </w:rPr>
+      </w:pPr>
+      <w:r>
+        <w:rPr>
+          <w:rFonts w:hint="eastAsia"/>
+          <w:strike/>
+        </w:rPr>
+        <w:t>重做</w:t>
+      </w:r>
+      <w:r>
+        <w:rPr>
+          <w:rFonts w:hint="eastAsia"/>
+          <w:strike/>
+        </w:rPr>
+        <w:t>E-&gt;F</w:t>
+      </w:r>
+    </w:p>
+    <w:p>
+      <w:pPr>
+        <w:widowControl w:val="0"/>
+        <w:autoSpaceDE w:val="0"/>
+        <w:autoSpaceDN w:val="0"/>
+        <w:snapToGrid/>
+        <w:spacing w:after="0"/>
+        <w:rPr>
+          <w:rFonts w:ascii="Lucida Console" w:hAnsi="Lucida Console" w:cs="Lucida Console"/>
+        </w:rPr>
+      </w:pPr>
+      <w:r>
+        <w:rPr>
+          <w:rFonts w:ascii="Lucida Console" w:hAnsi="Lucida Console" w:cs="Lucida Console" w:hint="eastAsia"/>
+        </w:rPr>
+        <w:t>初步完成</w:t>
+      </w:r>
+      <w:r>
+        <w:rPr>
+          <w:rFonts w:ascii="Lucida Console" w:hAnsi="Lucida Console" w:cs="Lucida Console" w:hint="eastAsia"/>
+        </w:rPr>
+        <w:t>数组声明的中间代码生成</w:t>
+      </w:r>
+    </w:p>
+    <w:p>
+      <w:pPr>
+        <w:widowControl w:val="0"/>
+        <w:autoSpaceDE w:val="0"/>
+        <w:autoSpaceDN w:val="0"/>
+        <w:snapToGrid/>
+        <w:spacing w:after="0"/>
+        <w:rPr>
+          <w:rFonts w:ascii="Lucida Console" w:hAnsi="Lucida Console" w:cs="Lucida Console"/>
+        </w:rPr>
+      </w:pPr>
+      <w:r>
+        <w:rPr>
+          <w:rFonts w:ascii="Lucida Console" w:hAnsi="Lucida Console" w:cs="Lucida Console" w:hint="eastAsia"/>
+        </w:rPr>
+        <w:t>效果</w:t>
+      </w:r>
+    </w:p>
+    <w:p>
+      <w:pPr>
+        <w:widowControl w:val="0"/>
+        <w:autoSpaceDE w:val="0"/>
+        <w:autoSpaceDN w:val="0"/>
+        <w:snapToGrid/>
+        <w:spacing w:after="0"/>
+        <w:rPr>
+          <w:rFonts w:ascii="Lucida Console" w:hAnsi="Lucida Console" w:cs="Lucida Console"/>
+        </w:rPr>
+      </w:pPr>
+      <w:r>
+        <w:rPr>
+          <w:rFonts w:ascii="Lucida Console" w:hAnsi="Lucida Console" w:cs="Lucida Console"/>
+          <w:noProof/>
+        </w:rPr>
+        <w:lastRenderedPageBreak/>
+        <w:drawing>
+          <wp:inline distT="0" distB="0" distL="0" distR="0">
+            <wp:extent cx="5274310" cy="3518305"/>
+            <wp:effectExtent l="19050" t="0" r="2540" b="0"/>
+            <wp:docPr id="32" name="图片 1"/>
+            <wp:cNvGraphicFramePr>
+              <a:graphicFrameLocks xmlns:a="http://schemas.openxmlformats.org/drawingml/2006/main" noChangeAspect="1"/>
+            </wp:cNvGraphicFramePr>
+            <a:graphic xmlns:a="http://schemas.openxmlformats.org/drawingml/2006/main">
+              <a:graphicData uri="http://schemas.openxmlformats.org/drawingml/2006/picture">
+                <pic:pic xmlns:pic="http://schemas.openxmlformats.org/drawingml/2006/picture">
+                  <pic:nvPicPr>
+                    <pic:cNvPr id="0" name="Picture 1"/>
+                    <pic:cNvPicPr>
+                      <a:picLocks noChangeAspect="1" noChangeArrowheads="1"/>
+                    </pic:cNvPicPr>
+                  </pic:nvPicPr>
+                  <pic:blipFill>
+                    <a:blip r:embed="rId35" cstate="print"/>
+                    <a:srcRect/>
+                    <a:stretch>
+                      <a:fillRect/>
+                    </a:stretch>
+                  </pic:blipFill>
+                  <pic:spPr bwMode="auto">
+                    <a:xfrm>
+                      <a:off x="0" y="0"/>
+                      <a:ext cx="5274310" cy="3518305"/>
+                    </a:xfrm>
+                    <a:prstGeom prst="rect">
+                      <a:avLst/>
+                    </a:prstGeom>
+                    <a:noFill/>
+                    <a:ln w="9525">
+                      <a:noFill/>
+                      <a:miter lim="800000"/>
+                      <a:headEnd/>
+                      <a:tailEnd/>
+                    </a:ln>
+                  </pic:spPr>
+                </pic:pic>
+              </a:graphicData>
+            </a:graphic>
+          </wp:inline>
+        </w:drawing>
+      </w:r>
+    </w:p>
+    <w:p>
+      <w:pPr>
+        <w:widowControl w:val="0"/>
+        <w:autoSpaceDE w:val="0"/>
+        <w:autoSpaceDN w:val="0"/>
+        <w:snapToGrid/>
+        <w:spacing w:after="0"/>
+        <w:rPr>
+          <w:rFonts w:ascii="Lucida Console" w:hAnsi="Lucida Console" w:cs="Lucida Console" w:hint="eastAsia"/>
+        </w:rPr>
+      </w:pPr>
+      <w:r>
+        <w:rPr>
+          <w:rFonts w:ascii="Lucida Console" w:hAnsi="Lucida Console" w:cs="Lucida Console" w:hint="eastAsia"/>
+        </w:rPr>
+        <w:t>还需要完成变量在符号表注册，和代码段结束的回收代码编写</w:t>
+      </w:r>
+    </w:p>
+    <w:p>
+      <w:pPr>
+        <w:widowControl w:val="0"/>
+        <w:autoSpaceDE w:val="0"/>
+        <w:autoSpaceDN w:val="0"/>
+        <w:snapToGrid/>
+        <w:spacing w:after="0"/>
+        <w:rPr>
+          <w:rFonts w:ascii="Lucida Console" w:hAnsi="Lucida Console" w:cs="Lucida Console" w:hint="eastAsia"/>
+        </w:rPr>
+      </w:pPr>
+      <w:r>
+        <w:rPr>
+          <w:rFonts w:ascii="Lucida Console" w:hAnsi="Lucida Console" w:cs="Lucida Console" w:hint="eastAsia"/>
+        </w:rPr>
+        <w:t>完成变量符号表注册</w:t>
+      </w:r>
+      <w:r>
+        <w:rPr>
+          <w:rFonts w:ascii="Lucida Console" w:hAnsi="Lucida Console" w:cs="Lucida Console" w:hint="eastAsia"/>
+        </w:rPr>
+        <w:t>，在遇到</w:t>
+      </w:r>
+      <w:r>
+        <w:rPr>
+          <w:rFonts w:ascii="Lucida Console" w:hAnsi="Lucida Console" w:cs="Lucida Console" w:hint="eastAsia"/>
+        </w:rPr>
+        <w:t>{</w:t>
+      </w:r>
+      <w:r>
+        <w:rPr>
+          <w:rFonts w:ascii="Lucida Console" w:hAnsi="Lucida Console" w:cs="Lucida Console" w:hint="eastAsia"/>
+        </w:rPr>
+        <w:t>时，词法就要添加语法块，遇到</w:t>
+      </w:r>
+      <w:r>
+        <w:rPr>
+          <w:rFonts w:ascii="Lucida Console" w:hAnsi="Lucida Console" w:cs="Lucida Console" w:hint="eastAsia"/>
+        </w:rPr>
+        <w:t>}</w:t>
+      </w:r>
+      <w:r>
+        <w:rPr>
+          <w:rFonts w:ascii="Lucida Console" w:hAnsi="Lucida Console" w:cs="Lucida Console" w:hint="eastAsia"/>
+        </w:rPr>
+        <w:t>时执行回收</w:t>
+      </w:r>
+      <w:r>
+        <w:rPr>
+          <w:rFonts w:ascii="Lucida Console" w:hAnsi="Lucida Console" w:cs="Lucida Console" w:hint="eastAsia"/>
+        </w:rPr>
+        <w:t>，同时现在的语法块回退</w:t>
+      </w:r>
+    </w:p>
+    <w:p>
+      <w:pPr>
+        <w:widowControl w:val="0"/>
+        <w:autoSpaceDE w:val="0"/>
+        <w:autoSpaceDN w:val="0"/>
+        <w:snapToGrid/>
+        <w:spacing w:after="0"/>
+        <w:rPr>
+          <w:rFonts w:ascii="Lucida Console" w:hAnsi="Lucida Console" w:cs="Lucida Console" w:hint="eastAsia"/>
+        </w:rPr>
+      </w:pPr>
+      <w:r>
+        <w:rPr>
+          <w:rFonts w:ascii="Lucida Console" w:hAnsi="Lucida Console" w:cs="Lucida Console" w:hint="eastAsia"/>
+        </w:rPr>
+        <w:t>效果</w:t>
+      </w:r>
+    </w:p>
+    <w:p>
+      <w:pPr>
+        <w:widowControl w:val="0"/>
+        <w:autoSpaceDE w:val="0"/>
+        <w:autoSpaceDN w:val="0"/>
+        <w:snapToGrid/>
+        <w:spacing w:after="0"/>
+        <w:rPr>
+          <w:rFonts w:ascii="Lucida Console" w:hAnsi="Lucida Console" w:cs="Lucida Console"/>
+        </w:rPr>
+      </w:pPr>
+      <w:r>
+        <w:rPr>
+          <w:rFonts w:ascii="Lucida Console" w:hAnsi="Lucida Console" w:cs="Lucida Console"/>
+          <w:noProof/>
+        </w:rPr>
+        <w:drawing>
+          <wp:inline distT="0" distB="0" distL="0" distR="0">
+            <wp:extent cx="2428875" cy="628650"/>
+            <wp:effectExtent l="19050" t="0" r="9525" b="0"/>
+            <wp:docPr id="33" name="图片 1"/>
+            <wp:cNvGraphicFramePr>
+              <a:graphicFrameLocks xmlns:a="http://schemas.openxmlformats.org/drawingml/2006/main" noChangeAspect="1"/>
+            </wp:cNvGraphicFramePr>
+            <a:graphic xmlns:a="http://schemas.openxmlformats.org/drawingml/2006/main">
+              <a:graphicData uri="http://schemas.openxmlformats.org/drawingml/2006/picture">
+                <pic:pic xmlns:pic="http://schemas.openxmlformats.org/drawingml/2006/picture">
+                  <pic:nvPicPr>
+                    <pic:cNvPr id="0" name="Picture 1"/>
+                    <pic:cNvPicPr>
+                      <a:picLocks noChangeAspect="1" noChangeArrowheads="1"/>
+                    </pic:cNvPicPr>
+                  </pic:nvPicPr>
+                  <pic:blipFill>
+                    <a:blip r:embed="rId36" cstate="print"/>
+                    <a:srcRect/>
+                    <a:stretch>
+                      <a:fillRect/>
+                    </a:stretch>
+                  </pic:blipFill>
+                  <pic:spPr bwMode="auto">
+                    <a:xfrm>
+                      <a:off x="0" y="0"/>
+                      <a:ext cx="2428875" cy="628650"/>
+                    </a:xfrm>
+                    <a:prstGeom prst="rect">
+                      <a:avLst/>
+                    </a:prstGeom>
+                    <a:noFill/>
+                    <a:ln w="9525">
+                      <a:noFill/>
+                      <a:miter lim="800000"/>
+                      <a:headEnd/>
+                      <a:tailEnd/>
+                    </a:ln>
+                  </pic:spPr>
+                </pic:pic>
+              </a:graphicData>
+            </a:graphic>
+          </wp:inline>
+        </w:drawing>
+      </w:r>
+    </w:p>
+    <w:p>
+      <w:pPr>
+        <w:spacing w:line="220" w:lineRule="atLeast"/>
+        <w:rPr>
+          <w:strike/>
+        </w:rPr>
+      </w:pPr>
     </w:p>
     <w:sectPr>
       <w:pgSz w:w="11906" w:h="16838"/>

</xml_diff>

<commit_message>
finish the part of ARRAYDECLARE
</commit_message>
<xml_diff>
--- a/semantic.docx
+++ b/semantic.docx
@@ -91,14 +91,12 @@
         </w:rPr>
         <w:t>处理输入整数，使用</w:t>
       </w:r>
-      <w:proofErr w:type="spellStart"/>
       <w:r>
         <w:rPr>
           <w:rFonts w:hint="eastAsia"/>
         </w:rPr>
         <w:t>strtol</w:t>
       </w:r>
-      <w:proofErr w:type="spellEnd"/>
     </w:p>
     <w:p>
       <w:pPr>
@@ -122,14 +120,12 @@
         </w:rPr>
         <w:t>进制使用</w:t>
       </w:r>
-      <w:proofErr w:type="spellStart"/>
       <w:r>
         <w:rPr>
           <w:rFonts w:hint="eastAsia"/>
         </w:rPr>
         <w:t>strtol</w:t>
       </w:r>
-      <w:proofErr w:type="spellEnd"/>
       <w:r>
         <w:rPr>
           <w:rFonts w:hint="eastAsia"/>
@@ -1144,16 +1140,8 @@
         <w:rPr>
           <w:rFonts w:hint="eastAsia"/>
         </w:rPr>
-        <w:t>_</w:t>
-      </w:r>
-      <w:proofErr w:type="spellStart"/>
-      <w:r>
-        <w:rPr>
-          <w:rFonts w:hint="eastAsia"/>
-        </w:rPr>
-        <w:t>init_value</w:t>
-      </w:r>
-      <w:proofErr w:type="spellEnd"/>
+        <w:t>_init_value</w:t>
+      </w:r>
       <w:r>
         <w:rPr>
           <w:rFonts w:hint="eastAsia"/>
@@ -1352,14 +1340,12 @@
       <w:r>
         <w:t>”</w:t>
       </w:r>
-      <w:proofErr w:type="spellStart"/>
       <w:r>
         <w:rPr>
           <w:rFonts w:hint="eastAsia"/>
         </w:rPr>
         <w:t>mylib.h</w:t>
       </w:r>
-      <w:proofErr w:type="spellEnd"/>
       <w:r>
         <w:t>”</w:t>
       </w:r>
@@ -1567,28 +1553,24 @@
         <w:lastRenderedPageBreak/>
         <w:t>遇到错误段错误：原因，在</w:t>
       </w:r>
-      <w:proofErr w:type="spellStart"/>
       <w:r>
         <w:rPr>
           <w:rFonts w:hint="eastAsia"/>
         </w:rPr>
         <w:t>yyparse</w:t>
       </w:r>
-      <w:proofErr w:type="spellEnd"/>
       <w:r>
         <w:rPr>
           <w:rFonts w:hint="eastAsia"/>
         </w:rPr>
         <w:t>函数运行之前忘了对</w:t>
       </w:r>
-      <w:proofErr w:type="spellStart"/>
       <w:r>
         <w:rPr>
           <w:rFonts w:hint="eastAsia"/>
         </w:rPr>
         <w:t>blocklist</w:t>
       </w:r>
-      <w:proofErr w:type="spellEnd"/>
       <w:r>
         <w:rPr>
           <w:rFonts w:hint="eastAsia"/>
@@ -1645,28 +1627,24 @@
         </w:rPr>
         <w:t>为非终结符建立结构体</w:t>
       </w:r>
-      <w:proofErr w:type="spellStart"/>
       <w:r>
         <w:rPr>
           <w:rFonts w:hint="eastAsia"/>
         </w:rPr>
         <w:t>vnstruct</w:t>
       </w:r>
-      <w:proofErr w:type="spellEnd"/>
       <w:r>
         <w:rPr>
           <w:rFonts w:hint="eastAsia"/>
         </w:rPr>
         <w:t>，有</w:t>
       </w:r>
-      <w:proofErr w:type="spellStart"/>
       <w:r>
         <w:rPr>
           <w:rFonts w:hint="eastAsia"/>
         </w:rPr>
         <w:t>addr</w:t>
       </w:r>
-      <w:proofErr w:type="spellEnd"/>
       <w:r>
         <w:rPr>
           <w:rFonts w:hint="eastAsia"/>
@@ -1714,14 +1692,12 @@
         </w:rPr>
         <w:t>发现错误段错误：原因是</w:t>
       </w:r>
-      <w:proofErr w:type="spellStart"/>
       <w:r>
         <w:rPr>
           <w:rFonts w:hint="eastAsia"/>
         </w:rPr>
         <w:t>strcpy</w:t>
       </w:r>
-      <w:proofErr w:type="spellEnd"/>
       <w:r>
         <w:rPr>
           <w:rFonts w:hint="eastAsia"/>
@@ -1934,14 +1910,12 @@
         </w:rPr>
         <w:t>修改</w:t>
       </w:r>
-      <w:proofErr w:type="spellStart"/>
       <w:r>
         <w:rPr>
           <w:rFonts w:hint="eastAsia"/>
         </w:rPr>
         <w:t>vnstruct</w:t>
       </w:r>
-      <w:proofErr w:type="spellEnd"/>
       <w:r>
         <w:rPr>
           <w:rFonts w:hint="eastAsia"/>
@@ -1989,14 +1963,12 @@
         </w:rPr>
         <w:t>建立展示</w:t>
       </w:r>
-      <w:proofErr w:type="spellStart"/>
       <w:r>
         <w:rPr>
           <w:rFonts w:hint="eastAsia"/>
         </w:rPr>
         <w:t>vnstruct</w:t>
       </w:r>
-      <w:proofErr w:type="spellEnd"/>
       <w:r>
         <w:rPr>
           <w:rFonts w:hint="eastAsia"/>
@@ -2094,13 +2066,8 @@
         <w:t>结构体，修改</w:t>
       </w:r>
       <w:r>
-        <w:t>_</w:t>
-      </w:r>
-      <w:proofErr w:type="spellStart"/>
-      <w:r>
-        <w:t>find_id_from_block</w:t>
-      </w:r>
-      <w:proofErr w:type="spellEnd"/>
+        <w:t>_find_id_from_block</w:t>
+      </w:r>
       <w:r>
         <w:rPr>
           <w:rFonts w:hint="eastAsia"/>
@@ -2119,14 +2086,12 @@
         </w:rPr>
         <w:t>包含返回值状态信息，和</w:t>
       </w:r>
-      <w:proofErr w:type="spellStart"/>
       <w:r>
         <w:rPr>
           <w:rFonts w:hint="eastAsia"/>
         </w:rPr>
         <w:t>idaddr</w:t>
       </w:r>
-      <w:proofErr w:type="spellEnd"/>
       <w:r>
         <w:rPr>
           <w:rFonts w:hint="eastAsia"/>
@@ -2359,13 +2324,8 @@
         <w:t>’</w:t>
       </w:r>
       <w:r>
-        <w:t xml:space="preserve"> </w:t>
-      </w:r>
-      <w:proofErr w:type="spellStart"/>
-      <w:r>
-        <w:t>useage_of_id</w:t>
-      </w:r>
-      <w:proofErr w:type="spellEnd"/>
+        <w:t xml:space="preserve"> useage_of_id</w:t>
+      </w:r>
       <w:r>
         <w:rPr>
           <w:rFonts w:hint="eastAsia"/>
@@ -2426,14 +2386,12 @@
         </w:rPr>
         <w:t>出错时返回的</w:t>
       </w:r>
-      <w:proofErr w:type="spellStart"/>
       <w:r>
         <w:rPr>
           <w:rFonts w:hint="eastAsia"/>
         </w:rPr>
         <w:t>vnstruct</w:t>
       </w:r>
-      <w:proofErr w:type="spellEnd"/>
       <w:r>
         <w:rPr>
           <w:rFonts w:hint="eastAsia"/>
@@ -2639,14 +2597,12 @@
         </w:rPr>
         <w:t>修改展示</w:t>
       </w:r>
-      <w:proofErr w:type="spellStart"/>
       <w:r>
         <w:rPr>
           <w:rFonts w:hint="eastAsia"/>
         </w:rPr>
         <w:t>Vn</w:t>
       </w:r>
-      <w:proofErr w:type="spellEnd"/>
       <w:r>
         <w:rPr>
           <w:rFonts w:hint="eastAsia"/>
@@ -2723,14 +2679,12 @@
         </w:rPr>
         <w:t>修改构造</w:t>
       </w:r>
-      <w:proofErr w:type="spellStart"/>
       <w:r>
         <w:rPr>
           <w:rFonts w:hint="eastAsia"/>
         </w:rPr>
         <w:t>structvn</w:t>
       </w:r>
-      <w:proofErr w:type="spellEnd"/>
       <w:r>
         <w:rPr>
           <w:rFonts w:hint="eastAsia"/>
@@ -2827,56 +2781,48 @@
         </w:rPr>
         <w:t>修改</w:t>
       </w:r>
-      <w:proofErr w:type="spellStart"/>
       <w:r>
         <w:rPr>
           <w:rFonts w:hint="eastAsia"/>
         </w:rPr>
         <w:t>codevalue</w:t>
       </w:r>
-      <w:proofErr w:type="spellEnd"/>
       <w:r>
         <w:rPr>
           <w:rFonts w:hint="eastAsia"/>
         </w:rPr>
         <w:t>结构体，给它的</w:t>
       </w:r>
-      <w:proofErr w:type="spellStart"/>
       <w:r>
         <w:rPr>
           <w:rFonts w:hint="eastAsia"/>
         </w:rPr>
         <w:t>nextcodevalue</w:t>
       </w:r>
-      <w:proofErr w:type="spellEnd"/>
       <w:r>
         <w:rPr>
           <w:rFonts w:hint="eastAsia"/>
         </w:rPr>
         <w:t>计数，并且增加</w:t>
       </w:r>
-      <w:proofErr w:type="spellStart"/>
       <w:r>
         <w:rPr>
           <w:rFonts w:hint="eastAsia"/>
         </w:rPr>
         <w:t>parellelcodevalue</w:t>
       </w:r>
-      <w:proofErr w:type="spellEnd"/>
       <w:r>
         <w:rPr>
           <w:rFonts w:hint="eastAsia"/>
         </w:rPr>
         <w:t>指针，作为平行的</w:t>
       </w:r>
-      <w:proofErr w:type="spellStart"/>
       <w:r>
         <w:rPr>
           <w:rFonts w:hint="eastAsia"/>
         </w:rPr>
         <w:t>codevalue</w:t>
       </w:r>
-      <w:proofErr w:type="spellEnd"/>
       <w:r>
         <w:rPr>
           <w:rFonts w:hint="eastAsia"/>
@@ -2889,14 +2835,12 @@
         </w:rPr>
         <w:t>如果有</w:t>
       </w:r>
-      <w:proofErr w:type="spellStart"/>
       <w:r>
         <w:rPr>
           <w:rFonts w:hint="eastAsia"/>
         </w:rPr>
         <w:t>parellel</w:t>
       </w:r>
-      <w:proofErr w:type="spellEnd"/>
       <w:r>
         <w:rPr>
           <w:rFonts w:hint="eastAsia"/>
@@ -2980,14 +2924,12 @@
         </w:rPr>
         <w:t>发现段错误：原因没有申请</w:t>
       </w:r>
-      <w:proofErr w:type="spellStart"/>
       <w:r>
         <w:rPr>
           <w:rFonts w:hint="eastAsia"/>
         </w:rPr>
         <w:t>Vn</w:t>
       </w:r>
-      <w:proofErr w:type="spellEnd"/>
       <w:r>
         <w:rPr>
           <w:rFonts w:hint="eastAsia"/>
@@ -3168,14 +3110,12 @@
         </w:rPr>
         <w:t>修正一些构造中间代码的错误</w:t>
       </w:r>
-      <w:proofErr w:type="spellStart"/>
       <w:r>
         <w:rPr>
           <w:rFonts w:hint="eastAsia"/>
         </w:rPr>
         <w:t>kckc</w:t>
       </w:r>
-      <w:proofErr w:type="spellEnd"/>
     </w:p>
     <w:p>
       <w:pPr>
@@ -3324,7 +3264,7 @@
         <w:snapToGrid/>
         <w:spacing w:after="0"/>
         <w:rPr>
-          <w:rFonts w:ascii="Lucida Console" w:hAnsi="Lucida Console" w:cs="Lucida Console" w:hint="eastAsia"/>
+          <w:rFonts w:ascii="Lucida Console" w:hAnsi="Lucida Console" w:cs="Lucida Console"/>
         </w:rPr>
       </w:pPr>
       <w:r>
@@ -3342,7 +3282,7 @@
         <w:snapToGrid/>
         <w:spacing w:after="0"/>
         <w:rPr>
-          <w:rFonts w:ascii="Lucida Console" w:hAnsi="Lucida Console" w:cs="Lucida Console" w:hint="eastAsia"/>
+          <w:rFonts w:ascii="Lucida Console" w:hAnsi="Lucida Console" w:cs="Lucida Console"/>
         </w:rPr>
       </w:pPr>
       <w:r>
@@ -3396,7 +3336,7 @@
         <w:snapToGrid/>
         <w:spacing w:after="0"/>
         <w:rPr>
-          <w:rFonts w:ascii="Lucida Console" w:hAnsi="Lucida Console" w:cs="Lucida Console" w:hint="eastAsia"/>
+          <w:rFonts w:ascii="Lucida Console" w:hAnsi="Lucida Console" w:cs="Lucida Console"/>
         </w:rPr>
       </w:pPr>
       <w:r>
@@ -3473,9 +3413,115 @@
       <w:pPr>
         <w:spacing w:line="220" w:lineRule="atLeast"/>
         <w:rPr>
-          <w:strike/>
-        </w:rPr>
-      </w:pPr>
+          <w:rFonts w:hint="eastAsia"/>
+        </w:rPr>
+      </w:pPr>
+      <w:r>
+        <w:rPr>
+          <w:rFonts w:hint="eastAsia"/>
+        </w:rPr>
+        <w:t>整合</w:t>
+      </w:r>
+      <w:r>
+        <w:rPr>
+          <w:rFonts w:hint="eastAsia"/>
+        </w:rPr>
+        <w:t>出</w:t>
+      </w:r>
+      <w:r>
+        <w:rPr>
+          <w:rFonts w:hint="eastAsia"/>
+        </w:rPr>
+        <w:t>lvalue=e</w:t>
+      </w:r>
+      <w:r>
+        <w:rPr>
+          <w:rFonts w:hint="eastAsia"/>
+        </w:rPr>
+        <w:t>和</w:t>
+      </w:r>
+      <w:r>
+        <w:rPr>
+          <w:rFonts w:hint="eastAsia"/>
+        </w:rPr>
+        <w:t>arraydeclare</w:t>
+      </w:r>
+      <w:r>
+        <w:rPr>
+          <w:rFonts w:hint="eastAsia"/>
+        </w:rPr>
+        <w:t>函数，完成变长数组声明方法</w:t>
+      </w:r>
+    </w:p>
+    <w:p>
+      <w:pPr>
+        <w:spacing w:line="220" w:lineRule="atLeast"/>
+        <w:rPr>
+          <w:rFonts w:hint="eastAsia"/>
+        </w:rPr>
+      </w:pPr>
+      <w:r>
+        <w:rPr>
+          <w:noProof/>
+        </w:rPr>
+        <w:lastRenderedPageBreak/>
+        <w:drawing>
+          <wp:inline distT="0" distB="0" distL="0" distR="0">
+            <wp:extent cx="5274310" cy="2875812"/>
+            <wp:effectExtent l="19050" t="0" r="2540" b="0"/>
+            <wp:docPr id="34" name="图片 1"/>
+            <wp:cNvGraphicFramePr>
+              <a:graphicFrameLocks xmlns:a="http://schemas.openxmlformats.org/drawingml/2006/main" noChangeAspect="1"/>
+            </wp:cNvGraphicFramePr>
+            <a:graphic xmlns:a="http://schemas.openxmlformats.org/drawingml/2006/main">
+              <a:graphicData uri="http://schemas.openxmlformats.org/drawingml/2006/picture">
+                <pic:pic xmlns:pic="http://schemas.openxmlformats.org/drawingml/2006/picture">
+                  <pic:nvPicPr>
+                    <pic:cNvPr id="0" name="Picture 1"/>
+                    <pic:cNvPicPr>
+                      <a:picLocks noChangeAspect="1" noChangeArrowheads="1"/>
+                    </pic:cNvPicPr>
+                  </pic:nvPicPr>
+                  <pic:blipFill>
+                    <a:blip r:embed="rId37" cstate="print"/>
+                    <a:srcRect/>
+                    <a:stretch>
+                      <a:fillRect/>
+                    </a:stretch>
+                  </pic:blipFill>
+                  <pic:spPr bwMode="auto">
+                    <a:xfrm>
+                      <a:off x="0" y="0"/>
+                      <a:ext cx="5274310" cy="2875812"/>
+                    </a:xfrm>
+                    <a:prstGeom prst="rect">
+                      <a:avLst/>
+                    </a:prstGeom>
+                    <a:noFill/>
+                    <a:ln w="9525">
+                      <a:noFill/>
+                      <a:miter lim="800000"/>
+                      <a:headEnd/>
+                      <a:tailEnd/>
+                    </a:ln>
+                  </pic:spPr>
+                </pic:pic>
+              </a:graphicData>
+            </a:graphic>
+          </wp:inline>
+        </w:drawing>
+      </w:r>
+    </w:p>
+    <w:p>
+      <w:pPr>
+        <w:spacing w:line="220" w:lineRule="atLeast"/>
+      </w:pPr>
+      <w:r>
+        <w:rPr>
+          <w:rFonts w:hint="eastAsia"/>
+        </w:rPr>
+        <w:t>至此完成数组声明</w:t>
+      </w:r>
     </w:p>
     <w:sectPr>
       <w:pgSz w:w="11906" w:h="16838"/>

</xml_diff>

<commit_message>
1.finish midcode forming for declaration of parameter.   2.finish arithmetic code
</commit_message>
<xml_diff>
--- a/semantic.docx
+++ b/semantic.docx
@@ -3515,12 +3515,215 @@
     <w:p>
       <w:pPr>
         <w:spacing w:line="220" w:lineRule="atLeast"/>
+        <w:rPr>
+          <w:rFonts w:hint="eastAsia"/>
+        </w:rPr>
       </w:pPr>
       <w:r>
         <w:rPr>
           <w:rFonts w:hint="eastAsia"/>
         </w:rPr>
         <w:t>至此完成数组声明</w:t>
+      </w:r>
+    </w:p>
+    <w:p>
+      <w:pPr>
+        <w:spacing w:line="220" w:lineRule="atLeast"/>
+        <w:rPr>
+          <w:rFonts w:hint="eastAsia"/>
+        </w:rPr>
+      </w:pPr>
+      <w:r>
+        <w:rPr>
+          <w:noProof/>
+        </w:rPr>
+        <w:drawing>
+          <wp:inline distT="0" distB="0" distL="0" distR="0">
+            <wp:extent cx="5274310" cy="2974060"/>
+            <wp:effectExtent l="19050" t="0" r="2540" b="0"/>
+            <wp:docPr id="35" name="图片 4"/>
+            <wp:cNvGraphicFramePr>
+              <a:graphicFrameLocks xmlns:a="http://schemas.openxmlformats.org/drawingml/2006/main" noChangeAspect="1"/>
+            </wp:cNvGraphicFramePr>
+            <a:graphic xmlns:a="http://schemas.openxmlformats.org/drawingml/2006/main">
+              <a:graphicData uri="http://schemas.openxmlformats.org/drawingml/2006/picture">
+                <pic:pic xmlns:pic="http://schemas.openxmlformats.org/drawingml/2006/picture">
+                  <pic:nvPicPr>
+                    <pic:cNvPr id="0" name="Picture 4"/>
+                    <pic:cNvPicPr>
+                      <a:picLocks noChangeAspect="1" noChangeArrowheads="1"/>
+                    </pic:cNvPicPr>
+                  </pic:nvPicPr>
+                  <pic:blipFill>
+                    <a:blip r:embed="rId38" cstate="print"/>
+                    <a:srcRect/>
+                    <a:stretch>
+                      <a:fillRect/>
+                    </a:stretch>
+                  </pic:blipFill>
+                  <pic:spPr bwMode="auto">
+                    <a:xfrm>
+                      <a:off x="0" y="0"/>
+                      <a:ext cx="5274310" cy="2974060"/>
+                    </a:xfrm>
+                    <a:prstGeom prst="rect">
+                      <a:avLst/>
+                    </a:prstGeom>
+                    <a:noFill/>
+                    <a:ln w="9525">
+                      <a:noFill/>
+                      <a:miter lim="800000"/>
+                      <a:headEnd/>
+                      <a:tailEnd/>
+                    </a:ln>
+                  </pic:spPr>
+                </pic:pic>
+              </a:graphicData>
+            </a:graphic>
+          </wp:inline>
+        </w:drawing>
+      </w:r>
+    </w:p>
+    <w:p>
+      <w:pPr>
+        <w:spacing w:line="220" w:lineRule="atLeast"/>
+        <w:rPr>
+          <w:rFonts w:hint="eastAsia"/>
+        </w:rPr>
+      </w:pPr>
+      <w:r>
+        <w:rPr>
+          <w:rFonts w:hint="eastAsia"/>
+        </w:rPr>
+        <w:t>完成变量声明</w:t>
+      </w:r>
+    </w:p>
+    <w:p>
+      <w:pPr>
+        <w:spacing w:line="220" w:lineRule="atLeast"/>
+        <w:rPr>
+          <w:rFonts w:hint="eastAsia"/>
+        </w:rPr>
+      </w:pPr>
+      <w:r>
+        <w:rPr>
+          <w:rFonts w:hint="eastAsia"/>
+        </w:rPr>
+        <w:t>完成对数组元素的赋值</w:t>
+      </w:r>
+    </w:p>
+    <w:p>
+      <w:pPr>
+        <w:spacing w:line="220" w:lineRule="atLeast"/>
+        <w:rPr>
+          <w:rFonts w:hint="eastAsia"/>
+        </w:rPr>
+      </w:pPr>
+      <w:r>
+        <w:rPr>
+          <w:noProof/>
+        </w:rPr>
+        <w:lastRenderedPageBreak/>
+        <w:drawing>
+          <wp:inline distT="0" distB="0" distL="0" distR="0">
+            <wp:extent cx="5274310" cy="4193076"/>
+            <wp:effectExtent l="19050" t="0" r="2540" b="0"/>
+            <wp:docPr id="36" name="图片 7"/>
+            <wp:cNvGraphicFramePr>
+              <a:graphicFrameLocks xmlns:a="http://schemas.openxmlformats.org/drawingml/2006/main" noChangeAspect="1"/>
+            </wp:cNvGraphicFramePr>
+            <a:graphic xmlns:a="http://schemas.openxmlformats.org/drawingml/2006/main">
+              <a:graphicData uri="http://schemas.openxmlformats.org/drawingml/2006/picture">
+                <pic:pic xmlns:pic="http://schemas.openxmlformats.org/drawingml/2006/picture">
+                  <pic:nvPicPr>
+                    <pic:cNvPr id="0" name="Picture 7"/>
+                    <pic:cNvPicPr>
+                      <a:picLocks noChangeAspect="1" noChangeArrowheads="1"/>
+                    </pic:cNvPicPr>
+                  </pic:nvPicPr>
+                  <pic:blipFill>
+                    <a:blip r:embed="rId39" cstate="print"/>
+                    <a:srcRect/>
+                    <a:stretch>
+                      <a:fillRect/>
+                    </a:stretch>
+                  </pic:blipFill>
+                  <pic:spPr bwMode="auto">
+                    <a:xfrm>
+                      <a:off x="0" y="0"/>
+                      <a:ext cx="5274310" cy="4193076"/>
+                    </a:xfrm>
+                    <a:prstGeom prst="rect">
+                      <a:avLst/>
+                    </a:prstGeom>
+                    <a:noFill/>
+                    <a:ln w="9525">
+                      <a:noFill/>
+                      <a:miter lim="800000"/>
+                      <a:headEnd/>
+                      <a:tailEnd/>
+                    </a:ln>
+                  </pic:spPr>
+                </pic:pic>
+              </a:graphicData>
+            </a:graphic>
+          </wp:inline>
+        </w:drawing>
+      </w:r>
+    </w:p>
+    <w:p>
+      <w:pPr>
+        <w:spacing w:line="220" w:lineRule="atLeast"/>
+        <w:rPr>
+          <w:rFonts w:hint="eastAsia"/>
+        </w:rPr>
+      </w:pPr>
+      <w:r>
+        <w:rPr>
+          <w:rFonts w:hint="eastAsia"/>
+        </w:rPr>
+        <w:t>将</w:t>
+      </w:r>
+      <w:r>
+        <w:rPr>
+          <w:rFonts w:hint="eastAsia"/>
+        </w:rPr>
+        <w:t>E</w:t>
+      </w:r>
+      <w:r>
+        <w:rPr>
+          <w:rFonts w:hint="eastAsia"/>
+        </w:rPr>
+        <w:t>有关的四则运算集成</w:t>
+      </w:r>
+      <w:r>
+        <w:rPr>
+          <w:rFonts w:hint="eastAsia"/>
+        </w:rPr>
+        <w:t>成为</w:t>
+      </w:r>
+      <w:r>
+        <w:rPr>
+          <w:rFonts w:hint="eastAsia"/>
+        </w:rPr>
+        <w:t>EcaculateE</w:t>
+      </w:r>
+      <w:r>
+        <w:rPr>
+          <w:rFonts w:hint="eastAsia"/>
+        </w:rPr>
+        <w:t>函数</w:t>
+      </w:r>
+    </w:p>
+    <w:p>
+      <w:pPr>
+        <w:spacing w:line="220" w:lineRule="atLeast"/>
+      </w:pPr>
+      <w:r>
+        <w:rPr>
+          <w:rFonts w:hint="eastAsia"/>
+        </w:rPr>
+        <w:t>完成负数的处理</w:t>
       </w:r>
     </w:p>
     <w:sectPr>

</xml_diff>

<commit_message>
preparing for implement of funtcion
</commit_message>
<xml_diff>
--- a/semantic.docx
+++ b/semantic.docx
@@ -91,12 +91,14 @@
         </w:rPr>
         <w:t>处理输入整数，使用</w:t>
       </w:r>
+      <w:proofErr w:type="spellStart"/>
       <w:r>
         <w:rPr>
           <w:rFonts w:hint="eastAsia"/>
         </w:rPr>
         <w:t>strtol</w:t>
       </w:r>
+      <w:proofErr w:type="spellEnd"/>
     </w:p>
     <w:p>
       <w:pPr>
@@ -120,12 +122,14 @@
         </w:rPr>
         <w:t>进制使用</w:t>
       </w:r>
+      <w:proofErr w:type="spellStart"/>
       <w:r>
         <w:rPr>
           <w:rFonts w:hint="eastAsia"/>
         </w:rPr>
         <w:t>strtol</w:t>
       </w:r>
+      <w:proofErr w:type="spellEnd"/>
       <w:r>
         <w:rPr>
           <w:rFonts w:hint="eastAsia"/>
@@ -1140,8 +1144,16 @@
         <w:rPr>
           <w:rFonts w:hint="eastAsia"/>
         </w:rPr>
-        <w:t>_init_value</w:t>
-      </w:r>
+        <w:t>_</w:t>
+      </w:r>
+      <w:proofErr w:type="spellStart"/>
+      <w:r>
+        <w:rPr>
+          <w:rFonts w:hint="eastAsia"/>
+        </w:rPr>
+        <w:t>init_value</w:t>
+      </w:r>
+      <w:proofErr w:type="spellEnd"/>
       <w:r>
         <w:rPr>
           <w:rFonts w:hint="eastAsia"/>
@@ -1340,12 +1352,14 @@
       <w:r>
         <w:t>”</w:t>
       </w:r>
+      <w:proofErr w:type="spellStart"/>
       <w:r>
         <w:rPr>
           <w:rFonts w:hint="eastAsia"/>
         </w:rPr>
         <w:t>mylib.h</w:t>
       </w:r>
+      <w:proofErr w:type="spellEnd"/>
       <w:r>
         <w:t>”</w:t>
       </w:r>
@@ -1553,24 +1567,28 @@
         <w:lastRenderedPageBreak/>
         <w:t>遇到错误段错误：原因，在</w:t>
       </w:r>
+      <w:proofErr w:type="spellStart"/>
       <w:r>
         <w:rPr>
           <w:rFonts w:hint="eastAsia"/>
         </w:rPr>
         <w:t>yyparse</w:t>
       </w:r>
+      <w:proofErr w:type="spellEnd"/>
       <w:r>
         <w:rPr>
           <w:rFonts w:hint="eastAsia"/>
         </w:rPr>
         <w:t>函数运行之前忘了对</w:t>
       </w:r>
+      <w:proofErr w:type="spellStart"/>
       <w:r>
         <w:rPr>
           <w:rFonts w:hint="eastAsia"/>
         </w:rPr>
         <w:t>blocklist</w:t>
       </w:r>
+      <w:proofErr w:type="spellEnd"/>
       <w:r>
         <w:rPr>
           <w:rFonts w:hint="eastAsia"/>
@@ -1627,24 +1645,28 @@
         </w:rPr>
         <w:t>为非终结符建立结构体</w:t>
       </w:r>
+      <w:proofErr w:type="spellStart"/>
       <w:r>
         <w:rPr>
           <w:rFonts w:hint="eastAsia"/>
         </w:rPr>
         <w:t>vnstruct</w:t>
       </w:r>
+      <w:proofErr w:type="spellEnd"/>
       <w:r>
         <w:rPr>
           <w:rFonts w:hint="eastAsia"/>
         </w:rPr>
         <w:t>，有</w:t>
       </w:r>
+      <w:proofErr w:type="spellStart"/>
       <w:r>
         <w:rPr>
           <w:rFonts w:hint="eastAsia"/>
         </w:rPr>
         <w:t>addr</w:t>
       </w:r>
+      <w:proofErr w:type="spellEnd"/>
       <w:r>
         <w:rPr>
           <w:rFonts w:hint="eastAsia"/>
@@ -1692,12 +1714,14 @@
         </w:rPr>
         <w:t>发现错误段错误：原因是</w:t>
       </w:r>
+      <w:proofErr w:type="spellStart"/>
       <w:r>
         <w:rPr>
           <w:rFonts w:hint="eastAsia"/>
         </w:rPr>
         <w:t>strcpy</w:t>
       </w:r>
+      <w:proofErr w:type="spellEnd"/>
       <w:r>
         <w:rPr>
           <w:rFonts w:hint="eastAsia"/>
@@ -1910,12 +1934,14 @@
         </w:rPr>
         <w:t>修改</w:t>
       </w:r>
+      <w:proofErr w:type="spellStart"/>
       <w:r>
         <w:rPr>
           <w:rFonts w:hint="eastAsia"/>
         </w:rPr>
         <w:t>vnstruct</w:t>
       </w:r>
+      <w:proofErr w:type="spellEnd"/>
       <w:r>
         <w:rPr>
           <w:rFonts w:hint="eastAsia"/>
@@ -1963,12 +1989,14 @@
         </w:rPr>
         <w:t>建立展示</w:t>
       </w:r>
+      <w:proofErr w:type="spellStart"/>
       <w:r>
         <w:rPr>
           <w:rFonts w:hint="eastAsia"/>
         </w:rPr>
         <w:t>vnstruct</w:t>
       </w:r>
+      <w:proofErr w:type="spellEnd"/>
       <w:r>
         <w:rPr>
           <w:rFonts w:hint="eastAsia"/>
@@ -2066,8 +2094,13 @@
         <w:t>结构体，修改</w:t>
       </w:r>
       <w:r>
-        <w:t>_find_id_from_block</w:t>
-      </w:r>
+        <w:t>_</w:t>
+      </w:r>
+      <w:proofErr w:type="spellStart"/>
+      <w:r>
+        <w:t>find_id_from_block</w:t>
+      </w:r>
+      <w:proofErr w:type="spellEnd"/>
       <w:r>
         <w:rPr>
           <w:rFonts w:hint="eastAsia"/>
@@ -2086,12 +2119,14 @@
         </w:rPr>
         <w:t>包含返回值状态信息，和</w:t>
       </w:r>
+      <w:proofErr w:type="spellStart"/>
       <w:r>
         <w:rPr>
           <w:rFonts w:hint="eastAsia"/>
         </w:rPr>
         <w:t>idaddr</w:t>
       </w:r>
+      <w:proofErr w:type="spellEnd"/>
       <w:r>
         <w:rPr>
           <w:rFonts w:hint="eastAsia"/>
@@ -2324,8 +2359,13 @@
         <w:t>’</w:t>
       </w:r>
       <w:r>
-        <w:t xml:space="preserve"> useage_of_id</w:t>
-      </w:r>
+        <w:t xml:space="preserve"> </w:t>
+      </w:r>
+      <w:proofErr w:type="spellStart"/>
+      <w:r>
+        <w:t>useage_of_id</w:t>
+      </w:r>
+      <w:proofErr w:type="spellEnd"/>
       <w:r>
         <w:rPr>
           <w:rFonts w:hint="eastAsia"/>
@@ -2386,12 +2426,14 @@
         </w:rPr>
         <w:t>出错时返回的</w:t>
       </w:r>
+      <w:proofErr w:type="spellStart"/>
       <w:r>
         <w:rPr>
           <w:rFonts w:hint="eastAsia"/>
         </w:rPr>
         <w:t>vnstruct</w:t>
       </w:r>
+      <w:proofErr w:type="spellEnd"/>
       <w:r>
         <w:rPr>
           <w:rFonts w:hint="eastAsia"/>
@@ -2597,12 +2639,14 @@
         </w:rPr>
         <w:t>修改展示</w:t>
       </w:r>
+      <w:proofErr w:type="spellStart"/>
       <w:r>
         <w:rPr>
           <w:rFonts w:hint="eastAsia"/>
         </w:rPr>
         <w:t>Vn</w:t>
       </w:r>
+      <w:proofErr w:type="spellEnd"/>
       <w:r>
         <w:rPr>
           <w:rFonts w:hint="eastAsia"/>
@@ -2679,12 +2723,14 @@
         </w:rPr>
         <w:t>修改构造</w:t>
       </w:r>
+      <w:proofErr w:type="spellStart"/>
       <w:r>
         <w:rPr>
           <w:rFonts w:hint="eastAsia"/>
         </w:rPr>
         <w:t>structvn</w:t>
       </w:r>
+      <w:proofErr w:type="spellEnd"/>
       <w:r>
         <w:rPr>
           <w:rFonts w:hint="eastAsia"/>
@@ -2781,48 +2827,56 @@
         </w:rPr>
         <w:t>修改</w:t>
       </w:r>
+      <w:proofErr w:type="spellStart"/>
       <w:r>
         <w:rPr>
           <w:rFonts w:hint="eastAsia"/>
         </w:rPr>
         <w:t>codevalue</w:t>
       </w:r>
+      <w:proofErr w:type="spellEnd"/>
       <w:r>
         <w:rPr>
           <w:rFonts w:hint="eastAsia"/>
         </w:rPr>
         <w:t>结构体，给它的</w:t>
       </w:r>
+      <w:proofErr w:type="spellStart"/>
       <w:r>
         <w:rPr>
           <w:rFonts w:hint="eastAsia"/>
         </w:rPr>
         <w:t>nextcodevalue</w:t>
       </w:r>
+      <w:proofErr w:type="spellEnd"/>
       <w:r>
         <w:rPr>
           <w:rFonts w:hint="eastAsia"/>
         </w:rPr>
         <w:t>计数，并且增加</w:t>
       </w:r>
+      <w:proofErr w:type="spellStart"/>
       <w:r>
         <w:rPr>
           <w:rFonts w:hint="eastAsia"/>
         </w:rPr>
         <w:t>parellelcodevalue</w:t>
       </w:r>
+      <w:proofErr w:type="spellEnd"/>
       <w:r>
         <w:rPr>
           <w:rFonts w:hint="eastAsia"/>
         </w:rPr>
         <w:t>指针，作为平行的</w:t>
       </w:r>
+      <w:proofErr w:type="spellStart"/>
       <w:r>
         <w:rPr>
           <w:rFonts w:hint="eastAsia"/>
         </w:rPr>
         <w:t>codevalue</w:t>
       </w:r>
+      <w:proofErr w:type="spellEnd"/>
       <w:r>
         <w:rPr>
           <w:rFonts w:hint="eastAsia"/>
@@ -2835,12 +2889,14 @@
         </w:rPr>
         <w:t>如果有</w:t>
       </w:r>
+      <w:proofErr w:type="spellStart"/>
       <w:r>
         <w:rPr>
           <w:rFonts w:hint="eastAsia"/>
         </w:rPr>
         <w:t>parellel</w:t>
       </w:r>
+      <w:proofErr w:type="spellEnd"/>
       <w:r>
         <w:rPr>
           <w:rFonts w:hint="eastAsia"/>
@@ -2924,12 +2980,14 @@
         </w:rPr>
         <w:t>发现段错误：原因没有申请</w:t>
       </w:r>
+      <w:proofErr w:type="spellStart"/>
       <w:r>
         <w:rPr>
           <w:rFonts w:hint="eastAsia"/>
         </w:rPr>
         <w:t>Vn</w:t>
       </w:r>
+      <w:proofErr w:type="spellEnd"/>
       <w:r>
         <w:rPr>
           <w:rFonts w:hint="eastAsia"/>
@@ -3110,12 +3168,14 @@
         </w:rPr>
         <w:t>修正一些构造中间代码的错误</w:t>
       </w:r>
+      <w:proofErr w:type="spellStart"/>
       <w:r>
         <w:rPr>
           <w:rFonts w:hint="eastAsia"/>
         </w:rPr>
         <w:t>kckc</w:t>
       </w:r>
+      <w:proofErr w:type="spellEnd"/>
     </w:p>
     <w:p>
       <w:pPr>
@@ -3412,9 +3472,6 @@
     <w:p>
       <w:pPr>
         <w:spacing w:line="220" w:lineRule="atLeast"/>
-        <w:rPr>
-          <w:rFonts w:hint="eastAsia"/>
-        </w:rPr>
       </w:pPr>
       <w:r>
         <w:rPr>
@@ -3428,11 +3485,19 @@
         </w:rPr>
         <w:t>出</w:t>
       </w:r>
-      <w:r>
-        <w:rPr>
-          <w:rFonts w:hint="eastAsia"/>
-        </w:rPr>
-        <w:t>lvalue=e</w:t>
+      <w:proofErr w:type="spellStart"/>
+      <w:r>
+        <w:rPr>
+          <w:rFonts w:hint="eastAsia"/>
+        </w:rPr>
+        <w:t>lvalue</w:t>
+      </w:r>
+      <w:proofErr w:type="spellEnd"/>
+      <w:r>
+        <w:rPr>
+          <w:rFonts w:hint="eastAsia"/>
+        </w:rPr>
+        <w:t>=e</w:t>
       </w:r>
       <w:r>
         <w:rPr>
@@ -3440,12 +3505,14 @@
         </w:rPr>
         <w:t>和</w:t>
       </w:r>
+      <w:proofErr w:type="spellStart"/>
       <w:r>
         <w:rPr>
           <w:rFonts w:hint="eastAsia"/>
         </w:rPr>
         <w:t>arraydeclare</w:t>
       </w:r>
+      <w:proofErr w:type="spellEnd"/>
       <w:r>
         <w:rPr>
           <w:rFonts w:hint="eastAsia"/>
@@ -3456,9 +3523,6 @@
     <w:p>
       <w:pPr>
         <w:spacing w:line="220" w:lineRule="atLeast"/>
-        <w:rPr>
-          <w:rFonts w:hint="eastAsia"/>
-        </w:rPr>
       </w:pPr>
       <w:r>
         <w:rPr>
@@ -3515,9 +3579,6 @@
     <w:p>
       <w:pPr>
         <w:spacing w:line="220" w:lineRule="atLeast"/>
-        <w:rPr>
-          <w:rFonts w:hint="eastAsia"/>
-        </w:rPr>
       </w:pPr>
       <w:r>
         <w:rPr>
@@ -3529,9 +3590,6 @@
     <w:p>
       <w:pPr>
         <w:spacing w:line="220" w:lineRule="atLeast"/>
-        <w:rPr>
-          <w:rFonts w:hint="eastAsia"/>
-        </w:rPr>
       </w:pPr>
       <w:r>
         <w:rPr>
@@ -3587,9 +3645,6 @@
     <w:p>
       <w:pPr>
         <w:spacing w:line="220" w:lineRule="atLeast"/>
-        <w:rPr>
-          <w:rFonts w:hint="eastAsia"/>
-        </w:rPr>
       </w:pPr>
       <w:r>
         <w:rPr>
@@ -3601,9 +3656,6 @@
     <w:p>
       <w:pPr>
         <w:spacing w:line="220" w:lineRule="atLeast"/>
-        <w:rPr>
-          <w:rFonts w:hint="eastAsia"/>
-        </w:rPr>
       </w:pPr>
       <w:r>
         <w:rPr>
@@ -3615,9 +3667,6 @@
     <w:p>
       <w:pPr>
         <w:spacing w:line="220" w:lineRule="atLeast"/>
-        <w:rPr>
-          <w:rFonts w:hint="eastAsia"/>
-        </w:rPr>
       </w:pPr>
       <w:r>
         <w:rPr>
@@ -3674,9 +3723,6 @@
     <w:p>
       <w:pPr>
         <w:spacing w:line="220" w:lineRule="atLeast"/>
-        <w:rPr>
-          <w:rFonts w:hint="eastAsia"/>
-        </w:rPr>
       </w:pPr>
       <w:r>
         <w:rPr>
@@ -3702,12 +3748,14 @@
         </w:rPr>
         <w:t>成为</w:t>
       </w:r>
+      <w:proofErr w:type="spellStart"/>
       <w:r>
         <w:rPr>
           <w:rFonts w:hint="eastAsia"/>
         </w:rPr>
         <w:t>EcaculateE</w:t>
       </w:r>
+      <w:proofErr w:type="spellEnd"/>
       <w:r>
         <w:rPr>
           <w:rFonts w:hint="eastAsia"/>
@@ -3718,6 +3766,9 @@
     <w:p>
       <w:pPr>
         <w:spacing w:line="220" w:lineRule="atLeast"/>
+        <w:rPr>
+          <w:rFonts w:hint="eastAsia"/>
+        </w:rPr>
       </w:pPr>
       <w:r>
         <w:rPr>
@@ -3725,6 +3776,25 @@
         </w:rPr>
         <w:t>完成负数的处理</w:t>
       </w:r>
+    </w:p>
+    <w:p>
+      <w:pPr>
+        <w:spacing w:line="220" w:lineRule="atLeast"/>
+        <w:rPr>
+          <w:rFonts w:hint="eastAsia"/>
+        </w:rPr>
+      </w:pPr>
+      <w:r>
+        <w:rPr>
+          <w:rFonts w:hint="eastAsia"/>
+        </w:rPr>
+        <w:t>在一个区块结束后，与刚结束的区块重名的变量需要重新声明</w:t>
+      </w:r>
+    </w:p>
+    <w:p>
+      <w:pPr>
+        <w:spacing w:line="220" w:lineRule="atLeast"/>
+      </w:pPr>
     </w:p>
     <w:sectPr>
       <w:pgSz w:w="11906" w:h="16838"/>

</xml_diff>

<commit_message>
finish the draft of funtcion
</commit_message>
<xml_diff>
--- a/semantic.docx
+++ b/semantic.docx
@@ -91,14 +91,12 @@
         </w:rPr>
         <w:t>处理输入整数，使用</w:t>
       </w:r>
-      <w:proofErr w:type="spellStart"/>
       <w:r>
         <w:rPr>
           <w:rFonts w:hint="eastAsia"/>
         </w:rPr>
         <w:t>strtol</w:t>
       </w:r>
-      <w:proofErr w:type="spellEnd"/>
     </w:p>
     <w:p>
       <w:pPr>
@@ -122,14 +120,12 @@
         </w:rPr>
         <w:t>进制使用</w:t>
       </w:r>
-      <w:proofErr w:type="spellStart"/>
       <w:r>
         <w:rPr>
           <w:rFonts w:hint="eastAsia"/>
         </w:rPr>
         <w:t>strtol</w:t>
       </w:r>
-      <w:proofErr w:type="spellEnd"/>
       <w:r>
         <w:rPr>
           <w:rFonts w:hint="eastAsia"/>
@@ -1144,16 +1140,8 @@
         <w:rPr>
           <w:rFonts w:hint="eastAsia"/>
         </w:rPr>
-        <w:t>_</w:t>
-      </w:r>
-      <w:proofErr w:type="spellStart"/>
-      <w:r>
-        <w:rPr>
-          <w:rFonts w:hint="eastAsia"/>
-        </w:rPr>
-        <w:t>init_value</w:t>
-      </w:r>
-      <w:proofErr w:type="spellEnd"/>
+        <w:t>_init_value</w:t>
+      </w:r>
       <w:r>
         <w:rPr>
           <w:rFonts w:hint="eastAsia"/>
@@ -1352,14 +1340,12 @@
       <w:r>
         <w:t>”</w:t>
       </w:r>
-      <w:proofErr w:type="spellStart"/>
       <w:r>
         <w:rPr>
           <w:rFonts w:hint="eastAsia"/>
         </w:rPr>
         <w:t>mylib.h</w:t>
       </w:r>
-      <w:proofErr w:type="spellEnd"/>
       <w:r>
         <w:t>”</w:t>
       </w:r>
@@ -1567,28 +1553,24 @@
         <w:lastRenderedPageBreak/>
         <w:t>遇到错误段错误：原因，在</w:t>
       </w:r>
-      <w:proofErr w:type="spellStart"/>
       <w:r>
         <w:rPr>
           <w:rFonts w:hint="eastAsia"/>
         </w:rPr>
         <w:t>yyparse</w:t>
       </w:r>
-      <w:proofErr w:type="spellEnd"/>
       <w:r>
         <w:rPr>
           <w:rFonts w:hint="eastAsia"/>
         </w:rPr>
         <w:t>函数运行之前忘了对</w:t>
       </w:r>
-      <w:proofErr w:type="spellStart"/>
       <w:r>
         <w:rPr>
           <w:rFonts w:hint="eastAsia"/>
         </w:rPr>
         <w:t>blocklist</w:t>
       </w:r>
-      <w:proofErr w:type="spellEnd"/>
       <w:r>
         <w:rPr>
           <w:rFonts w:hint="eastAsia"/>
@@ -1645,28 +1627,24 @@
         </w:rPr>
         <w:t>为非终结符建立结构体</w:t>
       </w:r>
-      <w:proofErr w:type="spellStart"/>
       <w:r>
         <w:rPr>
           <w:rFonts w:hint="eastAsia"/>
         </w:rPr>
         <w:t>vnstruct</w:t>
       </w:r>
-      <w:proofErr w:type="spellEnd"/>
       <w:r>
         <w:rPr>
           <w:rFonts w:hint="eastAsia"/>
         </w:rPr>
         <w:t>，有</w:t>
       </w:r>
-      <w:proofErr w:type="spellStart"/>
       <w:r>
         <w:rPr>
           <w:rFonts w:hint="eastAsia"/>
         </w:rPr>
         <w:t>addr</w:t>
       </w:r>
-      <w:proofErr w:type="spellEnd"/>
       <w:r>
         <w:rPr>
           <w:rFonts w:hint="eastAsia"/>
@@ -1714,14 +1692,12 @@
         </w:rPr>
         <w:t>发现错误段错误：原因是</w:t>
       </w:r>
-      <w:proofErr w:type="spellStart"/>
       <w:r>
         <w:rPr>
           <w:rFonts w:hint="eastAsia"/>
         </w:rPr>
         <w:t>strcpy</w:t>
       </w:r>
-      <w:proofErr w:type="spellEnd"/>
       <w:r>
         <w:rPr>
           <w:rFonts w:hint="eastAsia"/>
@@ -1934,14 +1910,12 @@
         </w:rPr>
         <w:t>修改</w:t>
       </w:r>
-      <w:proofErr w:type="spellStart"/>
       <w:r>
         <w:rPr>
           <w:rFonts w:hint="eastAsia"/>
         </w:rPr>
         <w:t>vnstruct</w:t>
       </w:r>
-      <w:proofErr w:type="spellEnd"/>
       <w:r>
         <w:rPr>
           <w:rFonts w:hint="eastAsia"/>
@@ -1989,14 +1963,12 @@
         </w:rPr>
         <w:t>建立展示</w:t>
       </w:r>
-      <w:proofErr w:type="spellStart"/>
       <w:r>
         <w:rPr>
           <w:rFonts w:hint="eastAsia"/>
         </w:rPr>
         <w:t>vnstruct</w:t>
       </w:r>
-      <w:proofErr w:type="spellEnd"/>
       <w:r>
         <w:rPr>
           <w:rFonts w:hint="eastAsia"/>
@@ -2094,13 +2066,8 @@
         <w:t>结构体，修改</w:t>
       </w:r>
       <w:r>
-        <w:t>_</w:t>
-      </w:r>
-      <w:proofErr w:type="spellStart"/>
-      <w:r>
-        <w:t>find_id_from_block</w:t>
-      </w:r>
-      <w:proofErr w:type="spellEnd"/>
+        <w:t>_find_id_from_block</w:t>
+      </w:r>
       <w:r>
         <w:rPr>
           <w:rFonts w:hint="eastAsia"/>
@@ -2119,14 +2086,12 @@
         </w:rPr>
         <w:t>包含返回值状态信息，和</w:t>
       </w:r>
-      <w:proofErr w:type="spellStart"/>
       <w:r>
         <w:rPr>
           <w:rFonts w:hint="eastAsia"/>
         </w:rPr>
         <w:t>idaddr</w:t>
       </w:r>
-      <w:proofErr w:type="spellEnd"/>
       <w:r>
         <w:rPr>
           <w:rFonts w:hint="eastAsia"/>
@@ -2359,13 +2324,8 @@
         <w:t>’</w:t>
       </w:r>
       <w:r>
-        <w:t xml:space="preserve"> </w:t>
-      </w:r>
-      <w:proofErr w:type="spellStart"/>
-      <w:r>
-        <w:t>useage_of_id</w:t>
-      </w:r>
-      <w:proofErr w:type="spellEnd"/>
+        <w:t xml:space="preserve"> useage_of_id</w:t>
+      </w:r>
       <w:r>
         <w:rPr>
           <w:rFonts w:hint="eastAsia"/>
@@ -2426,14 +2386,12 @@
         </w:rPr>
         <w:t>出错时返回的</w:t>
       </w:r>
-      <w:proofErr w:type="spellStart"/>
       <w:r>
         <w:rPr>
           <w:rFonts w:hint="eastAsia"/>
         </w:rPr>
         <w:t>vnstruct</w:t>
       </w:r>
-      <w:proofErr w:type="spellEnd"/>
       <w:r>
         <w:rPr>
           <w:rFonts w:hint="eastAsia"/>
@@ -2639,14 +2597,12 @@
         </w:rPr>
         <w:t>修改展示</w:t>
       </w:r>
-      <w:proofErr w:type="spellStart"/>
       <w:r>
         <w:rPr>
           <w:rFonts w:hint="eastAsia"/>
         </w:rPr>
         <w:t>Vn</w:t>
       </w:r>
-      <w:proofErr w:type="spellEnd"/>
       <w:r>
         <w:rPr>
           <w:rFonts w:hint="eastAsia"/>
@@ -2723,14 +2679,12 @@
         </w:rPr>
         <w:t>修改构造</w:t>
       </w:r>
-      <w:proofErr w:type="spellStart"/>
       <w:r>
         <w:rPr>
           <w:rFonts w:hint="eastAsia"/>
         </w:rPr>
         <w:t>structvn</w:t>
       </w:r>
-      <w:proofErr w:type="spellEnd"/>
       <w:r>
         <w:rPr>
           <w:rFonts w:hint="eastAsia"/>
@@ -2827,56 +2781,48 @@
         </w:rPr>
         <w:t>修改</w:t>
       </w:r>
-      <w:proofErr w:type="spellStart"/>
       <w:r>
         <w:rPr>
           <w:rFonts w:hint="eastAsia"/>
         </w:rPr>
         <w:t>codevalue</w:t>
       </w:r>
-      <w:proofErr w:type="spellEnd"/>
       <w:r>
         <w:rPr>
           <w:rFonts w:hint="eastAsia"/>
         </w:rPr>
         <w:t>结构体，给它的</w:t>
       </w:r>
-      <w:proofErr w:type="spellStart"/>
       <w:r>
         <w:rPr>
           <w:rFonts w:hint="eastAsia"/>
         </w:rPr>
         <w:t>nextcodevalue</w:t>
       </w:r>
-      <w:proofErr w:type="spellEnd"/>
       <w:r>
         <w:rPr>
           <w:rFonts w:hint="eastAsia"/>
         </w:rPr>
         <w:t>计数，并且增加</w:t>
       </w:r>
-      <w:proofErr w:type="spellStart"/>
       <w:r>
         <w:rPr>
           <w:rFonts w:hint="eastAsia"/>
         </w:rPr>
         <w:t>parellelcodevalue</w:t>
       </w:r>
-      <w:proofErr w:type="spellEnd"/>
       <w:r>
         <w:rPr>
           <w:rFonts w:hint="eastAsia"/>
         </w:rPr>
         <w:t>指针，作为平行的</w:t>
       </w:r>
-      <w:proofErr w:type="spellStart"/>
       <w:r>
         <w:rPr>
           <w:rFonts w:hint="eastAsia"/>
         </w:rPr>
         <w:t>codevalue</w:t>
       </w:r>
-      <w:proofErr w:type="spellEnd"/>
       <w:r>
         <w:rPr>
           <w:rFonts w:hint="eastAsia"/>
@@ -2889,14 +2835,12 @@
         </w:rPr>
         <w:t>如果有</w:t>
       </w:r>
-      <w:proofErr w:type="spellStart"/>
       <w:r>
         <w:rPr>
           <w:rFonts w:hint="eastAsia"/>
         </w:rPr>
         <w:t>parellel</w:t>
       </w:r>
-      <w:proofErr w:type="spellEnd"/>
       <w:r>
         <w:rPr>
           <w:rFonts w:hint="eastAsia"/>
@@ -2980,14 +2924,12 @@
         </w:rPr>
         <w:t>发现段错误：原因没有申请</w:t>
       </w:r>
-      <w:proofErr w:type="spellStart"/>
       <w:r>
         <w:rPr>
           <w:rFonts w:hint="eastAsia"/>
         </w:rPr>
         <w:t>Vn</w:t>
       </w:r>
-      <w:proofErr w:type="spellEnd"/>
       <w:r>
         <w:rPr>
           <w:rFonts w:hint="eastAsia"/>
@@ -3168,14 +3110,12 @@
         </w:rPr>
         <w:t>修正一些构造中间代码的错误</w:t>
       </w:r>
-      <w:proofErr w:type="spellStart"/>
       <w:r>
         <w:rPr>
           <w:rFonts w:hint="eastAsia"/>
         </w:rPr>
         <w:t>kckc</w:t>
       </w:r>
-      <w:proofErr w:type="spellEnd"/>
     </w:p>
     <w:p>
       <w:pPr>
@@ -3485,19 +3425,11 @@
         </w:rPr>
         <w:t>出</w:t>
       </w:r>
-      <w:proofErr w:type="spellStart"/>
-      <w:r>
-        <w:rPr>
-          <w:rFonts w:hint="eastAsia"/>
-        </w:rPr>
-        <w:t>lvalue</w:t>
-      </w:r>
-      <w:proofErr w:type="spellEnd"/>
-      <w:r>
-        <w:rPr>
-          <w:rFonts w:hint="eastAsia"/>
-        </w:rPr>
-        <w:t>=e</w:t>
+      <w:r>
+        <w:rPr>
+          <w:rFonts w:hint="eastAsia"/>
+        </w:rPr>
+        <w:t>lvalue=e</w:t>
       </w:r>
       <w:r>
         <w:rPr>
@@ -3505,14 +3437,12 @@
         </w:rPr>
         <w:t>和</w:t>
       </w:r>
-      <w:proofErr w:type="spellStart"/>
       <w:r>
         <w:rPr>
           <w:rFonts w:hint="eastAsia"/>
         </w:rPr>
         <w:t>arraydeclare</w:t>
       </w:r>
-      <w:proofErr w:type="spellEnd"/>
       <w:r>
         <w:rPr>
           <w:rFonts w:hint="eastAsia"/>
@@ -3723,6 +3653,20 @@
     <w:p>
       <w:pPr>
         <w:spacing w:line="220" w:lineRule="atLeast"/>
+        <w:rPr>
+          <w:rFonts w:hint="eastAsia"/>
+        </w:rPr>
+      </w:pPr>
+      <w:r>
+        <w:rPr>
+          <w:rFonts w:hint="eastAsia"/>
+        </w:rPr>
+        <w:t>2017-10-21</w:t>
+      </w:r>
+    </w:p>
+    <w:p>
+      <w:pPr>
+        <w:spacing w:line="220" w:lineRule="atLeast"/>
       </w:pPr>
       <w:r>
         <w:rPr>
@@ -3748,14 +3692,12 @@
         </w:rPr>
         <w:t>成为</w:t>
       </w:r>
-      <w:proofErr w:type="spellStart"/>
       <w:r>
         <w:rPr>
           <w:rFonts w:hint="eastAsia"/>
         </w:rPr>
         <w:t>EcaculateE</w:t>
       </w:r>
-      <w:proofErr w:type="spellEnd"/>
       <w:r>
         <w:rPr>
           <w:rFonts w:hint="eastAsia"/>
@@ -3795,6 +3737,12 @@
       <w:pPr>
         <w:spacing w:line="220" w:lineRule="atLeast"/>
       </w:pPr>
+      <w:r>
+        <w:rPr>
+          <w:rFonts w:hint="eastAsia"/>
+        </w:rPr>
+        <w:t>准备函数的使用</w:t>
+      </w:r>
     </w:p>
     <w:sectPr>
       <w:pgSz w:w="11906" w:h="16838"/>

</xml_diff>